<commit_message>
Added new instructions on case list + class and stubs for Load and Transfer Instructions
</commit_message>
<xml_diff>
--- a/CSCI 6461_Project_UserDocumentation.docx
+++ b/CSCI 6461_Project_UserDocumentation.docx
@@ -276,7 +276,7 @@
               </mc:Choice>
               <mc:Fallback>
                 <w:pict>
-                  <v:group w14:anchorId="6EDEE03A" id="Group 149" o:spid="_x0000_s1026" style="position:absolute;margin-left:0;margin-top:0;width:8in;height:95.7pt;z-index:251662336;mso-width-percent:941;mso-height-percent:121;mso-top-percent:23;mso-position-horizontal:center;mso-position-horizontal-relative:page;mso-position-vertical-relative:page;mso-width-percent:941;mso-height-percent:121;mso-top-percent:23" coordorigin="" coordsize="73152,12161" o:gfxdata="UEsDBBQABgAIAAAAIQCxgme2CgEAABMCAAATAAAAW0NvbnRlbnRfVHlwZXNdLnhtbJSRwU7DMAyG&#10;70i8Q5QralN2QAit3YGOIyA0HiBK3DaicaI4lO3tSbpNgokh7Rjb3+8vyXK1tSObIJBxWPPbsuIM&#10;UDltsK/5++apuOeMokQtR4dQ8x0QXzXXV8vNzgOxRCPVfIjRPwhBagArqXQeMHU6F6yM6Rh64aX6&#10;kD2IRVXdCeUwAsYi5gzeLFvo5OcY2XqbynsTjz1nj/u5vKrmxmY+18WfRICRThDp/WiUjOluYkJ9&#10;4lUcnMpEzjM0GE83SfzMhtz57fRzwYF7SY8ZjAb2KkN8ljaZCx1IwMK1TpX/Z2RJS4XrOqOgbAOt&#10;Z+rodC5buy8MMF0a3ibsDaZjupi/tPkGAAD//wMAUEsDBBQABgAIAAAAIQA4/SH/1gAAAJQBAAAL&#10;AAAAX3JlbHMvLnJlbHOkkMFqwzAMhu+DvYPRfXGawxijTi+j0GvpHsDYimMaW0Yy2fr2M4PBMnrb&#10;Ub/Q94l/f/hMi1qRJVI2sOt6UJgd+ZiDgffL8ekFlFSbvV0oo4EbChzGx4f9GRdb25HMsYhqlCwG&#10;5lrLq9biZkxWOiqY22YiTra2kYMu1l1tQD30/bPm3wwYN0x18gb45AdQl1tp5j/sFB2T0FQ7R0nT&#10;NEV3j6o9feQzro1iOWA14Fm+Q8a1a8+Bvu/d/dMb2JY5uiPbhG/ktn4cqGU/er3pcvwCAAD//wMA&#10;UEsDBBQABgAIAAAAIQDAP8tJkwUAAKQbAAAOAAAAZHJzL2Uyb0RvYy54bWzsWdFu4jgUfV9p/8HK&#10;40otJBAYUOmoarfVSKOZatrVzDy6wYFISZy1TWnn6/fYjoOhBQKVRlqpL+DE9/ra555cxydnH5+K&#10;nDwyITNeToLwtBsQViZ8mpWzSfDP/fXJh4BIRcspzXnJJsEzk8HH8z//OFtWYxbxOc+nTBAMUsrx&#10;spoEc6WqcacjkzkrqDzlFSvRmXJRUIVLMetMBV1i9CLvRN3uoLPkYloJnjApcffKdgbnZvw0ZYn6&#10;mqaSKZJPAsxNmV9hfh/0b+f8jI5nglbzLKmnQY+YRUGzEkGboa6oomQhshdDFVkiuOSpOk140eFp&#10;miXMrAGrCbsbq7kRfFGZtczGy1nVwARoN3A6etjky+OtINkUueuPAlLSAkkycYm+AXiW1WwMqxtR&#10;3VW3or4xs1d6xU+pKPQ/1kKeDLDPDbDsSZEEN4e9MEa2ApKgL4zCuDcKLfTJHPlZ+Z00t//e4jqA&#10;s3btuMgdPcFmPssKPJIrqOTboLqb04qZDEgNgoMqxlIsVN/AMFrOckZiM3UdH4YNVHIsgdpWnNx6&#10;Xwcq7HV7w/XV0nGykOqGcYM5ffwslaXwFC1DwGk9s4SXpcwU+4G5pkUOVv/VIV2yJEhGNBg46m+a&#10;/1w3nxObrm3mP0Jv9Hrk/TF8py7ZGyM6JobvVK9hf6SeF6kFVr556xj9w2Ksm+/Faj1979lGqdnK&#10;XT99vcFgGEbxfu76TmHUHQ2G8X5erSdxb1Z889a8ig/j1br5O69eLZ4/31xFeoNwFHcPrCXDXq8P&#10;Lu5Nis+TFiF883da2ReQ2YsN8LdvTmE0GgxaZNuvPO+00i+RWyu7vwuO4rqsR1H4Id6Wdd/DvJLY&#10;rGwx33jtMSObrWNnjBfM2h3Drz3DXssYvlO4YtbuSOvMikbdNoj5TquCtTuQX4FswdoJmG8edkdh&#10;bB+T3TH8ja1d7n2PFrlfp8rezXzdHDV99/R9khz/Qr07hk+S1jF8pyOZ9aatcPeSfKocuhUew6wW&#10;MXbQCqfXmTux0bk7xCVPZX2KQ4vgWKkP0vq9pOJSn5H9Ix0O0u4SRzZ7IIaXtt7jDIL5zubYivm0&#10;cwYJfOfooMioGL6zO9m2i4wE+879gyIjFb6z2QXcmu1/DbzAeV5rRbnRilRAoBWJgEArerBbQUWV&#10;zpfJCppkadQNc6Amc4gbNUt1f8Ef2T03lmolcbhkrXrz0rdyx3M9YWfrLNx/ZcbzLV1cSwRn5/6t&#10;ff3OYKCwBbvG0Jm5f2uOuoUp1GW3heXmZJOcS2bno0Ezkk2DngbdEzJyQ9ySX2d57pYAB62mWP3E&#10;tNRzzjScefmNpRCt8EhE5vkwciG7zAV5pEgeTRJWqtB2zemU2dt4DYcGZYdvPMy0zIB65BTxm7Hr&#10;AbQU+XJsO0xtr12ZURsbZ/vgNmHWJ2adGw8TmZeqcS6ykovXVpZjVXVka+9AstBolB749Bk6leBW&#10;65RVcp0JqT5TqW6pgAyEvEKwVV/xk+Yc/AVNTSsgcy5+vXZf20NIQ29AlhBLJ4H8d0EFC0j+qYTE&#10;Ngr7fQyrzEU/Hka4EH7Pg99TLopLjjShEGF2pqntVe6aqeDFd+i6FzoqumiZIDYKnsKjaC8uFa7R&#10;BWU4YRcXpg1FFfz6XN5ViR5co1ph5fdP36moiG5OAgWl7Qt3sh4dOwUNfFzZas+SXywUTzMtrxke&#10;WlzrC0iMWhn9LVojYNrUGsOjxEbDfRB1u7LqyrnTdDUkWmuswdPF0cC6gZqTIx/yrNJPsMZPt2vB&#10;GpnakKtfkfWtFH7Fk0WBZ9dq+4LlVOHDgpxnlQRDxqx4YFMU5E/TWieWSjCVoLa4RxfVG+FOhvHQ&#10;bRCNCVLsT/C95KTvJef/VnLMxw58CjK7Vv3ZSn9r8q9NiVp9XDv/DwAA//8DAFBLAwQUAAYACAAA&#10;ACEAqiYOvrwAAAAhAQAAGQAAAGRycy9fcmVscy9lMm9Eb2MueG1sLnJlbHOEj0FqwzAQRfeF3EHM&#10;PpadRSjFsjeh4G1IDjBIY1nEGglJLfXtI8gmgUCX8z//PaYf//wqfillF1hB17QgiHUwjq2C6+V7&#10;/wkiF2SDa2BSsFGGcdh99GdasdRRXlzMolI4K1hKiV9SZr2Qx9yESFybOSSPpZ7Jyoj6hpbkoW2P&#10;Mj0zYHhhiskoSJPpQFy2WM3/s8M8O02noH88cXmjkM5XdwVislQUeDIOH2HXRLYgh16+PDbcAQAA&#10;//8DAFBLAwQUAAYACAAAACEA9aJqWtkAAAAGAQAADwAAAGRycy9kb3ducmV2LnhtbEyPQW/CMAyF&#10;75P2HyJP2m2kZRvbuqYIoXFGFC7cQuM11RKnagKUfz+zy7hYfnrWe5/L+eidOOEQu0AK8kkGAqkJ&#10;pqNWwW67enoHEZMmo10gVHDBCPPq/q7UhQln2uCpTq3gEIqFVmBT6gspY2PR6zgJPRJ732HwOrEc&#10;WmkGfeZw7+Q0y2bS6464weoelxabn/rouTeu376c9OvLuLLLxXPo9riplXp8GBefIBKO6f8YrviM&#10;DhUzHcKRTBROAT+S/ubVy1+nrA+8feQvIKtS3uJXvwAAAP//AwBQSwMECgAAAAAAAAAhAJsbFBFo&#10;ZAAAaGQAABQAAABkcnMvbWVkaWEvaW1hZ2UxLnBuZ4lQTkcNChoKAAAADUlIRFIAAAlgAAABjwgG&#10;AAAA2LDrXgAAAAlwSFlzAAAuIwAALiMBeKU/dgAAABl0RVh0U29mdHdhcmUAQWRvYmUgSW1hZ2VS&#10;ZWFkeXHJZTwAAGP1SURBVHja7N3tbhtpei7qKpKiqC/ake3tcc94I8FCZoD1YwELWPkZJCew8ydA&#10;DmEdwD6rnECOY2P/3UEmE8+0221JlihZoi1+bD5kvdbbbLrbslUSP64LeFGlorvprlLbYvHm/ZTj&#10;8fj/KgAAAACWw/Vk9SbrbLIGk3U0WVdlWV46NQAAAADAMioFsAAAAIAVcTxZEcS6KmbBrOuyLHtO&#10;CwAAAADwkASwAAAAgFUXIazL4qY5K4JZx04LAAAAAHAfBLAAAACAdZXaslJz1qVgFgAAAABw1wSw&#10;AAAAgE1zXdy0ZV1V215ZltdODQAAAABwWwJYAAAAADdSW1YEs45iW5blpdMCAAAAAHyOABYAAADA&#10;r4tgVt6cFeMMe04LAAAAACCABQAAAPD1IoQVwazUnBXBrGOnBQAAAAA2hwAWAAAAwN1LYwxTc1a0&#10;ZvXKsrx2agAAAABgvQhgAQAAANyffIzhYLKOJuuqLMtLpwYAAAAAVpMAFgAAAMBySGMMozkrglnX&#10;ZVn2nBYAAAAAWG4CWAAAAADLLUJYl8VNc1YEs46dFgAAAAB4EM3JalWrMVlbAlgAAAAAqym1ZaXm&#10;rEvBLAAAAAC4E9NgVTELW8XanqyyOvYzAlgAAAAA6+W6uGnLuqq2vbIsr50aAAAAAPiJPFgVK4JX&#10;7dv+SwSwAAAAADZHasuKYNZRbMuyvHRaAAAAAFhjqckqbfPxgXdCAAsAAACACGblzVkxzrDntAAA&#10;AACwIvL2qvnxgXUZTdYglgAWAAAAAJ8TIawIZqXmrAhmHTstAAAAADyA+faqfHxgnT4Ws7DVdbXG&#10;k/Uh/wUCWAAAAADcVhpjmJqzojWrV5bltVMDAAAAwDeYb6/Km63qFPe1htk27Y++5B8WwAIAAADg&#10;ruRjDKN+/WiyrsqyvHRqAAAAAMjk7VWp2arukFUKVkV71afxgdWxbyKABQAAAMB9SGMMozkrglnX&#10;ZVn2nBYAAACAtZW3V82PD6zLfHtVPj6wNgJYAAAAADykCGFdFjfNWRHMOnZaAAAAAFZC3l41Pz6w&#10;LvPtVRGuGhezZqsHIYAFAAAAwDJKbVmpOetSMAsAAADgQaRgVWqvyscH1ilvr8rHBy4dASwAAAAA&#10;VknccEttWVfVtleW5bVTAwAAAPDV5tur8vGBdcrbq1KzVRofuDIEsAAAAABYF6ktK4JZR7Ety/LS&#10;aQEAAAD4JG+vSuMDU7NVXVJ7VQSrBsVPxweuBQEsAAAAANZdBLPy5qwYZ9hzWgAAAIA1lbdXzY8P&#10;rMt8e1U+PnDtCWABAAAAsKkihHWZbSOYdey0AAAAACtgvr1qu7gZH1iXFLJK7VX5+MCNJoAFAAAA&#10;AD+Vxhim5qxozeqVZXnt1AAAAAD3KLVXpWBVPj6wTnl7VT4+cOSSLCaABQAAAABfJh9jeJW2ZVle&#10;OjUAAADAN8jbq/LxgXXK26vmm624JQEsAAAAAPh20ZaVmrOOJuu6LMue0wIAAABU8vaq+fGBdZlv&#10;r4pmKyGrGghgAQAAAEB9IoR1Wdw0Z10KZgEAAMDaytur5scH1mW+vSofH8g9EcACAAAAgPuX2rJS&#10;c1YEs46dFgAAAFh68+1VebNVnfJgVT4+kCXQcgoAAAAA4N7tVutJOjAex33T6Q3U1JZ1VW17ZVn6&#10;1CoAAADcn/n2qq1sW6d4/T/Mtvn4QB7YeDyOZrPt6sudYpa7iu+LHQ1YAAAAALD8UjArNWcdxbYs&#10;y0unBgAAAL5a3l6Vjw+s+zV+aq+aHx/IAxiPxwfV7nzAKo2OPPi1f4cAFgAAAACsthhdmDdnxTjD&#10;ntMCAAAAU3mwan58YF3m26vy8YHcg/F4vFv8PEDVLm4Cdvnj30wACwAAAADWU2rMStsIZh07LQAA&#10;AKyhFKyKcM38+MC6zLdX5c1W1GA8Hsf13K2+TCMAw372fbD7EL83ASwAAAAA2CxpjGFqzorWrF5Z&#10;lj6FCwAAwDKbb6/KxwfWKW+vSs1WQlZ3KBsBOB+w+uIRgA9NAAsAAAAACPkYw6u0Lcvy0qkBAADg&#10;nsy3V+XjA+t+TZzaq+bHB/IVxuNxXLPt6ss8YLVT7d/pCMCHJoAFAAAAAPyaaMtKzVlHk3VdlmXP&#10;aQEAAOAr5e1V+fjAOuXtVfPjA/kCcyMA84DVg48AfGgCWAAAAADA14oQ1mVx05x1KZgFAABAJW+v&#10;Ss1WaXxgXVKwKrVX5eMD+YzxeJzaqOYDVikUd+As/TIBLAAAAADgrqW2rNScFcGsY6cFAABg7aT2&#10;qrTy8YF1mW+vyscHUpkbAbhTXZ98BGA81nam7oYAFgAAAABwX+KmeGrLuqq2vbIsfRIZAABgec23&#10;V+XjA+uUt1el8YGp2Wpjjcfj1EY1H7Cab7DiHglgAQAAAAAPLQWzUnPWUWzLsrx0agAAAO5NhHlS&#10;iCcfH1j368HUXjU/PnBjZCMAQx6wSuc/f5wlJIAFAAAAACyzGF2YN2fFOMOe0wIAAPBV8vaqfHxg&#10;o8bnnG+vimarND5wbX1mBGDYz66FEYBrQgALAAAAAFhFqTErbSOYdey0AAAA/KS9Ko0PTM1WdUnt&#10;VSlYlY8PXCvZCMB83N9O8fMGKzaIABYAAAAAsE7SGMPUnBWtWb2yLK+dGgAAYI3Mt1fl4wPrlLdX&#10;5eMDV9pnRgDG1zvVvhGA/CIBLAAAAABgE+RjDK/StizLS6cGAABYUvPtVfn4wDrl7VXz4wNXxng8&#10;zhuq8nGAaQRg/jh8EwEsAAAAAGDTRVtWas46mqzrsix7TgsAAHBP8mBVPj6wTnl71fz4wKX2mRGA&#10;7eycGQHIvRPAAgAAAABYLEJYl8VNc9alYBYAAPCVUpNV2ubjA+sy316VN1stlfF4nDdU7VTnJh8B&#10;GI+1fRuxrASwAAAAAABuJ7VlpeasCGYdOy0AALDx8vaq+fGBdZlvr7rOtg/qF0YA7mTnxQhA1oIA&#10;FgAAAADA3Yg3OFJb1lW17ZVlee3UAADA2phvr8rHB9Ypb6/Kxwfeu/F4vFvchMrSuL98BGD+OGwE&#10;ASwAAAAAgHqlYFZqzjqKbVmWl04NAAAspfn2qrzZqu7XDilYNT8+sFafGQEY9qutEYDwCwSwAAAA&#10;AAAeTowuzJuzYpxhz2kBAIB7kbdXpWarukNGKVgVIav58YF3bjwe5w1V8yMAw4FvA/h2AlgAAAAA&#10;AMsnNWalbQSzjp0WAAC4tby9an58YF3m26vy8YHf7DMjAOPrnWrfCEC4ZwJYAAAAAACrI40xTM1Z&#10;0ZrVK8vy2qkBAGCD5e1V8+MD6zLfXpWPD7y18Xgcv9fd6stFIwDzx4ElI4AFAAAAALD68jGGV2lb&#10;luWlUwMAwJpIwarUXpWPD6xT3l6Vjw/8ItkIwDxA1S5uRh0aAQhrQAALAAAAAGC9RVtWas46mqzr&#10;six7TgsAAEtovr0qHx9Yp7y9KjVbpfGBPzMej+P3s119uWgE4PY9/J6BJSKABQAAAACwmSKEdVnc&#10;NGddCmYBAHBP8vaqND4wNVvVJbVXRbBqUPx0fOD8CMA8YLVT3ATCjAAEFhLAAgAAAAAgl9qyUnNW&#10;BLOOnRYAAG4pb6+aHx9Yl/n2qo//+q//uv0v//Iv0W71uRGAu9VjAF9NAAsAAAAAgC8Rb2Kltqyr&#10;atsry/LaqQEA2Fjz7VXbxU1bVG3+4R/+ofif//N/Nrvd7vDv//7vW48fP278r//1v6LJyghA4EEI&#10;YAEAAAAA8C1SMCs1Zx3FtizLS6cGAGAtpPaqFKzKxwfeqX/6p3/aj+1vfvObrT/84Q/l9vb26G//&#10;9m+3Dg8Pi0ePHo1evny53el0xi4JsGwEsAAAAAAAqEuMLsybs2KcYc9pAQBYSnl7VT4+8Jv84z/+&#10;40632502Yv33//7f92I7+bq9t7fXfvTo0eCv/uqvtn/zm9+M2u326MmTJ4PJY6PJ8aHLAawSASwA&#10;AAAAAO5basxK2whmHTstAAC1S01WaZuPD/xiL168aP7d3/3ddNzf3/zN33R2dnaa1fFpg9XW1lbj&#10;4OBg+nin0xnu7u5GqGowOT6e/JqPQlbAuhHAAgAAAABgWaQxhqk5K1qzemVZXjs1AABfLG+vmh8f&#10;+IvSCMCDg4PGy5cvpwGqp0+f7mxtbU3/2cPDw71F/1yr1Rp3u93Bzs7OcG9vbxQhq3a7PX7+/PnA&#10;5QA2gQAWAAAAAADLLh9jeJW2ZVleOjUAwIaab6+K8YFlMQtb/cT/+B//o/3Xf/3X01GCaQTg9vZ2&#10;8/DwcBqw2t3d3ep0Ol80anDyz1y3Wq3R48ePh5P9weTfM3r58qWwPLDxBLAAAAAAAFhl0ZaVmrOO&#10;CsEsAGB9zLdXfRofmI8A/M1vfrN1eHg4DVAtGgF4W5N/btpkFSGr/f394eTr4bNnzwadTmfskgAs&#10;JoAFAAAAAMA6isasy+KmOeuyLMue0wIALKFP7VX//M//3N3f328NBoOdNAKw2+229/b2pgGrz40A&#10;vK0IWW1tbY2fPn163W63R0+ePBlMnmf06NGjocsBcHsCWAAAAAAAbJLUlpWasyKYdey0AAB1GY/H&#10;7X/7t3/bOzk5Kfv9/qPr6+t2rK2tre5k27jNCMDbmPw7h5N/d4SqpmGrFy9efGy32+Pnz58PXBWA&#10;uyWABQAAAAAAN8Gss2zbK8vy2qkBABYZj8cH1W6Ep7ZfvXrVuLi42P/LX/6yMxqNosWqe3l52ej3&#10;+826fg+tVmvc7XanIwP39vZGh4eHg+3t7dHLly/9DANwjwSwAAAAAADg8+LNyzTOMIJZR7Ety/LS&#10;qQGA9TMej3cnmxSYygNW04aq09PT/fPz8/bx8XHr48ePjaOjo63r6+tycqxV5+/r8PDwutVqjR4/&#10;fjzc398fHhwcDIWsAJaHABYAAAAAAHydNMYwNWbFOMOe0wIAy2U8Hkegarf6cmeyUlhqv9puF1XA&#10;KvT7/fLt27et8/Pz5sXFRfP09LQ5GAwaJycnW3X+Pg8ODqajAp8+fXqdQlbPnj0bdDqdsasIsNwE&#10;sAAAAAAA4G6lxqy0jWDWsdMCAHcrGwE4H7Cab7Ba6NWrV1sfPnyIYFXr/fv3jaurq2av14vRgWVd&#10;v+dOpzPc3d0dRciq3W6Pnjx5Muh2u6NHjx4NXVGA1SWABQAAAAAA9yO1ZaXmrGlIqyxL44MAoDIe&#10;j6OJarv6Mg9Y7VT7+YjAX/XmzZsYFVi+fv26HaMCz87OWnWHrFqt1rjb7Q4ePXo0bbR68eLFx3a7&#10;PX7+/PnAFQZYTwJYAAAAAADwsCKAFW1ZMcYwjTO8Ksvy0qkBYB3MjQDMA1ZpBGD++K2dnZ1Fc1Xj&#10;+Pg4mqyaEbK6vLxs9Pv9Zl3/TSlktbOzM9zb2xsdHh4Otre3Ry9fvhSsBthAAlgAAAAAALC8UltW&#10;BLOOCsEsAJbIZ0YAtqsVDu7qufr9fvn27dtWhKw+fvzYODo62opGq/Pz81ad/42Hh4fXrVZr9Pjx&#10;4+H+/v7w4OBg+OzZs0Gn0xn7DgAgEcACAAAAAIDVE41Zl8VNc9ZlWZY9pwWAbzU3AjDG/kXAKR8B&#10;GI+163r+V69ebZ2fnzcvLi6ap6enzcFg0Dg5Odmq87/54OBgOirw6dOn1+12e/TkyZOBkBUAtyGA&#10;BQAAAAAA6yO1ZaXmrAhmHTstAJvtF0YARqiqWXzjCMDbipDVhw8fIlgVIwMbV1dXMUKwNRgMyrqe&#10;s9PpDHd3d0ePHj2ahq1evHjxsdvtxtdD3yEAfCsBLAAAAAAAWH8pmHWWbXtlWV47NQCrazweR2iq&#10;WX2Zxv3lIwDzx+/VmzdvYlRg+fr163aMCjw7O2tdXl42+v1+bb+fVqs17na7g52dneHe3t4oQlbt&#10;dnv8/Pnzge8WAOokgAUAAAAAAJsrAlhpnGEEs45iW5blpVMD8DA+MwIw7FfbWkcA3sbZ2Vk0VzWO&#10;j48jbNU4OjraqjtkFQ4PD69TyGqyP9je3h69fPlSqBiAByOABQAAAAAALJLGGKbGrBhn2HNaAL7O&#10;eDxODVX5uL80AjAcLOPvu9/vl2/fvm2dn583Ly4umqenp80YGTj5ulXn80bIqtVqjR4/fjzc398f&#10;HhwcDJ89ezbodDpj300ALBsBLAAAAAAA4DZSY1baRjDr2GkBNtFnRgDG1zvV/oONALytV69ebX34&#10;8KFxcnLSipDVYDCI/a06n/Pg4GCwtbU1fvr06XW73R49efJk0O12R48ePRr67gJglQhgAQAAAAAA&#10;dyG1ZaXmrGlIqyxLI6GAlTIej+cbquZHAOaPr5Q3b95Mm6wiZPX+/ftGNFn1er3WYDAo63rOTqcz&#10;3N3djVDVNGz14sWLj+12e/z8+fOB7zYA1oUAFgAAAAAAUKcIYEVbVowxTOMMr8qyvHRqgPv0mRGA&#10;7WqFg3X474yQ1cePH8vXr1+3r6+vy7Ozs9bl5WWj3+/X1sTVarXG3W53sLOzM9zb2xsdHh4OYmSg&#10;kBUAm0IACwAAAAAAeCipLSuCWUeFYBZwS+PxOMJT29WXi0YAxmPtdfvvPjs7i+aqxvHxcYStGkdH&#10;R1sRtjo/P2/V+byHh4fXrVZr9Pjx42GErLa3t0cvX77UdAjAxhPAAgAAAAAAlk00Zl0WN81Zl2VZ&#10;9pwW2AxzIwDzgFWEqprFCo8AvI1+v1++fft2OjLw4uKieXp62hwMBo2Tk5OtOp/34OBgOirw6dOn&#10;1/v7+8Nosnr27Nmg0+mMfXcCwGICWAAAAAAAwKpIbVmpOSuCWcdOC6yG8Xgcoan5AFU+AjA9vlFe&#10;vXq19eHDhwhWtd6/f9+4urpq1h2y6nQ6w93d3VGErNrt9ujJkyeDbrc7evTo0dB3KgDcngAWAAAA&#10;AACw6lIw6yzb9sqyNBYLajY3AjAaqtIIvP1qu5YjAG/rzZs3MSqwfP36dTuFrHq9XmswGJR1PWcK&#10;WT169GjaaPXixYuP7XZ7/Pz584HvXAC4WwJYAAAAAADAuooAVhpnGMGso9iWZXnp1MAvG4/HB9Xu&#10;ohGA4cBZ+qmzs7MIVTWOj4+jyao5+bp1eXnZ6Pf7tbV6tVqtcbfbHezs7Az39vZGh4eHg+3t7dHL&#10;ly8FUAHgHglgAQAAAAAAmyiNMUyNWTHOsOe0sM6yEYAhD1ht9AjA2+j3++Xbt29bEbL6+PFj4+jo&#10;aOv6+ro8Pz9v1fm8h4eH161Wa/T48ePh/v7+8ODgYPjs2bNBp9MZuyoA8PAEsAAAAAAAAG6kxqy0&#10;jWDWsdPCshqPxxGY2q2+XDQCMH+cL5BCVufn582Li4vm6elpczAYNE5OTrbqfN6Dg4PpqMCnT59e&#10;t9vt0ZMnTwZCVgCwGgSwAAAAAAAAfl1qy0rNWdOQVlmWxnxRi2wE4HzAygjAO/Lq1autDx8+RLAq&#10;RgY2rq6uYoRgazAYlHU9Z6fTGe7u7o4ePXo02NvbG0bIqtvtxtdDVwQAVpcAFgAAAAAAwNeLAFa0&#10;ZcUYwzTO8Kosy0unhnnj8ThG/W1XX+YBq51qPx5rO1N3582bNzEqsHz9+nU7RgWenZ216g5ZtVqt&#10;cbfbHUTIKhqtXrx48bHdbo+fP38+cEUAYD0JYAEAAAAAANQjtWVFMOuoEMxaS3MjAPOAlRGA9+Ts&#10;7CyaqxrHx8cRtmocHR1tXV5eNvr9frPO5z08PLze2dkZ7u3tjSb7g+3t7dHLly+14gHABhLAAgAA&#10;AAAAuF/RmHVZ3DRnXZZl2XNalst4PI7QVLP4aYCqXdw0VKXHuQf9fr98+/Zt6/z8vHlxcdGMkFU0&#10;Wk2+btX5vBGyarVao8ePHw/39/eHBwcHw2fPng06nc7YVQEAEgEsAAAAAACA5ZDaslJzVgSzjp2W&#10;uzM3AjDG/kV4xwjAJfLq1autFLI6PT1tDgaDxsnJyVadz3lwcDAdFfj06dPrdrs9evLkyaDb7Y4e&#10;PXo0dEUAgC8hgAUAAAAAALDcUjDrLNv2yrI06qwyHo8Pqt35gFVqqDpwlpbHmzdvpk1WJycnrffv&#10;3zeurq5ihGBrMBiUdT1np9MZ7u7uRqhqGrZ68eLFRyErAOCuCGABAAAAAACspghgpTGGg8k6mqyr&#10;siwv1+E/LhsBGPKAlRGAKyBCVh8/fixfv37djlGBZ2dnrcvLy0a/36/tmrVarXG32x3s7OwM9/b2&#10;RoeHh4MYGfj8+fOBKwIA1EkACwAAAAAAYP2kMYapMSvGGfYe+jc1Ho8jfLNbfZlGAIb9aps/zpI7&#10;OzuL5qrG8fFxhK0aR0dHWxG2Oj8/b9X5vIeHh9etVmv0+PHjYYSstre3Ry9fvtQIBwA8GAEsAAAA&#10;AACAzREhrMvipjnruizL42/9l2YjAOcDVkYArrh+v1++fft2OjLw4uKieXp62oyRgXWHrA4ODqZN&#10;VhGy2t/fH0aT1bNnzwadTmfsqgAAy0YACwAAAAAAgNSWlZqzYvUnq1E9ngesdqp9IwDXyKtXr7Y+&#10;fPjQODk5ab1//74RIavJ/ladzxkhq62trfHTp0+v2+326MmTJ4Nutzt69OjR0BUBAFZJyykAAAAA&#10;AADYGNuT9bTaj1BVt9r/Lnv8yWSdVytCWP81WT8Ws3DW+8m6mKyBU7l63rx5E6MCy9evX7dTyKrX&#10;67UGg0FZ13N2Op3h7u5uhKqmYasXL158bLfb4+fPn/seAgDWhgYsAAAAAACA1RehqghPtSfrWXXs&#10;oLhprvrtN/77o+kqQjonxSyUFQ1Zf66+/qGYjTPsV4sHdHZ2FqGqRoSsrq+vy8nXrcvLy0a/36+t&#10;razVao273e50ZODe3t7o8PBwsL29PXr58uW1KwIAbAIBLAAAAAAAgOWUN1TlAavUYNUtbgJWD6VR&#10;rWjLihGGvck6mqx3k/XHYtaW9aHackdSyOr4+DgarRpHR0dbEbY6Pz+vdfrN4eHhdavVGj1+/Hi4&#10;v78/PDg4GApZAQAIYAEAAAAAANy31EY1H7CKcFU+InCVRVtWNC5FI1YEs2J8YbRkRWPWfxazwFYE&#10;s059OyzW7/fLt2/fts7Pz5sXFxfN09PT5mAwaJycnGzV+bwHBwfTUYFPnz69TiGrZ8+eDTqdzthV&#10;AQD4zA+/AlgAAAAAAADfLDVUhTxgdbDg8U0XLU2DYtaWFUGsaMf6frJ+LGZBrffVscEmnIxXr15t&#10;ffjwIYJVrffv3zeurq6i3ao1GAzKup6z0+kMd3d3R48ePRrs7e0Nnzx5Muh2u/H10LcnAMDtCWAB&#10;AAAAAAAstmgEYPiu2i7DCMB1Eo1ZETqKlqxozoqA1g/FLJgVYw3PquP9VfsPe/PmTYwKLF+/ft2O&#10;UYFnZ2etukNWrVZr3O12BxGyikarFy9efGy32+Pnz58PfKsBANwtASwAAAAAAGDTpIaqGPn3rNpP&#10;IwDzx1kOjWpFW1aMM4xg1ptiFtR6Vczasj5U2wdzdnYWzVWN4+PjaLJqRsjq8vKy0e/3m3U9ZwpZ&#10;7ezsDPf29kaHh4eD7e3t0cuXL6992wAA3B8BLAAAAAAAYB0sGgHYro7PP856iPaoCDdFI1YEs2J8&#10;YbRkRWPWnyfr3WTFSL3Tu3rCfr9fvn37tnV+ft68uLhoHh0dbUWj1eTrVp3/oYeHh9etVmv0+PHj&#10;4f7+/vDg4GD47NmzQafTGfs2AABYgh9Mx+Px/13tjyYrpeGH1SqqY+mHtxOnDAAAAAAAuCcRmEoB&#10;qnwc4HcLHodcBKJi1F60ZUVzVrRjfV+tCGqlxqyF4/hevXq1lUJWp6enzcFg0Dg5Odmq8zd8cHAw&#10;HRX49OnT63a7PXry5Mmg2+2OHj16NHQ5AQCWWwSw/vctfv1OMfskQYSyRtWxj9njeXCr97kfWgEA&#10;AAAAgI22aATgQbXyx+Guxftc0Zx1cnl5+XEwGPQuLi7eTtbxu3fvjk9OTj6cnZ1dTY7XEnrqdDrD&#10;3d3dCFVNw1YvXrz4KGQFALD6bhvAuo0U1gqX1X4EshYFt66qBQAAAAAArKa8oSqN+8tHAHaLm4AV&#10;3IsPHz6Uo9GovLq6aky2xcePH8sYGTgYDMq5X9ooJ4bD4fvxeNyfbM8nv/btZJ2dn59///79+97k&#10;3/Wh3+9/+LXnbLVa4263O9jZ2Rnu7e2NImTVbrfHz58/V1wAALCm6gxg3Ua7WiHmdKcfeiOUNR/c&#10;EtYCAAAAAID78bkRgHGsXRgByBJIgaoUtur3+58LWX2NyGVFeOtDBLMm/853kxXhrKNGo/HnybGT&#10;ra2ty52dnbPt7e3Ry5cvr10RAIDNsywBrNuIQNZOtR/BrFTJGp84mA9uxQ+55y4zAAAAAAD8RN5Q&#10;tWgEYHoclkK0V3348KERoaoIV6Umq9jW+bzRXBWjAtM22q0iaNVoNOLhVjF7r6pXzN6POp2sHyfr&#10;+8k6LmbvXZ26egAA628VA1i3tV9tY+ThONtPonGrUe2f+JYAAAAAAGBFLRoBGL6rtkYAsvTSqMAI&#10;W0W4KvbjWJ3PGeGqZrM57nQ640ajEQGradAqAldf+a+MkoAIhsX7Tv1qe1TMwlk/TNb7ybooZuEt&#10;AADWwCYEsG5jp7hpzkojD/Ow1mUx+zRD6PnBGAAAAACAe/DbartoBGD+OKyEGBVYjQyMRqsi7UfY&#10;qi4pUBVhq2iv2tnZGaWw1T3+pzeqFW1ZMc0lglnRlBXBrNeTdVbMAlt93yUAAKtFAOvrtbMXtxHM&#10;iuBWBLLSq4M0BjEIawEAAAAAkMsbqlKAql0dn38cVk6MB4xgVWq0SiMD41hdzxnBqhgPGGGryfq0&#10;f88hq68R5yTeU4rgVby/dFzcBLOiMetdMRtneOE7CwBgSX+gE8C6F/FD8061369+kC6Km5DWfHDr&#10;yikDAAAAAFg5EZhaFKD6bsHjsPJSoCoarUajUdnv98vhcFhG2KrO563aq6ajA6PVKkJWcWxNT3NM&#10;Zon3keLD/tGcdTpZ3xezcNabyRpWxwAAeEACWMtpv9q+L25GHsYnG+aDW9fVD9sAAAAAANQnb6h6&#10;Vu0fVCt/HNZOtFdVowKnDVYRropj0WxV5/NGuKrZbI47nc6nkFU0WkXwiql4nyjeN4oxhv1qe1TM&#10;wlnRmpUas0xoAQC4BwJYq2+n+iE7QlnpVUeMREzBrX52/MTpAgAAAACYivBUt9pfNAKwW9wErGDt&#10;pVGBVdiqSOMD63zOCFVFuCpCVo1GYzoqMB1zRb5ao1rxAf547yjeG0pjDF8Vsw//C2YBANwxAazN&#10;ksJa19VKwa1m9Xge3Or54RsAAAAAWDH5iL88YBXH2oURgGy4NCowglUpZBWBqwhe1SUFqqLRKtqr&#10;qvGB07CVK3Kvoi0r3g+KD+7He0PHxWyEYQpoHVWP9Z0qAICv+GFLAIvPaFcrxCchtopZIGtRcEtY&#10;CwAAAACoU4SmIjz1uRGA6XHYeDEmsApWTbcxMjAdq+s5I1gV4wEjbDVZRRoVGGErV2QlxIfz432e&#10;eL8nmrMijPVjtSKklcYZAgDwGQJY3IUIYu1U+ymslfbbxc+DW1dOGQAAAABsvPmGqhSwMgIQfkUa&#10;FZgarfr9fjkcDqdhqzqft2qvKqLNKlqtInCVwlaspXhfJ76noiUrmrHeFrNQVmyjNSuCWadOEwCA&#10;ABYPY7/axpzxNPLwrPhpiCtutERo69zpAgAAAICV8ttqu2gEYP448AtSyCqaq6LBKsJVcSzGB9b5&#10;vBGuajab406nM06jAoWsmNOoVryHEx+6j1BWtGa9m6xXxez9n3ivx/QUAGBjCGCx7CKUlZqz0qu7&#10;y2JxcOvE6QIAAACAWuQj/vKAlRGA8I0iUJWFrYpqfOD0WF2iuSoarCJsVbVYjdMxV4RvEG1Z8Z5O&#10;tGXF+zoxvvC4uAloHVWP9Z0qAGDtfhASwGKNtIub5qx85GGzejw+iZFuAglrAQAAALDp4l5ZGveX&#10;B6i+W/A48A3SqMAUtoo2q2i1irBVXc8ZjVXRXBXBqslK4wOnYStXhAcQH6yPRqxeMXu/JkYYRjAr&#10;3q+JoFaMM7xwmgCAVSWAxaaKUFY+8nCr+sF/UXCrV6jJBQAAAGB1pIaq+LDis2rfCECoWQpUpbBV&#10;v9+vPWQVIliVQlZpVGAcc0VYEfFeTPw/EkGsaMZ6O1nfF7Nxhn+erOFknTpNAMCyE8CCL7NfbWPk&#10;YaeYBbLihUC7+Hlw68rpAgAAAOCOxai/brWfB6xSQ1W3uBkHCNQkGxU4DVdFyGo4HJbRaFXn81bt&#10;VUWMDIwxgdXYwOkxWFONakVbVrzvksYYRkDrVXHTmOUD9ADAUhDAghpeCxezMFY0Z6Xa9rPqeB7c&#10;uq5eOAAAAACwmfIRf3nAyghAeGAxKjCFrCJcFcGrOFbnc0a4qtlsjjudzjiNCoygVQSuXBH4JMKO&#10;8R5MvNcSwawYX3hczAJaMdYw2rIEswCA+/8hRQALHlQKa8WLhHG1H6Gs+eCWsBYAAADA6ojQVNzf&#10;yUcAHhQ3DVVGAMISiFGB1cjACFsVaT/CVnVJgaoIW6VRgUJWcHf/ixWz4FV8QD7eU4lAVgSzYrxh&#10;jDXsVwsA4M4JYMHqaBc3zVlRrbtV3Iw7nA9unThdAAAAAHcqb6jKA1ZGAMISi5DVaDQqo70qglXR&#10;ZhWtVhG2qus5I1gV4wEjWDVZn/aj0coVgQcR76HE//Px3kkEsGKMYQSy3k3Wn4ubcYYAAF9NAAvW&#10;98VEas5KYa18/GEe3OoVqngBAACAzZXaqOYDVnEPxQhAWAEpUJXCVv1+vxwOh9PRgXU+b7RXRdgq&#10;2qwiZJUarVwRWBmNasUH3ON9kwhlxQjDCGi9Kmbvr5w6TQDAlxDAAsJ+tY2Rh51iFsh6X8xCXPGi&#10;Y1jcBLeunC4AAABgyaWGqpAHrA4WPA6sgGivqkYFThusUpNV3SGrCFelkYGxrZqspmErYG3Fnyvx&#10;Afb4UHu8J/KXYvb+SYwzjLGGEcqKxiwfbgcAbn6AEMACbmmnuGnOSjcqz6rj88EtYS0AAADgruRt&#10;VHmA6rtqawQgrIE0KrAKWxURuIpjdT5nhKoiXNXpdMaNRmM6KjAdc0WA+T8yitl7IfEeSYwwPCpm&#10;zVm9atuvFgCwYQSwgDq1i5vmrLhZEcGtqPJNN0hj3nq0b11XxwEAAIDNkxqq4h7Cs2o/jQDMHwfW&#10;RBoVGMGqFLKKwFUEr+qSAlXRZJVGBaawlSsC3IF4/yOas+J9jwhgvS5mgax47+NPxSy0deE0AcD6&#10;EsAClunFST7ycKu4adBaFNwCAAAAlteiEYDtYnGDFbCGYjxgaq+KYFUaGRjH6nrOCFbFeMAIW01W&#10;kUYFRtjKFQEeSKNa8R5HvOcRoaxozYr2rD8Ws/dDTp0mAFh9AljAqkrNWZeT1SluglupcSukUYnm&#10;sAMAAMC3y0cAxqi/brX/3YLHgQ2QAlWp0arf75fD4bCMsFWdz1u1VxXRZhWtVhG4ErICVkz8ORnv&#10;YURbVryn8ZfJOitmAa03xSywJZgFAKv0l7sAFrABdqoXMtGctVfMAlnvi582bqXg1pXTBQAAwIZZ&#10;NALwoFr548AGivaqGA8YQasIXEW4Ko5Fs1WdzxvhqmazOe50Op9CVqnRCmDNtYrZ+xjxAfNoyorG&#10;rAhm/VDMQlkXhQ+eA8DSEcAC+KkU1upVL3Ka1QucRcEtYS0AAACWVd5Qlcb95SMAu8VNwAqgSKMC&#10;q7BVUTVbTY/VJUJVEa6KsFUVsBqnY64IwM//2Ky28WHzaM56XcyCWSfVtl8tAOABCGABfL12tSKs&#10;FR+92ypmtcApuBUvetKoxHOnCwAAgG/0uRGAT6vXp0YAAr8ojQpMYatos6o7ZBWNVdFcFSGr2K/G&#10;B07DVq4IwJ2I9yNipGG8DxEfHH9VzD5Y/uNk/Tn++C9mrVkAQI0EsADu7wVQPvIwhbXiRVG7+Hlw&#10;CwAAgM2RGqpCGveXjwDMHwf4RTEmsGqvmm4jZJWO1fWcKWQV7VWTVaRRgRG2ckUAHkyjWtGKFe9N&#10;/KmYTfmItqwIaUUw69RpAoC7IYAFsJxSc9blZHWqF0cfi1mIKw9uRfuWWe8AAADLZ9EIwPBdtTUC&#10;EPhq2ajAabiq3++Xw+FwGraq83mr9qoi2qxiTGA1NnB6DICVEX9XxIfB472FeI/hqJg1Zv1XtR+h&#10;rIvCew8AcLu/YAWwAFbeTnHTnLVXvSh6X9w0bqXglrAWAADAt8sbquZHAOaPA3yzGBWYQlYRrorg&#10;VRyr8zkjXNVsNsedTmecRgVG0CoCV64IwNprVdt4vyFCWG+LWTAr3l+I5qx+tQCAOQJYAJulXdw0&#10;Z6WRh/HJlhTciuPRvnVVLQAAgE2waARguzo+/zjAnYpAVdZoVVTjA6fH6pICVRG2SqMChawA+AXx&#10;XkI0Z8WEjnjvIEYYRjgrglox2jDeX7hwmgDYZAJYAPzSC6rUnBWfrNwqZmGtTnHTuJVGJZ47XQAA&#10;wJKJwNSiANV3Cx4HqNWHDx+ivapMYatos4pWqwhb1fWcEayK8YARrJqsND5w2mjligBwV3/dVCta&#10;sSKYFWGss8n6cbL+OFnDYjbSEADWngAWAHclNWfFyMMIaUUoK24ixqfGI6yVj0oEAAD4WnlD1bNq&#10;/6Ba+eMA9yoFqlLYqt/vl8PhcDo6sM7nTe1VEbKKwFVqtHJFAHhA8XdfvB+QJm8cFbMPeMc4wzfF&#10;7P0DwSwA1usvPwEsAB5AhLFG1YusGH+Ygls7xc+DWwAAwPqL8FS32l80ArBb3ASsAB5MNipw2mCV&#10;mqzqDlnFqMA0MjC2EbhKYSsAWDGtahv3/2NsYYwy/K/q6x+rYwOnCYBVI4AFwLLLm7OiWStq8hcF&#10;t3pelAEAwFLJR/zlAas41i6MAASWWBoVGGGrCFfFfhyr8zkjXNVsNsedTmecRgVG0CoCV64IABsg&#10;3geIQHPc/497/6+KWTgr3huI0Yb9agHAUhLAAmCdtIub5qzYbhWzWuMU3IqQVhqVeOV0AQDAV4nQ&#10;1Hbx+RGA6XGApRajAquRgdFoVaT9CFvVJQWqImyVRgWmsJUrAgALNaoV4au4r/8fxawlK9qy/hh/&#10;pVdfA8CDEsACYFPFp2lSc1a8eEthra3q617x01GJAACwzuYbqlKA6rtqawQgsJJiPGAEq1KjVRoZ&#10;GMfqes4IVsV4wAhbTdanfSErALhT8Xd53OePyRhxP/+HYnYvP8YZvqn2T50mAO7tLyYBLAD4Iqk5&#10;K0YedqoXbxHOipBWatxK9cgAALAsflttF40AzB8HWFkpUBWNVqPRqOz3++VwOCwjbFXn81btVdPR&#10;gdFqFSGrOOaKAMCDa1XbuHcfIaz48HU0Z0VQK5qzojFr4DQBcJcEsADg7uXNWXvFTXBrp/h5cAsA&#10;AG4rb6jKA1ZGAAJrK9qrqlGB0warCFfFsWi2qvN5I1zVbDbHnU7nU8gqGq0ieAUArJxozEofpI71&#10;uloRzPpTMRtz2HeaAPgaAlgA8LDy5qxo1hoXPw1uxdqvXgD6RA4AwPqKwNTTan/RCMD8cYC1lUYF&#10;VmGrIo0PrPM5I1QV4aoIWTUajemowHTMFQGAjdCoVoSv4p58tGVFc1Z8iPrfi9m9+QunCYBfIoAF&#10;AKsjPp2zaORhCm5FSCuNSrxyugAAlkJqqIqf355V+0YAAhstjQpMYatos4rAVezXJQWqotEq2quq&#10;8YHTsJUrAgB8RtyDj/vyEcCK++8/FLNxht9P1l+K2X34U6cJgOlfGgJYALC2UnNW3EzuVC8Mt4rZ&#10;J3nieD4qEQCALxej/rrVfh6wSg1V3eJmHCDARooxgdFeFWGr2EbIKh2r6zkjWBXjASNsNVlFGhUY&#10;YStXBAC4Y61qGx+YjhBW3H//j+rrdAyADSKABQCECGN9LGaf2InxhxHKGhWLG7cAANZRPuIvD1gZ&#10;AQjwGWlUYGq06vf75XA4nIatan0BO2uvKqLNKlqtInCVwlYAAA8sGrPSvfRYr6sV99mjNStGGQ6c&#10;JoD1I4AFANxWHtbqVPv9YnFwCwDgoUVoKsJT+QjAg+KmoSo9DsACKWQVzVXRYBXhqjgW4wPrfN4I&#10;VzWbzXGn0xmnUYFCVgDACmtUK+6hRwAr2rKiJSvuo/97MbvH3neaAFaXABYAUKe8OatdvbCMF5Ep&#10;uBUhrjQq0ad+AIAvlTdU5QErIwABvlIEqrKwVVGND5weq0s0V0WDVYStqharcTrmigAAGyLun0dr&#10;Vtw3v5ysPxez++nfF7PGrNi/cJoAVuAPdAEsAGBJxIvMRSMPtyZrWMzCWnn7FgCwfn5bbecDVvGz&#10;gRGAAN8ojQpMYatos4pWqwhb1fWc0VgVzVURrJqsND5wGrZyRQAAflGrmH1wOT7AfFTM7pdHc9ZJ&#10;tU6dIoDlIYAFAKyq1JwVN+2jUetdMatw3qqOxxu1KbgFADycfMRfHrAyAhCgBilQlcJW/X6/9pBV&#10;iGBVClmlUYFxzBUBALhz8WHm+NkuQljRjvW2mDVnnRWz1qw4ZuIEwD0TwAIANkHenLVXzD4pNCpu&#10;GrfiBWurOg4A/Lq8jSoPUH1XbY0ABKhRNipwGq6KkNVwOCyj0arWF1az9qoiRgbGmMBqbOD0GAAA&#10;D65RrbjPHSMN/6uYNWfFB5b/vTrWd5oA6iGABQDwU3lzVjRrXRazTwul4NZ1MWvfOnGqAFhDv83+&#10;PnxW7acRgPnjANyDNCowwlYRror9OFbrC6J2e9xsNsedTmecRgVG0CoCV64IAMBKipB+fAg5wldx&#10;vzvasmKixI+T9adidi/8wmkC+MY/bAWwAAC+Wt6cFW9MD6oXsSm4lcJavULlMwAPJ5qoutV+HrBa&#10;1GAFwD2LUYHVyMBotCrSfoSt6pICVRG2SqMChawAADZS3N+Oe9dxDzvask6LWSjrx+rYqVME8GUE&#10;sAAA7k9qzsqDW1vFTeNWjER8XwhrAfDr8hGAecDquwWPA/DAImQ1Go3K1GgVbVYxOjDCVnU9ZwSr&#10;YjxgBKsm69N+NFq5IgAA/Iq4hx0/q8b97GjHelvMmrOOJ+tNIZgF8DMCWAAAyykPY8X4w6iEjlEj&#10;EdiKTx7loxIBWB+LRgAeVCt/HIAlkwJVKWzV7/fL4XBYRtiq1hcOOzujCFtFm1WErFKjlSsCAEAN&#10;GtWKDxfHNIj/KmbNWRHU+s9iFtbyAWNgIwlgAQCsvjyslcYfpuDWfOMWAPcvb6hK4/7yEYDd4iZg&#10;BcASi/aqalTgtMEqNVnVHbKKcFUaGRjbqslqGrYCAIAlED8Px33oCGXF/eloy4oPFccowxhpmAJb&#10;AOv7B6EAFgDARsmbs9rVi94U3Dqrfk0alQjA531uBODT6s9XIwABVlgaFViFrYoIXMWxOp8zQlUR&#10;rup0OuNGozEdFZiOuSIAAKyw+HBw3IOOyQ4/FLOWrAhlRTgrjTgEWHkCWAAAfE7enNWuXiRHYCvG&#10;IH6YrOti1r515lQBayQ1VIU07i8fAZg/DsAKS6MCI1iVQlYRuIrgVV1SoCqarNKowBS2ckUAANgw&#10;cf85mrMihHVWbaM563iy3kzWqVMErBIBLAAA7kpqzsqDW6klYL5xC+A+LRoBGL6rtkYAAqypGA+Y&#10;2qsiWJVGBsaxup4zglUxHjDCVpNVpFGBEbZyRQAA4Nd/pK5W3F+Odqzvi1lzVjRo/Wd1zD1mYOkI&#10;YAEA8BDy5qy9yXpXvajeql5IN6vHrpwq4BekhqoIeD6r9tMIwPxxANZYGhWYGq36/X45HA7LCFvV&#10;+gPtrL2qiDaraLWKwJWQFQAA1CZ+vo/7xvEh3zTO8G0x+1BwjDQ8rx4DeJg/pASwAABYcnlzVqd6&#10;cR32qhfXYbt6gQ2svkUjANvV8fnHAdgQKWQVzVXRYBXhqjgWzVa1/iDabo+bzea40+mM06jA1GgF&#10;AAAsjZjIEPePUzArxhf+pZi1Z8WxC6cIqJsAFgAA6yRvzpoPbqXGrTQqEbg/EZhaFKD6bsHjAGyw&#10;NCqwClsVEbiK/ThWl2iuigarCFvFfoSs0jFXBAAAVlrcL47mrLgfHPeHfyxmAa031RLMAu6MABYA&#10;AJssNWfFC/F4gy0CWzEG8cNkXRc/HZUI/NyiEYAH1cofB4BP0qjAFLaKNqu6Q1bRWBXNVRGyiv1q&#10;fOA0bOWKAADAxmlUK+4NRwgrmrIimPVusl4VswYtgFsRwAIAgC8TNdaX1X4KbqXZM/ONW7DKIjzV&#10;rfYXjQDsFjcBKwBYKMYEVu1V022ErNKxup4zhayivWqyijQqMMJWrggAAPAF4vVKfFg37vOmcYZv&#10;i1lzVow0jICW+7/A4j9ABLAAAODO5c1Z88GtXvHTUYlwH/IRf3nAKo61CyMAAfgK2ajAabiq3++X&#10;w+FwGraq9QetWXtVEW1WMSawGhs4PQYAAFCTuM8b4asYZxjBrGjOilDW99WxvlMEm00ACwAAHlbe&#10;nNWuXrinF/Tvq/3UuAXznlbfH58bAZgeB4CvFqMCU8gqwlURvIpjtf6A1G6Pm83muNPpjNOowAha&#10;ReDKFQEAAJZIfNg2PoSSglnn1fZNtS6cItgMAlgAALBaL+bD/MjDreKnwa1Lp2qlzTdUpQDVd9XW&#10;CEAA7lwEqrJGq6IaHzg9VpcUqIqwVRoVKGQFAACsiUa1IpB1VMzGGMY2xhi+mqxTpwjWiwAWAACs&#10;r9ScFcGteCOzX73oj9DWdfHTxi3q99tqu2gEYP44ANTiw4cP0V5VprBVtFlFq1WErep6zghWxXjA&#10;CFZNVhofOG20ckUAAIANFK+/4n5t3KuNMFaMMIxgVjRo/aU6NnCaYAX/5xbAAgAAip82ZzWKm7BW&#10;uKpuClx78f8zeUNVClC1q+PzjwNA7VKgKoWt+v1+ORwOp6MD63zeKlg1HR0YgavUaOWKAAAAfLG4&#10;Rxv3X9M4w2jJilDWj9WxvlMEy0sACwAAuK28OWs+uHVV7Tez/VUTgalFAarvFjwOAPcuGxU4bbBK&#10;TVZ1h6wiXJVGBsY2Wq1S2AoAAIDaxL3WeL2XglnRkhWtWRHOOi5MOYClIIAFAADUfXMgNWfNB7fe&#10;Z7/mPsJaeUPVs2rfCEAAllYaFRhhqwhXxX4cq/M5I1zVbDbHnU5nnEYFRtAqAleuCAAAwFJpVOu8&#10;mAWyfqy2byfrVSGYBfdKAAsAAFgmKYyVB7e2isWNW+FgsrrV/qIRgN3q1wDAUopRgdXIwGi0KtJ+&#10;hK3qkgJVEbZKowJT2MoVAQAAWHnRlhX3V2NkYbRlfV/cBLN+qLbAXf+PJ4AFAAAsmd3J+l21/6S4&#10;CVP9vtruTNbLav+k2kZQ67zavypuGrXyfQB4EDEeMIJVqdEqjQyMY3U9ZwSrYjxghK0m69O+kBUA&#10;AMBGiw+4xr3UNM7wtJiNMvyxWgOnCL6OABYAAHBfIjQV4and4iZA9aRa4XfVY3WJgNZ1tf+u2l4X&#10;N8GtfB8AbiUFqqLRajQalf1+vxwOh2WErep83qq9ajo6MFqtImQVx1wRAAAAbiEas+L1axpj+K7a&#10;RjjrTTFr0wJ+gQAWAADwLfIAVYSqIkCVN1Tlj6+SvDkrQlnpk18n2a85cfkBNku0V1WjAqcNVhGu&#10;imPRbFXn80a4qtlsjjudzqeQVTRaRfAKAAAAatSoVtwjjcasuCeaxhm+mqwLpwhmBLAAAIBF0ri/&#10;fARg3lD1e6fokwhn9ar9CG2lT4P1isXBLQCWXBoVWIWtijQ+sM7njFBVhKsiZNVoNKajAtMxVwQA&#10;AIAlE21Z0ZoV90IjjPV9MRtnGPs/VFvYrP8pBLAAAGBjpBGA4Q/V9j5HADKTwlgRzkojD/PGrTy4&#10;BUBN0qjAFLaKNqsIXMV+XaKxKpqrotEq9qvxgdOwlSsCAADAmmgVs/ubaZxhrDfV1z8W7n2ypgSw&#10;AABgtUVg6nfVfhoBGPIGqydO08qKgNZ1tf+u2l4Xi4NbAMyJMYHRXhVhq9hGyCodq+s5U8gq2qsm&#10;q0ijAiNs5YoAAACwwaIxK16Pp2DW2+ImnBWr7xSxygSwAABgOaUAVQSqXlb7RgDyS/IwVgS05scf&#10;5sEtgLWRRgWmRqt+v18Oh8Np2KrO563aq4pos4oxgRG4SmErAAAA4Is1qhX3LmN8YQS0Ypzh62pd&#10;OEWsAgEsAAC4P3kbVRoBGCMBFwWsoE4RzupV+xHaSp8uy8cfnjhNwLJIIatorooGqwhXxbEYH1jn&#10;80a4qtlsjjudzjiNChSyAgAAgHsRH6yK1qy4dxltWd8XN8GsCGq9c4pYqm9YASwAAPgm+QjACFc9&#10;rfZTQ1UesIJVlcJYEc5aNP4wD24BfLUIVGVhq6IaHzg9VpdorooGqwhbVS1W43TMFQEAAICl1Cpm&#10;9yPTOMNYEdA6rrZw7wSwAABgsQhNRXgqHwGYN1gZAQiL5c1Z6VNo+fjDPLgFbKA0KjCFraLNKlqt&#10;ImxV13NGY1U0V0WwarLS+MBp2MoVAQAAgLURjVlxfyEPZv2lmN2njK0PkVIbASwAADZJHqCKUFWE&#10;q/KGqvxxoH4RyrrO9ufHH+bBLWCFpEBVClv1+/3aQ1YhglUpZJVGBcYxVwQAAAA2WqNaEcSKUFYE&#10;tNI4w1fFbMwhfBMBLAAAVt3nRgD+rvh5wApYXXlzVmzTTZF8/OGJ0wT3JxsVOA1XRchqOByW0WhV&#10;5/NW7VVFjAyMMYHV2MDpMQAAAIBbiHsY0ZoV9xojjJUHs34obhr+4de/mQSwAABYUmkEYPhDtc0b&#10;qlLACmBeBLJ62f6i8Yd5cAv4BTEqMIWsIlwVwas4VudzRriq2WyOO53OOI0KjKBVBK5cEQAAAOAe&#10;tIrZ/cPvi1lr1ttqHVfH4CcEsAAAuE+LRgCG3y94HOC+5M1Z6VNt+fjDPLgFaylGBVYjAyNsVaT9&#10;CFvVJQWqImyVRgUKWQEAAABLLhqzojkrQljRlhVNWW+K2X3FvxQ+9LmxBLAAALgLKUAVgao07i9v&#10;qPq9UwSsiQhlXWf78+MP8+AWLJUIWY1GozLaqyJYFW1W0WoVYau6njOCVTEeMIJVk/VpPxqtXBEA&#10;AABgjTSqFUGsaMxKzVnx9atiNuaQNSaABQDA5ywaAbhTLA5YAfBzeXNWbNNNlnz84YnTxF1KgaoU&#10;tur3++VwOJyODqzzeaO9KsJW0WYVIavUaOWKAAAAABsu7slEa1bcG3xd3DRnxX4KaLEOF1oACwBg&#10;o0Rg6nfVfoz6e1rtp4aqPGAFwP2JQFav2s/DWnmIKw9uscGivaoaFThtsEpNVnWHrCJclUYGxrZq&#10;spqGrQAAAAC4tVYxu9+X2rLeFrNg1vFk/ej0rBYBLACA9bBoBOCTauWPA7AeUnNW3KBJIw/z8Yd5&#10;cIsVlUYFVmGrIgJXcazO54xQVYSrOp3OuNFoTEcFpmOuCAAAAMC9iMas+KBdasv6odqPD2j+yelZ&#10;TgJYAADLKw9QLRoBmD8OAJ8Toazraj+vNE8hrjy4xT1LowIjWJVCVhG4iuBVXVKgKpqs0qjAFLZy&#10;RQAAAACWVqNacY8vGrNSc1Z8/cdCe/6DEsACALhfnxsB+LvqMSMAAXhIeXNWhLLSTZt8/OGJ03Q7&#10;MR4wtVdFsCqNDIxjdT1nBKtiPGCErSarSKMCI2zligAAAACslbjHFK1ZF8VsjGFqzopxhtGe5cOX&#10;93ERBLAAAO5EhKYiPPW5EYApYAUA6yICWb1qP0Jb/Ww/hbjy4NZaS6MCU6NVv98vh8NhGWGrOp+3&#10;aq8qos0qWq0icCVkBQAAAEClVczuz/1XMQtlRUArglnHk/Wj03N3BLAAAD4vD1BFqCoFqH6/4HEA&#10;4Jel5qy44ZM+dZeHtfL9pZRCVtFcFQ1WEa6KY9FsVefzRriq2WyOO53Op5BVarQCAAAAgK8QjVnx&#10;wcEUzEojDeMDlX9yem5PAAsA2ER5gGp+BGD+OADwMCKgdV3tv6u218VNcCvfv3Pv3r07HA6Hrffv&#10;33c/fvzYuby83Ol2u/9vhK3qEqGqCFdF2KoKWI3TMd8OAAAAANyTRrWiKSuCWSmgFffo/lhsSNv9&#10;1xDAAgDWRRoBGP5QbXeKm3GARgACwHrKm7MilJVuAp1kv+Zk/h86Pz8/GAwGW71ebxq2urq6Ouj3&#10;+93RaNSa/7Xj8bjY3t7+f/b390+/5TcajVXRXBUhq9ivxgdOw1YuIwAAAABLLNqyojXropiFs/KR&#10;hj8UNX5YclW0fI8AAEssAlO/q/YXjQDMA1YAwGbaKW5C2IfZ8f/24cOH4uPHj8Xl5WWMDoztoN/v&#10;X0/s3OYJyrIsIqT1Jb82hayivWqyijQqMMJWLhUAAAAAKyo+QBgffOwUs/fm8vfnWtVjEcqKUYbR&#10;lvVqss4m68dNOUECWADAQ0gBqt1icUOVEYAAwBcZDoefAlYRtur1ep+OLdAqvvJeSKPR+N3W1tb+&#10;eDzux+p0OhHMupocu4wxgdXYwGnYCgAAAAA2SGqk/z+rlURjVjRnpbaso2o/2rL+vG4nwQhCAOCu&#10;PKlWWDQCMH8cAOBWzs/Pi7zRajAYTI/VaXd3t2g2m0W32y22traKR48eTb+Otei3OFnX1f67antd&#10;3NSv56MSAQAAAGBTNaoV4wsjmJWas+I+2v+3qv9RAlgAwC/JRwBGeOpptW8EIABw5yJQFcGqq6ur&#10;adiqGhs4bbSqy/b2dtFut6dhqxgZeHBwMP06jtcoD2PFjaX0KcGTapsHtwAAAABgE0RbVnzy8aKY&#10;hbNSc1bsR2PWUn+4UQALADZThKYiPJWPAMwbqvJxgAAAdyYFqlLYKr6OVqsIW9UlGqsiYBWhqlgR&#10;skrHVkCEs3rVftxk6lf7veLnwS0AAAAAWEetYnZf7Pti1pYVDfSvJuu4WJJ7YwJYALA+8gBVhKri&#10;HUUjAAGAe5ePCoywVa/Xm27j6zpFsCqFrHZ2dj41Wm2YdMMpwlmLxh/mwS0AAAAAWGXRmBXNWf9R&#10;zJqzIpwVzVkRzPrxPn8jAlgAsPzSuL98BGDeUPV7pwgAuG8pUJWHrdLIwDqlJqvYplGBsR+NVtxa&#10;BLSuq/131TYff5gHtwAAAABgVaRg1utiNsYwNWdFMOtPdTyhABYAPIw0AjD8odoaAQgALJ00KvDq&#10;6moaror9OFanFKjqdrufRgWmsBUPJg9jxTfA/PjDPLgFAAAAAMuoUa0IZcUHElNz1tvJ+mPxDc3x&#10;AlgAcHciMPW7aj+NAAypoSofBwgAsDRSe1WErGKbmqyi5aouEaaKUFWEq9KowBS2YuXlYa3Y9qv9&#10;fPzhidMEAAAAwJKItqxozYr7WNGW9UNx05wV+7/6wUMBLAD4dSlAFe8GpgCVEYAAwEpJowJTo1UE&#10;rOLrOF6XFKiKsFWsnZ2dTyMDoRKBrF62v2j8YR7cAgAAAID71Kq20ZZ1Vtw0Z8X+j+kXCWABsKny&#10;cX9pBGDeUGUEIACwclLIKrVX9Xq96Ta+rlO0V0WLVT4qMI5BDfLmrHfVNh9/mAe3AAAAAKAu0ZgV&#10;zVmvJ+tUAAuAdZKPAIxw1dNq3whAAGBtpEBVHraKRqtotqr1B63d3WmjVbfb/RSySsdgScX/FNfZ&#10;/vz4wzy4BQAAAABfTQALgFUQoakIT+UjAPMGKyMAAYC1k0YFXl1dTcNWseoOWUWoKsJVEbJK4wNT&#10;2ArWXN6cFdt+tZ+PPzxxmgAAAABYpOUUAPBA8gBVhKoiXJU3VOWPAwCspTQqMIJVKWSVjtUlhawi&#10;XBVjA2NUYApbwQbbqdaXiEBWr9rPw1p5iCsPbgEAAACw5gSwALhrqY0qHwEYYwHnA1YAABshHxWY&#10;AlbxdezXJQWqImwVa2dn51PYCvhmcT/t8Ba/PjVnRSAr1djl4w/z4BYAAAAAK0gAC4AvkUYAhj9U&#10;27yhKgWsAAA2UjRWRbAqtVf1er1Px+oUgaoIVuWjAmM/AljA0sjDWv/Hr/zaCGVdV/vvsuMpxJUH&#10;twAAAABYEuV4PP7fTgPARlo0AjD8fsHjAAAbLwWq8karwWAwHR9YpxSo6na7n5qthKyA4qfNWfEH&#10;URp5mI8/PPn/2bub3cjRIw2jKqA29IKLtlGrXrfvrC/dgDcSQC8oIBvQ+M1hZEVXpywpS5+UP+cA&#10;BD9SwmCQG5ekpyN8TAAAAADjmYAFcH0qoEpQVev++oSq33xEAADPS1CVsGpd131sVWsDE2CNkslV&#10;mWBVawP7RCuAZ0x33ycVv7QSMUHWsp0TbT22c0VcPdwCAAAA4A0EWACX4dgKwOnueGAFAMALKqiq&#10;2CrPmWqV2GqUml6VqCpX1gfWO4DB8jvAX97w/TU5K0FWjfnrsVY/AwAAANw8ARbA58lf2n7dzln1&#10;94/tXBOqemAFAMAb9VWBia2WZRkeWUXCqoqspmm6+/r16/4dwAXpsda3F743gdZuOz9s993d93Cr&#10;nwEAAACukgAL4P0dWwH49+3qXwcA4CclrEpgVbFVIqt6N1KCqoRVfVVgzploBXBjemH60pStPjkr&#10;UVatPLxv33PvIwUAAAAuzZenp6fffQwAL+oBVaKqxFV9QlX/OgAA7yyrAvtEq6wNzLuRKqia5/mw&#10;KrBiKwCGS5y1bOdEW4/bebn7Hm71MwAAAMCnMQELuGXPrQD89e6vgRUAAIPVJKt1Xff3XLU+cJTE&#10;VImqElfVqkCRFcBZyO8tf3nD99fkrARZVej2iVv9DAAAAPCuBFjANUo0NW3nf273PqGqAisAAD5Y&#10;BVWZXpUpVnnOVKvEVqPU9KpEVbmmaTqsDATgavRY69sL35tAa7edH7b77u54uAUAAADwIgEWcCmO&#10;rQCM3458HQCAT9RXBSa2WpZlf8/zSJlelSlWCasSWdVEKwD48X8y2vmlKVs9xkqgVSsPa+JWD7cA&#10;AACAG/Xl6enpdx8D8Il6QPXjCsD+dQAAzkgFVT22qpWBI9Ukq9xrVWDOmXIFAJ8scdaynRNtPW7n&#10;5e6v4RYAAABwRUzAAkY4tgJw2t6HFYAAABeiVgWu67oPrHLl3UiJqhJXzfN8WB9YsRUAnLH8rvWX&#10;N3x/xViJs46tP+zhFgAAAHDmvxQAeI0EU79u52MrAHtgBQDABalVgQmrKrKqd6NUZJW4qlYFVmwF&#10;ADeix1rfXvjeBFq77fyw3fv6wx5uAQAAAB9MgAVUQJW/dFVA9fft6l8HAOCC1arAmmiVwCrPeT9K&#10;BVWJrXJN03SIrQCAN+n/4/nSlK0eYyXQ+nH9YQ+3AAAAgHfw5enp6XcfA1ydHlAdWwHYvw4AwJWo&#10;yKqmVy3Lsr/neaQEVQmr+qpAkRUAXIQea+X+uJ37+sN7HxMAAAD8byZgweXoKwATT/1jO/+6fc0K&#10;QACAG1BBVY+tMtEqk62G/mP0b3/bT7Sa5/kQWdU7AOBiTdv1GgmylnY+tv6wh1sAAABwMwRY8PkS&#10;TeUXXc+tAKzACgCAG1KrAtd13cdWuWqy1SiJqhJX1drAPtEKALh5+V1yX3/47YXv75OzHrZ7X3/Y&#10;wy0AAAC4+B+agffXA6pEVT9OqLICEACAQ1BVsVWeR0dWmViVsCpX1gZmVWC9AwB4R788cz4mUdau&#10;nX9cf9jDLQAAADg7X56enn73McCr/bbdj60A7F8HAIC9viqwpljlOedRKqjK5Kpc0zQdYisAgAvX&#10;J2fl/rid+/rDex8TAAAAH8kELPi+AjD+ud2tAAQA4NUysaoCq8RVy7Ic3o2UoCphVV8VmHMCLACA&#10;KzXdff9d3ksSZC3bucdaPeLq4RYAAACcRIDFtUow9et2rhWAUROq+jpAAAB4lawK7BOtsjYw74b+&#10;w3YLquZ5Pky2qtgKAID/Kb///uUN31+TsxJk1T/y+vrDHm4BAADAn34AhUtSAVWCqgqorAAEAODd&#10;JKhKWLWu6z62qrWBmWg1SmKqRFWJq2pVoMgKAODD9Vjr20v/bLz7/zgrHtr7irh6uAUAAMCV+/L0&#10;9PS7j4FP1tf91QrAPqGqfx0AAH5aBVUVW+U5U60SW41S06sSVeVKZFXvAAC4an1yVqKsWnnY1x/e&#10;+5gAAAAulwlYjNJXACae+sd2tgIQAIAP0VcFJrZalmV4ZBUJqyqymqbpMNEKAICbNW1XvLQSMUHW&#10;sp0TbT22c0VcPdwCAADgDAiweKtEU/llQV8B2CdU9XWAAAAwVMKqBFY9tqqVgSPVJKvca1Vgzplo&#10;BQAAPyG/s//lDd9fk7MSZNXKwx5r9TMAAAADf5iDHlAlqkpAZQUgAABno1YFruu6j6tyzruRKqia&#10;5/mwKrBiKwAAOBM91vr20j+r/3vttvPDdt/dfQ+3+hkAAIA3EGBdt1r311cA1oQqKwABADgrNb0q&#10;kVXuNckqU65GSUyVqCpxVa0KrNgKAACuTN+L/dKUrT45K1FWrTy8b99z7yMFAAD4f1+enp5+9zFc&#10;lFoBGP/c7lYAAgBwEWpVYE20SmCV57wfpYKqxFa5pmk6rAwEAAB+WuKsZTsn2nrczsvd93CrnwEA&#10;AK6OCVjnIX/5+XU71wrA6BOsrAAEAOAiVGRV06uWZdnf8zxSpldlilVfFZh3AADAUPk7wy9v+P6a&#10;nJUgq1Ye9olb/QwAAHAxPxgxTgVUCapq3V+fUPWbjwgAgEtUQVWPrTLRKpOtRkpclYlW8zwfIqt6&#10;BwAAXIQea3174XvzA8ZuOz9s993d8XALAADg0wiw3q5Po6oVgFkJeCywAgCAi1arAtd13cdWuUZH&#10;VomqElclsqr1gRVbAQAAN6WPtH1pylaPsfJDS608rIlbPdwCAAB4V1+enp5+9zH8aQVg4qp/bOea&#10;UNUDKwAAuCq1KjBhVUVW9W6UiqwSV2VtYFYFVmwFAAAwWOKsZTsn2nrczsvdX8MtAACAF137BKxj&#10;KwD7BCsrAAEAuAl9VWAFVnnOeZQKqhJb5Zqm6RBbAQAAfKL8beSXN3x/xViJs46tP+zhFgAAcKM/&#10;ZFyaHlAlqkpc1SdU9a8DAMDNyMSqhFU1vWpZlsO7kRJUJazqqwJzToAFAABwBXqs9e2F702gtdvO&#10;D9u9rz/s4RYAAHAlziXAem4F4K93fw2sAADgZlVQ1Sda/fHHH/v1gUP/wb4FVfM8HyZbiawAAAD+&#10;oo/8fWnKVo+x8kPdj+sPe7gFAACcsS9PT0+/D/y/n2hq2s7/3O59QlUFVgAAQJOgKmHVuq772KrW&#10;BibAGiWTqzLBqtYG9olWAAAAfKoea+X+uJ37+sN7HxMAAHyOUyZgHVsBGL8d+ToAAPCMCqoqtspz&#10;plolthqlplclqsqV9YH1DgAAgLM13X3/D95fkiBraedj6w97uAUAAPykHmBVQJW/vNS6vz6h6jcf&#10;FwAAvE1fFZjYalmW4ZFVJKyqyGqapruvX7/u3wEAAHD18refvv7w2wvf3ydnPWz3vv6wh1sAAMAR&#10;WUH45GMAAIDTJaxKYFWxVSKrejdSgqqEVX1VYM6ZaAUAAAADJMratfOP6w97uAUAADdDgAUAAK+U&#10;VYF9olXWBubdSBVUzfN8WBVYsRUAAACcsT45K/fH7dzXH977mAAAuAYCLAAAaGqS1bqu+3uuWh84&#10;SmKqRFWJq2pVoMgKAACAG5Iga9nOPdbqEVcPtwAA4KwIsAAAuDkVVGV6VaZY5TlTrRJbjVLTqxJV&#10;5Zqm6bAyEAAAAHiTmpyVIKtGU/f1hz3cAgCA4QRYAABcpb4qMLHVsiz7e55HyvSqTLFKWJXIqiZa&#10;AQAAAJ8iUdZuOz+09xVx9XALAABOIsACAOBiVVDVY6taGThSTbLKvVYF5pwpVwAAAMDF6pOzEmXV&#10;ysO+/vDexwQAwI8EWAAAnL1aFbiu6z6wypV3I1VQNc/zYX1gxVYAAADAzUuQtWznRFuP7VwRVw+3&#10;AAC4YgIsAADOQq0KTFhVkVW9GyUxVaKqxFW1KrBiKwAAAIB3VJOzEmTVf1XWY61+BgDgwgiwAAD4&#10;MLUqsCZaJbDKc96PUkFVYqtc0zQdYisAAACAM5RAa7edH7b77u57uNXPAACcAQEWAADvqiKrml61&#10;LMv+nueRElQlrOqrAkVWAAAAwJXrk7MSZdXKw/v2Pfc+JgCAsQRYAAC8WQVVPbbKRKtMthopcVUm&#10;Ws3zfIis6h0AAAAA/1PirGU7J9p63M7L3fdwq58BAHglARYAAM+qVYHruu5jq1w12WqURFWJq2pt&#10;YJ9oBQAAAMCHqclZCbLqv7rrE7f6GQDgpgmwAABuXAVVFVvleXRklYlVCatyZW1gVgXWOwAAAAAu&#10;TgKt3XZ+2O67u+PhFgDA1RFgAQDcgL4qsKZY5TnnUSqoyuSqXNM0HWIrAAAAAG5Wj7ESaNXKw5q4&#10;1cMtAICLIMACALgSmVhVgVXiqmVZDu9GSlCVsKqvCsw5ARYAAAAA/ITEWct2TrT1uJ2Xu7+GWwAA&#10;n0aABQBwYbIqsE+0ytrAvBupgqp5nv+0PlBkBQAAAMAZqRgrcdax9Yc93AIAeDcCLACAM5SgKmHV&#10;uq772KrWBmai1SiZXJUJVgmralVgTbQCAAAAgCuTQGu3nR+2e19/2MMtAID/SYAFAPBJKqiq2CrP&#10;mWqV2GqUml6VqCpXIqt6BwAAAAAc1WOsBFo/rj/s4RYAcIMEWAAAA/VVgYmtlmUZHllFwqqKrKZp&#10;Oky0AgAAAACG6rFW7o/bua8/vPcxAcB1EWABAPykhFUJrHpsVSsDR6pJVrnXqsCcM9EKAAAAADh7&#10;CbKWdj62/rCHWwDAmRJgAQC8Uq0KXNd1H1flnHcjVVA1z/NhVWDFVgAAAADATemTsx62e19/2MMt&#10;AOADCbAAAJqaXpXIKveaZJUpV6MkpkpUlbiqVgVWbAUAAAAAcIJEWbt2/nH9YQ+3AICfJMACAG5O&#10;BVU10SrPWR2Y2GqUCqoSW+WapumwMhAAAAAA4BP1yVm5P27nvv7w3scEAM8TYAEAVykxVaKqiq2W&#10;Zdnf8zxSpldlilXCqkRWNdEKAAAAAOAKJMha2vnY+sMebgHATRBgAQAXq4KqHltlolUmW42UuCoT&#10;reZ53q8OrElWeQcAAAAAwEFNzuqxVl9/2MMtALhYAiwA4OzVqsB1XfexVa7RkVWiqsRViaxqfWDF&#10;VgAAAAAAvLv80ne3nR/a+4q4ergFAGdFgAUAnIVaFZiwqiKrejdKRVaJq2pVYMVWAAAAAACcrT45&#10;K1FWrTzs6w/vfUwAfBQBFgDwYfqqwAqs8pzzKBVUJbbKNU3TIbYCAAAAAODqJchatnOircd2roir&#10;h1sA8GYCLADgXWViVcKqml61LMvh3UgJqhJW9VWBIisAAAAAAN6oJmclyKqVh339YQ+3AGBPgAUA&#10;vFkFVX2i1R9//LFfHzhS4qpMtJrn+TDZqt4BAAAAAMAHyy/Fd9v5ob2viKuHWwBcMQEWAPD8T47/&#10;+c8+rFrXdR9b1drABFijZHJVJljV2sA+0QoAAAAAAC5Un5yVKKtWHt6377n3MQFcJgEWANy4Cqoq&#10;turrA0fp06uyNjCrAusdAAAAAADcuMRZy3ZOtPW4nZe77+FWPwPwyQRYAHAD+qrAhFXLsuyf836k&#10;hFWZXJVrmqZDbAUAAAAAALybmpyVIKtWHvaJW/0MwAACLAC4EgmrElhVbJXIqt6NlKAqYVVfFZhz&#10;JloBAAAAAABnJYHWbjs/bPfd3fdwq58BeCUBFgBc2k9G//nPnyZaZW1g3o1UQdU8z4dVgRVbAQAA&#10;AAAAV6lPzsofImrl4X37nnsfE4AACwDOUoKqhFXruu5jq1y1PnCUxFSJqhJX1apAkRUAAAAAAPAK&#10;ibOW7Zxo63E7L3fHwy2AqyLAAoBPUkFVxVZ5zlSrxFaj1PSqRFW5ElnVOwAAAAAAgA9SMVbirFrz&#10;0Sdu9XAL4OwJsABgoL4qMLHVsiz7e55HSliVKVYJq6ZpOky0AgAAAAAAuDAJtHbb+WG77+6Oh1sA&#10;n0KABQA/qYKqHlvVysCRapJV7rUqMOdMtAIAAAAAALhBPcZKoPXj+sMebgG8GwEWALxSrQpc13Uf&#10;V+WcdyNVUDXP82FVYMVWAAAAAAAAnCxx1rKdE209bue+/vDexwS8hgALAJpaFZiwKlOsapJV3o2S&#10;mCpRVeKqWhVYsRUAAAAAAABnoWKsxFnH1h/2cAu4MQIsAG5OrQqsiVYJrPKc96NUUJXYKtc0TYfY&#10;CgAAAAAAgKvSJ2c9bPe+/rCHW8AVEGABcJUqsqrpVcuy7O95HilBVcKqvipQZAUAAAAAAMAzEmXt&#10;2vnH9Yc93ALOlAALgItVQVWPrTLRKpOtRkpclYlW8zwfIqt6BwAAAAAAAIP0yVm5P27nvv7w3scE&#10;H0+ABcDZq1WB67ruY6tcoyOrRFWJqxJZ1frAiq0AAAAAAADgzCXIWtr52PrDHm4BP0GABcBZqFWB&#10;FVvlud6NUmFVrqwNzKrAegcAAAAAAAA3pE/Oetjuff1hD7eAHwiwAPgwfVVgzrnnOedRKqjK5Kpc&#10;0zQdYisAAAAAAADgzRJl7bbzQ3tfEVcPt+AmCLAAeFeZWNWnVy3Lcng3UoKqhFV9VWDOCbAAAAAA&#10;AACAT9EnZyXKqpWHff3hvY+JSyfAAuAkWRXYJ1plbWDejVRB1TzPf1ofKLICAAAAAACAi5cga9nO&#10;ibYe27kirh5uwdkQYAHwrARVCavWdd3HVrU2MBOtRsnkqkywSlhVqwJrohUAAAAAAADApiZnJciq&#10;SRF9/WEPt2AoARbAjaugqmKrPGeqVWKrUWp6VaKqXIms6h0AAAAAAADAO0uUtdvOD+19RVw93II3&#10;E2AB3IC+KjCx1bIswyOrSFhVkdU0TYeJVgAAAAAAAABnqk/OSpRVKw/v2/fc+5joBFgAVyJhVQKr&#10;iq0SWdW7kRJUJazK9KpaFZhzJloBAAAAAAAAXLHEWct2TrT1uJ2Xu+/hVj9zpQRYABemVgWu67qP&#10;q3LOu5EqqJrn+bAqsGIrAAAAAAAAAF6lJmclyKo/8vaJW/3MBRFgAZyhmmSVyCr3XLU+cJTEVImq&#10;ElfVqsCKrQAAAAAAAAD4UAm0dtv5Ybvv7r6HW/3MJxNgAXySCqpqolWeszowsdUoFVQltso1TdNh&#10;ZSAAAAAAAAAAF6lPzkqUVSsP79v33PuYxhFgAQyUmCpRVcVWy7Ls73keKdOrMsUqYVUiq5poBQAA&#10;AAAAAMBNS5y1bOdEW4/bebk7Hm7xCgIsgJ9UQVWPrTLRKpOtRkpclYlW8zzvVwfWJKu8AwAAAAAA&#10;AIB3UDFW4qz6I3ifuNXDrZslwAJ4pVoVuK7rPrbKNTqySlSVuCqRVa0PrNgKAAAAAAAAAM5I/oC+&#10;284P2313dzzcuioCLICmVgUmrKrIqt6NUpFV4qpaFVixFQAAAAAAAABcoR5jJdD6cf1hD7fOngAL&#10;uDm1KrAmWiWwynPej1JBVWKrXNM0HWIrAAAAAAAAAOBZibOW7Zxo63E79/WH95/5/6AAC7hKmViV&#10;sKqmVy3Lcng3UoKqhFV9VaDICgAAAAAAAAA+TMVYibOOrT/s4da7EGABF6uCqppolXMmWmWy1UiJ&#10;qzLRap7nw2SregcAAAAAAAAAXIw+Oethu/f1hz3cepYACzh7tSpwXdd9bJWrJluNkslVmWBVawP7&#10;RCsAAAAAAAAA4OYkytq182H9oQALOAsVVFVs1dcHjtKnV2VtYFYF1jsAAAAAAAAAgNcQYAEfpq8K&#10;TFi1LMv+Oe9HqaAqk6tyTdN0iK0AAAAAAAAAAH6WAAt4VwmrElhVbJXIqt6NlKAqYVVfFZhzAiwA&#10;AAAAAAAAgFEEWMBJsiqwT7TK2sC8G6mCqnmeD5OtKrYCAAAAAAAAAPgMAizgWQmqElat67qPrXLV&#10;+sBRElMlqkpcVasCRVYAAAAAAAAAwLkSYMGNq6CqYqs8Z6pVYqtRanpVoqpciazqHQAAAAAAAADA&#10;JRFgwQ3oqwITWy3Lsr/neaSEVZlilbBqmqbDRCsAAAAAAAAAgGshwIIrUUFVj61qZeBINckq91oV&#10;mHMmWgEAAAAAAAAAXDsBFlyYWhW4rus+rso570aqoGqe58OqwIqtAAAAAAAAAABumQALzlCtCkxY&#10;lSlWNckq70ZJTJWoKnFVrQqs2AoAAAAAAAAAgOMEWPBJalVgTbRKYJXnvB+lgqrEVrmmaTqsDAQA&#10;AAAAAAAA4O0EWDBQRVY1vWpZlv09zyNlelWmWPVVgXkHAAAAAAAAAMD7EmDBT6qgqsdWmWiVyVYj&#10;Ja7KRKt5ng+RVb0DAAAAAAAAAOBjCLDglWpV4Lqu+9gq1+jIKlFV4qpEVrU+sGIrAAAAAAAAAAA+&#10;nwALmloVWLFVnuvdKBVW5crawKwKrHcAAAAAAAAAAJw3ARY3p68KzDn3POc8SgVVmVyVa5qmQ2wF&#10;AAAAAAAAAMDlEmBxlTKxqk+vWpbl8G6kBFUJq/qqwJwTYAEAAAAAAAAAcH0EWFysCqr6RKusDcz6&#10;wJEqqJrn+U/rA0VWAAAAAAAAAAC3R4DF2UtQlbBqXdd9bFVrAxNgjZLJVZlgVWsD+0QrAAAAAAAA&#10;AAAoAizOQgVVFVvlOVOtEluNUtOrElXlyvrAegcAAAAAAAAAAK8hwOLD9FWBia2WZRkeWUXCqoqs&#10;pmm6+/r16/4dAAAAAAAAAAD8LAEW7yphVQKriq0SWdW7kRJUJazqqwJzzkQrAAAAAAAAAAAYRYDF&#10;SWpV4Lqu+7gq57wbqYKqeZ4PqwIrtgIAAAAAAAAAgM8gwOJZNckqkVXuuWp94CiJqRJVJa6qVYEV&#10;WwEAAAAAAAAAwLkRYN24CqpqolWeszowsdUoFVQltso1TdNhZSAAAAAAAAAAAFwSAdYNSEyVqKpi&#10;q2VZ9vc8j5TpVZlilbAqkVVNtAIAAAAAAAAAgGshwLoSFVT12KpWBo5Uk6xyz+rAOmfKFQAAAAAA&#10;AAAAXDsB1oWpVYHruu4Dq1x5N1KiqsRV8zwf1gdWbAUAAAAAAAAAALdMgHWGalVgwqqKrOrdKBVZ&#10;Ja6qVYEVWwEAAAAAAAAAAMcJsD5JrQqsiVYJrPKc96NUUJXYKtc0TYfYCgAAAAAAAAAAeDsB1kCZ&#10;WJWwqqZXLctyeDdSgqqEVX1VoMgKAAAAAAAAAADenwDrJ1VQVROtcs5Eq0y2GilxVSZazfN8mGxV&#10;7wAAAAAAAAAAgI8hwHqlWhW4rus+tspVk61GyeSqTLCqtYF9ohUAAAAAAAAAAPD5BFhNBVUVW/X1&#10;gaP06VVZG5hVgfUOAAAAAAAAAAA4bzcXYPVVgTXFKs85j1JBVSZX5Zqm6RBbAQAAAAAAAAAAl+sq&#10;A6xMrKrAKnHVsiyHdyMlqEpY1VcF5pwACwAAAAAAAAAAuD4XHWBlVWCfaJW1gXk3UgVV8zwfJltV&#10;bAUAAAAAAAAAANyWsw+wElQlrFrXdR9b1drATLQaJTFVoqrEVbUqUGQFAAAAAAAAAAD86CwCrAqq&#10;KrbKc6ZaJbYapaZXJarKlciq3gEAAAAAAAAAALzGhwVYfVVgYqtlWfb3PI+UsCpTrBJWTdN0mGgF&#10;AAAAAAAAAADws941wKqgqsdWtTJwpJpklXutCsw5E60AAAAAAAAAAABGOSnAqlWB67ru46qc826k&#10;CqrmeT6sCqzYCgAAAAAAAAAA4DM8G2DV9KpEVrnXJKtMuRolMVWiqsRVtSqwYisAAAAAAAAAAIBz&#10;cwiwHh4e7v7973/vVwcmthqlgqrEVrmmaTqsDAQAAAAAAAAAALgkX/vDe64RzPSqTLHqqwLzDgAA&#10;AAAAAAAA4FocAqzEUm+VuCoTreZ5PkRW9Q4AAAAAAAAAAODaHaqr56ZTJapKXJXIqtYHVmwFAAAA&#10;AAAAAABwy748/Vc9/Otf/9rfE2NVbAUAAAAAAAAAAMBxfwqwAAAAAAAAAAAAeD0BFgAAAAAAAAAA&#10;wIkEWAAAAAAAAAAAACcSYAEAAAAAAAAAAJxIgAUAAAAAAAAAAHAiARYAAAAAAAAAAMCJBFgAAAAA&#10;AAAAAAAnEmABAAAAAAAAAACcSIAFAAAAAAAAAABwIgEWAAAAAAAAAADAiQRYAAAAAAAAAAAAJxJg&#10;AQAAAAAAAAAAnEiABQAAAAAAAAAAcCIBFgAAAAAAAAAAwIkEWAAAAAAAAAAAACcSYAEAAAAAAAAA&#10;AJxIgAUAAAAAAAAAAHAiARYAAAAAAAAAAMCJBFgAAAAAAAAAAAAnEmABAAAAAAAAAACcSIAFAAAA&#10;AAAAAABwIgEWAAAAAAAAAADAiQRYAAAAAAAAAAAAJxJgAQAAAAAAAAAAnEiABQAAAAAAAAAAcCIB&#10;FgAAAAAAAAAAwIkEWAAAAAAAAAAAACcSYAEAAAAAAAAAAJxIgAUAAAAAAAAAAHAiARYAAAAAAAAA&#10;AMCJ/k+AAQBN+fkQdcXCoQAAAABJRU5ErkJgglBLAQItABQABgAIAAAAIQCxgme2CgEAABMCAAAT&#10;AAAAAAAAAAAAAAAAAAAAAABbQ29udGVudF9UeXBlc10ueG1sUEsBAi0AFAAGAAgAAAAhADj9If/W&#10;AAAAlAEAAAsAAAAAAAAAAAAAAAAAOwEAAF9yZWxzLy5yZWxzUEsBAi0AFAAGAAgAAAAhAMA/y0mT&#10;BQAApBsAAA4AAAAAAAAAAAAAAAAAOgIAAGRycy9lMm9Eb2MueG1sUEsBAi0AFAAGAAgAAAAhAKom&#10;Dr68AAAAIQEAABkAAAAAAAAAAAAAAAAA+QcAAGRycy9fcmVscy9lMm9Eb2MueG1sLnJlbHNQSwEC&#10;LQAUAAYACAAAACEA9aJqWtkAAAAGAQAADwAAAAAAAAAAAAAAAADsCAAAZHJzL2Rvd25yZXYueG1s&#10;UEsBAi0ACgAAAAAAAAAhAJsbFBFoZAAAaGQAABQAAAAAAAAAAAAAAAAA8gkAAGRycy9tZWRpYS9p&#10;bWFnZTEucG5nUEsFBgAAAAAGAAYAfAEAAIxuAAAAAA==&#10;">
+                  <v:group w14:anchorId="6A144CAC" id="Group 149" o:spid="_x0000_s1026" style="position:absolute;margin-left:0;margin-top:0;width:8in;height:95.7pt;z-index:251662336;mso-width-percent:941;mso-height-percent:121;mso-top-percent:23;mso-position-horizontal:center;mso-position-horizontal-relative:page;mso-position-vertical-relative:page;mso-width-percent:941;mso-height-percent:121;mso-top-percent:23" coordorigin="" coordsize="73152,12161" o:gfxdata="UEsDBBQABgAIAAAAIQCxgme2CgEAABMCAAATAAAAW0NvbnRlbnRfVHlwZXNdLnhtbJSRwU7DMAyG&#10;70i8Q5QralN2QAit3YGOIyA0HiBK3DaicaI4lO3tSbpNgokh7Rjb3+8vyXK1tSObIJBxWPPbsuIM&#10;UDltsK/5++apuOeMokQtR4dQ8x0QXzXXV8vNzgOxRCPVfIjRPwhBagArqXQeMHU6F6yM6Rh64aX6&#10;kD2IRVXdCeUwAsYi5gzeLFvo5OcY2XqbynsTjz1nj/u5vKrmxmY+18WfRICRThDp/WiUjOluYkJ9&#10;4lUcnMpEzjM0GE83SfzMhtz57fRzwYF7SY8ZjAb2KkN8ljaZCx1IwMK1TpX/Z2RJS4XrOqOgbAOt&#10;Z+rodC5buy8MMF0a3ibsDaZjupi/tPkGAAD//wMAUEsDBBQABgAIAAAAIQA4/SH/1gAAAJQBAAAL&#10;AAAAX3JlbHMvLnJlbHOkkMFqwzAMhu+DvYPRfXGawxijTi+j0GvpHsDYimMaW0Yy2fr2M4PBMnrb&#10;Ub/Q94l/f/hMi1qRJVI2sOt6UJgd+ZiDgffL8ekFlFSbvV0oo4EbChzGx4f9GRdb25HMsYhqlCwG&#10;5lrLq9biZkxWOiqY22YiTra2kYMu1l1tQD30/bPm3wwYN0x18gb45AdQl1tp5j/sFB2T0FQ7R0nT&#10;NEV3j6o9feQzro1iOWA14Fm+Q8a1a8+Bvu/d/dMb2JY5uiPbhG/ktn4cqGU/er3pcvwCAAD//wMA&#10;UEsDBBQABgAIAAAAIQDAP8tJkwUAAKQbAAAOAAAAZHJzL2Uyb0RvYy54bWzsWdFu4jgUfV9p/8HK&#10;40otJBAYUOmoarfVSKOZatrVzDy6wYFISZy1TWnn6/fYjoOhBQKVRlqpL+DE9/ra555cxydnH5+K&#10;nDwyITNeToLwtBsQViZ8mpWzSfDP/fXJh4BIRcspzXnJJsEzk8HH8z//OFtWYxbxOc+nTBAMUsrx&#10;spoEc6WqcacjkzkrqDzlFSvRmXJRUIVLMetMBV1i9CLvRN3uoLPkYloJnjApcffKdgbnZvw0ZYn6&#10;mqaSKZJPAsxNmV9hfh/0b+f8jI5nglbzLKmnQY+YRUGzEkGboa6oomQhshdDFVkiuOSpOk140eFp&#10;miXMrAGrCbsbq7kRfFGZtczGy1nVwARoN3A6etjky+OtINkUueuPAlLSAkkycYm+AXiW1WwMqxtR&#10;3VW3or4xs1d6xU+pKPQ/1kKeDLDPDbDsSZEEN4e9MEa2ApKgL4zCuDcKLfTJHPlZ+Z00t//e4jqA&#10;s3btuMgdPcFmPssKPJIrqOTboLqb04qZDEgNgoMqxlIsVN/AMFrOckZiM3UdH4YNVHIsgdpWnNx6&#10;Xwcq7HV7w/XV0nGykOqGcYM5ffwslaXwFC1DwGk9s4SXpcwU+4G5pkUOVv/VIV2yJEhGNBg46m+a&#10;/1w3nxObrm3mP0Jv9Hrk/TF8py7ZGyM6JobvVK9hf6SeF6kFVr556xj9w2Ksm+/Faj1979lGqdnK&#10;XT99vcFgGEbxfu76TmHUHQ2G8X5erSdxb1Z889a8ig/j1br5O69eLZ4/31xFeoNwFHcPrCXDXq8P&#10;Lu5Nis+TFiF883da2ReQ2YsN8LdvTmE0GgxaZNuvPO+00i+RWyu7vwuO4rqsR1H4Id6Wdd/DvJLY&#10;rGwx33jtMSObrWNnjBfM2h3Drz3DXssYvlO4YtbuSOvMikbdNoj5TquCtTuQX4FswdoJmG8edkdh&#10;bB+T3TH8ja1d7n2PFrlfp8rezXzdHDV99/R9khz/Qr07hk+S1jF8pyOZ9aatcPeSfKocuhUew6wW&#10;MXbQCqfXmTux0bk7xCVPZX2KQ4vgWKkP0vq9pOJSn5H9Ix0O0u4SRzZ7IIaXtt7jDIL5zubYivm0&#10;cwYJfOfooMioGL6zO9m2i4wE+879gyIjFb6z2QXcmu1/DbzAeV5rRbnRilRAoBWJgEArerBbQUWV&#10;zpfJCppkadQNc6Amc4gbNUt1f8Ef2T03lmolcbhkrXrz0rdyx3M9YWfrLNx/ZcbzLV1cSwRn5/6t&#10;ff3OYKCwBbvG0Jm5f2uOuoUp1GW3heXmZJOcS2bno0Ezkk2DngbdEzJyQ9ySX2d57pYAB62mWP3E&#10;tNRzzjScefmNpRCt8EhE5vkwciG7zAV5pEgeTRJWqtB2zemU2dt4DYcGZYdvPMy0zIB65BTxm7Hr&#10;AbQU+XJsO0xtr12ZURsbZ/vgNmHWJ2adGw8TmZeqcS6ykovXVpZjVXVka+9AstBolB749Bk6leBW&#10;65RVcp0JqT5TqW6pgAyEvEKwVV/xk+Yc/AVNTSsgcy5+vXZf20NIQ29AlhBLJ4H8d0EFC0j+qYTE&#10;Ngr7fQyrzEU/Hka4EH7Pg99TLopLjjShEGF2pqntVe6aqeDFd+i6FzoqumiZIDYKnsKjaC8uFa7R&#10;BWU4YRcXpg1FFfz6XN5ViR5co1ph5fdP36moiG5OAgWl7Qt3sh4dOwUNfFzZas+SXywUTzMtrxke&#10;WlzrC0iMWhn9LVojYNrUGsOjxEbDfRB1u7LqyrnTdDUkWmuswdPF0cC6gZqTIx/yrNJPsMZPt2vB&#10;GpnakKtfkfWtFH7Fk0WBZ9dq+4LlVOHDgpxnlQRDxqx4YFMU5E/TWieWSjCVoLa4RxfVG+FOhvHQ&#10;bRCNCVLsT/C95KTvJef/VnLMxw58CjK7Vv3ZSn9r8q9NiVp9XDv/DwAA//8DAFBLAwQUAAYACAAA&#10;ACEAqiYOvrwAAAAhAQAAGQAAAGRycy9fcmVscy9lMm9Eb2MueG1sLnJlbHOEj0FqwzAQRfeF3EHM&#10;PpadRSjFsjeh4G1IDjBIY1nEGglJLfXtI8gmgUCX8z//PaYf//wqfillF1hB17QgiHUwjq2C6+V7&#10;/wkiF2SDa2BSsFGGcdh99GdasdRRXlzMolI4K1hKiV9SZr2Qx9yESFybOSSPpZ7Jyoj6hpbkoW2P&#10;Mj0zYHhhiskoSJPpQFy2WM3/s8M8O02noH88cXmjkM5XdwVislQUeDIOH2HXRLYgh16+PDbcAQAA&#10;//8DAFBLAwQUAAYACAAAACEA9aJqWtkAAAAGAQAADwAAAGRycy9kb3ducmV2LnhtbEyPQW/CMAyF&#10;75P2HyJP2m2kZRvbuqYIoXFGFC7cQuM11RKnagKUfz+zy7hYfnrWe5/L+eidOOEQu0AK8kkGAqkJ&#10;pqNWwW67enoHEZMmo10gVHDBCPPq/q7UhQln2uCpTq3gEIqFVmBT6gspY2PR6zgJPRJ732HwOrEc&#10;WmkGfeZw7+Q0y2bS6464weoelxabn/rouTeu376c9OvLuLLLxXPo9riplXp8GBefIBKO6f8YrviM&#10;DhUzHcKRTBROAT+S/ubVy1+nrA+8feQvIKtS3uJXvwAAAP//AwBQSwMECgAAAAAAAAAhAJsbFBFo&#10;ZAAAaGQAABQAAABkcnMvbWVkaWEvaW1hZ2UxLnBuZ4lQTkcNChoKAAAADUlIRFIAAAlgAAABjwgG&#10;AAAA2LDrXgAAAAlwSFlzAAAuIwAALiMBeKU/dgAAABl0RVh0U29mdHdhcmUAQWRvYmUgSW1hZ2VS&#10;ZWFkeXHJZTwAAGP1SURBVHja7N3tbhtpei7qKpKiqC/ake3tcc94I8FCZoD1YwELWPkZJCew8ydA&#10;DmEdwD6rnECOY2P/3UEmE8+0221JlihZoi1+bD5kvdbbbLrbslUSP64LeFGlorvprlLbYvHm/ZTj&#10;8fj/KgAAAACWw/Vk9SbrbLIGk3U0WVdlWV46NQAAAADAMioFsAAAAIAVcTxZEcS6KmbBrOuyLHtO&#10;CwAAAADwkASwAAAAgFUXIazL4qY5K4JZx04LAAAAAHAfBLAAAACAdZXaslJz1qVgFgAAAABw1wSw&#10;AAAAgE1zXdy0ZV1V215ZltdODQAAAABwWwJYAAAAADdSW1YEs45iW5blpdMCAAAAAHyOABYAAADA&#10;r4tgVt6cFeMMe04LAAAAACCABQAAAPD1IoQVwazUnBXBrGOnBQAAAAA2hwAWAAAAwN1LYwxTc1a0&#10;ZvXKsrx2agAAAABgvQhgAQAAANyffIzhYLKOJuuqLMtLpwYAAAAAVpMAFgAAAMBySGMMozkrglnX&#10;ZVn2nBYAAAAAWG4CWAAAAADLLUJYl8VNc1YEs46dFgAAAAB4EM3JalWrMVlbAlgAAAAAqym1ZaXm&#10;rEvBLAAAAAC4E9NgVTELW8XanqyyOvYzAlgAAAAA6+W6uGnLuqq2vbIsr50aAAAAAPiJPFgVK4JX&#10;7dv+SwSwAAAAADZHasuKYNZRbMuyvHRaAAAAAFhjqckqbfPxgXdCAAsAAACACGblzVkxzrDntAAA&#10;AACwIvL2qvnxgXUZTdYglgAWAAAAAJ8TIawIZqXmrAhmHTstAAAAADyA+faqfHxgnT4Ws7DVdbXG&#10;k/Uh/wUCWAAAAADcVhpjmJqzojWrV5bltVMDAAAAwDeYb6/Km63qFPe1htk27Y++5B8WwAIAAADg&#10;ruRjDKN+/WiyrsqyvHRqAAAAAMjk7VWp2arukFUKVkV71afxgdWxbyKABQAAAMB9SGMMozkrglnX&#10;ZVn2nBYAAACAtZW3V82PD6zLfHtVPj6wNgJYAAAAADykCGFdFjfNWRHMOnZaAAAAAFZC3l41Pz6w&#10;LvPtVRGuGhezZqsHIYAFAAAAwDJKbVmpOetSMAsAAADgQaRgVWqvyscH1ilvr8rHBy4dASwAAAAA&#10;VknccEttWVfVtleW5bVTAwAAAPDV5tur8vGBdcrbq1KzVRofuDIEsAAAAABYF6ktK4JZR7Ety/LS&#10;aQEAAAD4JG+vSuMDU7NVXVJ7VQSrBsVPxweuBQEsAAAAANZdBLPy5qwYZ9hzWgAAAIA1lbdXzY8P&#10;rMt8e1U+PnDtCWABAAAAsKkihHWZbSOYdey0AAAAACtgvr1qu7gZH1iXFLJK7VX5+MCNJoAFAAAA&#10;AD+Vxhim5qxozeqVZXnt1AAAAAD3KLVXpWBVPj6wTnl7VT4+cOSSLCaABQAAAABfJh9jeJW2ZVle&#10;OjUAAADAN8jbq/LxgXXK26vmm624JQEsAAAAAPh20ZaVmrOOJuu6LMue0wIAAABU8vaq+fGBdZlv&#10;r4pmKyGrGghgAQAAAEB9IoR1Wdw0Z10KZgEAAMDaytur5scH1mW+vSofH8g9EcACAAAAgPuX2rJS&#10;c1YEs46dFgAAAFh68+1VebNVnfJgVT4+kCXQcgoAAAAA4N7tVutJOjAex33T6Q3U1JZ1VW17ZVn6&#10;1CoAAADcn/n2qq1sW6d4/T/Mtvn4QB7YeDyOZrPt6sudYpa7iu+LHQ1YAAAAALD8UjArNWcdxbYs&#10;y0unBgAAAL5a3l6Vjw+s+zV+aq+aHx/IAxiPxwfV7nzAKo2OPPi1f4cAFgAAAACsthhdmDdnxTjD&#10;ntMCAAAAU3mwan58YF3m26vy8YHcg/F4vFv8PEDVLm4Cdvnj30wACwAAAADWU2rMStsIZh07LQAA&#10;AKyhFKyKcM38+MC6zLdX5c1W1GA8Hsf13K2+TCMAw372fbD7EL83ASwAAAAA2CxpjGFqzorWrF5Z&#10;lj6FCwAAwDKbb6/KxwfWKW+vSs1WQlZ3KBsBOB+w+uIRgA9NAAsAAAAACPkYw6u0Lcvy0qkBAADg&#10;nsy3V+XjA+t+TZzaq+bHB/IVxuNxXLPt6ss8YLVT7d/pCMCHJoAFAAAAAPyaaMtKzVlHk3VdlmXP&#10;aQEAAOAr5e1V+fjAOuXtVfPjA/kCcyMA84DVg48AfGgCWAAAAADA14oQ1mVx05x1KZgFAABAJW+v&#10;Ss1WaXxgXVKwKrVX5eMD+YzxeJzaqOYDVikUd+As/TIBLAAAAADgrqW2rNScFcGsY6cFAABg7aT2&#10;qrTy8YF1mW+vyscHUpkbAbhTXZ98BGA81nam7oYAFgAAAABwX+KmeGrLuqq2vbIsfRIZAABgec23&#10;V+XjA+uUt1el8YGp2Wpjjcfj1EY1H7Cab7DiHglgAQAAAAAPLQWzUnPWUWzLsrx0agAAAO5NhHlS&#10;iCcfH1j368HUXjU/PnBjZCMAQx6wSuc/f5wlJIAFAAAAACyzGF2YN2fFOMOe0wIAAPBV8vaqfHxg&#10;o8bnnG+vimarND5wbX1mBGDYz66FEYBrQgALAAAAAFhFqTErbSOYdey0AAAA/KS9Ko0PTM1WdUnt&#10;VSlYlY8PXCvZCMB83N9O8fMGKzaIABYAAAAAsE7SGMPUnBWtWb2yLK+dGgAAYI3Mt1fl4wPrlLdX&#10;5eMDV9pnRgDG1zvVvhGA/CIBLAAAAABgE+RjDK/StizLS6cGAABYUvPtVfn4wDrl7VXz4wNXxng8&#10;zhuq8nGAaQRg/jh8EwEsAAAAAGDTRVtWas46mqzrsix7TgsAAHBP8mBVPj6wTnl71fz4wKX2mRGA&#10;7eycGQHIvRPAAgAAAABYLEJYl8VNc9alYBYAAPCVUpNV2ubjA+sy316VN1stlfF4nDdU7VTnJh8B&#10;GI+1fRuxrASwAAAAAABuJ7VlpeasCGYdOy0AALDx8vaq+fGBdZlvr7rOtg/qF0YA7mTnxQhA1oIA&#10;FgAAAADA3Yg3OFJb1lW17ZVlee3UAADA2phvr8rHB9Ypb6/Kxwfeu/F4vFvchMrSuL98BGD+OGwE&#10;ASwAAAAAgHqlYFZqzjqKbVmWl04NAAAspfn2qrzZqu7XDilYNT8+sFafGQEY9qutEYDwCwSwAAAA&#10;AAAeTowuzJuzYpxhz2kBAIB7kbdXpWarukNGKVgVIav58YF3bjwe5w1V8yMAw4FvA/h2AlgAAAAA&#10;AMsnNWalbQSzjp0WAAC4tby9an58YF3m26vy8YHf7DMjAOPrnWrfCEC4ZwJYAAAAAACrI40xTM1Z&#10;0ZrVK8vy2qkBAGCD5e1V8+MD6zLfXpWPD7y18Xgcv9fd6stFIwDzx4ElI4AFAAAAALD68jGGV2lb&#10;luWlUwMAwJpIwarUXpWPD6xT3l6Vjw/8ItkIwDxA1S5uRh0aAQhrQAALAAAAAGC9RVtWas46mqzr&#10;six7TgsAAEtovr0qHx9Yp7y9KjVbpfGBPzMej+P3s119uWgE4PY9/J6BJSKABQAAAACwmSKEdVnc&#10;NGddCmYBAHBP8vaqND4wNVvVJbVXRbBqUPx0fOD8CMA8YLVT3ATCjAAEFhLAAgAAAAAgl9qyUnNW&#10;BLOOnRYAAG4pb6+aHx9Yl/n2qo//+q//uv0v//Iv0W71uRGAu9VjAF9NAAsAAAAAgC8Rb2Kltqyr&#10;atsry/LaqQEA2Fjz7VXbxU1bVG3+4R/+ofif//N/Nrvd7vDv//7vW48fP278r//1v6LJyghA4EEI&#10;YAEAAAAA8C1SMCs1Zx3FtizLS6cGAGAtpPaqFKzKxwfeqX/6p3/aj+1vfvObrT/84Q/l9vb26G//&#10;9m+3Dg8Pi0ePHo1evny53el0xi4JsGwEsAAAAAAAqEuMLsybs2KcYc9pAQBYSnl7VT4+8Jv84z/+&#10;40632502Yv33//7f92I7+bq9t7fXfvTo0eCv/uqvtn/zm9+M2u326MmTJ4PJY6PJ8aHLAawSASwA&#10;AAAAAO5basxK2whmHTstAAC1S01WaZuPD/xiL168aP7d3/3ddNzf3/zN33R2dnaa1fFpg9XW1lbj&#10;4OBg+nin0xnu7u5GqGowOT6e/JqPQlbAuhHAAgAAAABgWaQxhqk5K1qzemVZXjs1AABfLG+vmh8f&#10;+IvSCMCDg4PGy5cvpwGqp0+f7mxtbU3/2cPDw71F/1yr1Rp3u93Bzs7OcG9vbxQhq3a7PX7+/PnA&#10;5QA2gQAWAAAAAADLLh9jeJW2ZVleOjUAwIaab6+K8YFlMQtb/cT/+B//o/3Xf/3X01GCaQTg9vZ2&#10;8/DwcBqw2t3d3ep0Ol80anDyz1y3Wq3R48ePh5P9weTfM3r58qWwPLDxBLAAAAAAAFhl0ZaVmrOO&#10;CsEsAGB9zLdXfRofmI8A/M1vfrN1eHg4DVAtGgF4W5N/btpkFSGr/f394eTr4bNnzwadTmfskgAs&#10;JoAFAAAAAMA6isasy+KmOeuyLMue0wIALKFP7VX//M//3N3f328NBoOdNAKw2+229/b2pgGrz40A&#10;vK0IWW1tbY2fPn163W63R0+ePBlMnmf06NGjocsBcHsCWAAAAAAAbJLUlpWasyKYdey0AAB1GY/H&#10;7X/7t3/bOzk5Kfv9/qPr6+t2rK2tre5k27jNCMDbmPw7h5N/d4SqpmGrFy9efGy32+Pnz58PXBWA&#10;uyWABQAAAAAAN8Gss2zbK8vy2qkBABYZj8cH1W6Ep7ZfvXrVuLi42P/LX/6yMxqNosWqe3l52ej3&#10;+826fg+tVmvc7XanIwP39vZGh4eHg+3t7dHLly/9DANwjwSwAAAAAADg8+LNyzTOMIJZR7Ety/LS&#10;qQGA9TMej3cnmxSYygNW04aq09PT/fPz8/bx8XHr48ePjaOjo63r6+tycqxV5+/r8PDwutVqjR4/&#10;fjzc398fHhwcDIWsAJaHABYAAAAAAHydNMYwNWbFOMOe0wIAy2U8Hkegarf6cmeyUlhqv9puF1XA&#10;KvT7/fLt27et8/Pz5sXFRfP09LQ5GAwaJycnW3X+Pg8ODqajAp8+fXqdQlbPnj0bdDqdsasIsNwE&#10;sAAAAAAA4G6lxqy0jWDWsdMCAHcrGwE4H7Cab7Ba6NWrV1sfPnyIYFXr/fv3jaurq2av14vRgWVd&#10;v+dOpzPc3d0dRciq3W6Pnjx5Muh2u6NHjx4NXVGA1SWABQAAAAAA9yO1ZaXmrGlIqyxL44MAoDIe&#10;j6OJarv6Mg9Y7VT7+YjAX/XmzZsYFVi+fv26HaMCz87OWnWHrFqt1rjb7Q4ePXo0bbR68eLFx3a7&#10;PX7+/PnAFQZYTwJYAAAAAADwsCKAFW1ZMcYwjTO8Ksvy0qkBYB3MjQDMA1ZpBGD++K2dnZ1Fc1Xj&#10;+Pg4mqyaEbK6vLxs9Pv9Zl3/TSlktbOzM9zb2xsdHh4Otre3Ry9fvhSsBthAAlgAAAAAALC8UltW&#10;BLOOCsEsAJbIZ0YAtqsVDu7qufr9fvn27dtWhKw+fvzYODo62opGq/Pz81ad/42Hh4fXrVZr9Pjx&#10;4+H+/v7w4OBg+OzZs0Gn0xn7DgAgEcACAAAAAIDVE41Zl8VNc9ZlWZY9pwWAbzU3AjDG/kXAKR8B&#10;GI+163r+V69ebZ2fnzcvLi6ap6enzcFg0Dg5Odmq87/54OBgOirw6dOn1+12e/TkyZOBkBUAtyGA&#10;BQAAAAAA6yO1ZaXmrAhmHTstAJvtF0YARqiqWXzjCMDbipDVhw8fIlgVIwMbV1dXMUKwNRgMyrqe&#10;s9PpDHd3d0ePHj2ahq1evHjxsdvtxtdD3yEAfCsBLAAAAAAAWH8pmHWWbXtlWV47NQCrazweR2iq&#10;WX2Zxv3lIwDzx+/VmzdvYlRg+fr163aMCjw7O2tdXl42+v1+bb+fVqs17na7g52dneHe3t4oQlbt&#10;dnv8/Pnzge8WAOokgAUAAAAAAJsrAlhpnGEEs45iW5blpVMD8DA+MwIw7FfbWkcA3sbZ2Vk0VzWO&#10;j48jbNU4OjraqjtkFQ4PD69TyGqyP9je3h69fPlSqBiAByOABQAAAAAALJLGGKbGrBhn2HNaAL7O&#10;eDxODVX5uL80AjAcLOPvu9/vl2/fvm2dn583Ly4umqenp80YGTj5ulXn80bIqtVqjR4/fjzc398f&#10;HhwcDJ89ezbodDpj300ALBsBLAAAAAAA4DZSY1baRjDr2GkBNtFnRgDG1zvV/oONALytV69ebX34&#10;8KFxcnLSipDVYDCI/a06n/Pg4GCwtbU1fvr06XW73R49efJk0O12R48ePRr67gJglQhgAQAAAAAA&#10;dyG1ZaXmrGlIqyxLI6GAlTIej+cbquZHAOaPr5Q3b95Mm6wiZPX+/ftGNFn1er3WYDAo63rOTqcz&#10;3N3djVDVNGz14sWLj+12e/z8+fOB7zYA1oUAFgAAAAAAUKcIYEVbVowxTOMMr8qyvHRqgPv0mRGA&#10;7WqFg3X474yQ1cePH8vXr1+3r6+vy7Ozs9bl5WWj3+/X1sTVarXG3W53sLOzM9zb2xsdHh4OYmSg&#10;kBUAm0IACwAAAAAAeCipLSuCWUeFYBZwS+PxOMJT29WXi0YAxmPtdfvvPjs7i+aqxvHxcYStGkdH&#10;R1sRtjo/P2/V+byHh4fXrVZr9Pjx42GErLa3t0cvX77UdAjAxhPAAgAAAAAAlk00Zl0WN81Zl2VZ&#10;9pwW2AxzIwDzgFWEqprFCo8AvI1+v1++fft2OjLw4uKieXp62hwMBo2Tk5OtOp/34OBgOirw6dOn&#10;1/v7+8Nosnr27Nmg0+mMfXcCwGICWAAAAAAAwKpIbVmpOSuCWcdOC6yG8Xgcoan5AFU+AjA9vlFe&#10;vXq19eHDhwhWtd6/f9+4urpq1h2y6nQ6w93d3VGErNrt9ujJkyeDbrc7evTo0dB3KgDcngAWAAAA&#10;AACw6lIw6yzb9sqyNBYLajY3AjAaqtIIvP1qu5YjAG/rzZs3MSqwfP36dTuFrHq9XmswGJR1PWcK&#10;WT169GjaaPXixYuP7XZ7/Pz584HvXAC4WwJYAAAAAADAuooAVhpnGMGso9iWZXnp1MAvG4/HB9Xu&#10;ohGA4cBZ+qmzs7MIVTWOj4+jyao5+bp1eXnZ6Pf7tbV6tVqtcbfbHezs7Az39vZGh4eHg+3t7dHL&#10;ly8FUAHgHglgAQAAAAAAmyiNMUyNWTHOsOe0sM6yEYAhD1ht9AjA2+j3++Xbt29bEbL6+PFj4+jo&#10;aOv6+ro8Pz9v1fm8h4eH161Wa/T48ePh/v7+8ODgYPjs2bNBp9MZuyoA8PAEsAAAAAAAAG6kxqy0&#10;jWDWsdPCshqPxxGY2q2+XDQCMH+cL5BCVufn582Li4vm6elpczAYNE5OTrbqfN6Dg4PpqMCnT59e&#10;t9vt0ZMnTwZCVgCwGgSwAAAAAAAAfl1qy0rNWdOQVlmWxnxRi2wE4HzAygjAO/Lq1autDx8+RLAq&#10;RgY2rq6uYoRgazAYlHU9Z6fTGe7u7o4ePXo02NvbG0bIqtvtxtdDVwQAVpcAFgAAAAAAwNeLAFa0&#10;ZcUYwzTO8Kosy0unhnnj8ThG/W1XX+YBq51qPx5rO1N3582bNzEqsHz9+nU7RgWenZ216g5ZtVqt&#10;cbfbHUTIKhqtXrx48bHdbo+fP38+cEUAYD0JYAEAAAAAANQjtWVFMOuoEMxaS3MjAPOAlRGA9+Ts&#10;7CyaqxrHx8cRtmocHR1tXV5eNvr9frPO5z08PLze2dkZ7u3tjSb7g+3t7dHLly+14gHABhLAAgAA&#10;AAAAuF/RmHVZ3DRnXZZl2XNalst4PI7QVLP4aYCqXdw0VKXHuQf9fr98+/Zt6/z8vHlxcdGMkFU0&#10;Wk2+btX5vBGyarVao8ePHw/39/eHBwcHw2fPng06nc7YVQEAEgEsAAAAAACA5ZDaslJzVgSzjp2W&#10;uzM3AjDG/kV4xwjAJfLq1autFLI6PT1tDgaDxsnJyVadz3lwcDAdFfj06dPrdrs9evLkyaDb7Y4e&#10;PXo0dEUAgC8hgAUAAAAAALDcUjDrLNv2yrI06qwyHo8Pqt35gFVqqDpwlpbHmzdvpk1WJycnrffv&#10;3zeurq5ihGBrMBiUdT1np9MZ7u7uRqhqGrZ68eLFRyErAOCuCGABAAAAAACspghgpTGGg8k6mqyr&#10;siwv1+E/LhsBGPKAlRGAKyBCVh8/fixfv37djlGBZ2dnrcvLy0a/36/tmrVarXG32x3s7OwM9/b2&#10;RoeHh4MYGfj8+fOBKwIA1EkACwAAAAAAYP2kMYapMSvGGfYe+jc1Ho8jfLNbfZlGAIb9aps/zpI7&#10;OzuL5qrG8fFxhK0aR0dHWxG2Oj8/b9X5vIeHh9etVmv0+PHjYYSstre3Ry9fvtQIBwA8GAEsAAAA&#10;AACAzREhrMvipjnruizL42/9l2YjAOcDVkYArrh+v1++fft2OjLw4uKieXp62oyRgXWHrA4ODqZN&#10;VhGy2t/fH0aT1bNnzwadTmfsqgAAy0YACwAAAAAAgNSWlZqzYvUnq1E9ngesdqp9IwDXyKtXr7Y+&#10;fPjQODk5ab1//74RIavJ/ladzxkhq62trfHTp0+v2+326MmTJ4Nutzt69OjR0BUBAFZJyykAAAAA&#10;AADYGNuT9bTaj1BVt9r/Lnv8yWSdVytCWP81WT8Ws3DW+8m6mKyBU7l63rx5E6MCy9evX7dTyKrX&#10;67UGg0FZ13N2Op3h7u5uhKqmYasXL158bLfb4+fPn/seAgDWhgYsAAAAAACA1RehqghPtSfrWXXs&#10;oLhprvrtN/77o+kqQjonxSyUFQ1Zf66+/qGYjTPsV4sHdHZ2FqGqRoSsrq+vy8nXrcvLy0a/36+t&#10;razVao273e50ZODe3t7o8PBwsL29PXr58uW1KwIAbAIBLAAAAAAAgOWUN1TlAavUYNUtbgJWD6VR&#10;rWjLihGGvck6mqx3k/XHYtaW9aHackdSyOr4+DgarRpHR0dbEbY6Pz+vdfrN4eHhdavVGj1+/Hi4&#10;v78/PDg4GApZAQAIYAEAAAAAANy31EY1H7CKcFU+InCVRVtWNC5FI1YEs2J8YbRkRWPWfxazwFYE&#10;s059OyzW7/fLt2/fts7Pz5sXFxfN09PT5mAwaJycnGzV+bwHBwfTUYFPnz69TiGrZ8+eDTqdzthV&#10;AQD4zA+/AlgAAAAAAADfLDVUhTxgdbDg8U0XLU2DYtaWFUGsaMf6frJ+LGZBrffVscEmnIxXr15t&#10;ffjwIYJVrffv3zeurq6i3ao1GAzKup6z0+kMd3d3R48ePRrs7e0Nnzx5Muh2u/H10LcnAMDtCWAB&#10;AAAAAAAstmgEYPiu2i7DCMB1Eo1ZETqKlqxozoqA1g/FLJgVYw3PquP9VfsPe/PmTYwKLF+/ft2O&#10;UYFnZ2etukNWrVZr3O12BxGyikarFy9efGy32+Pnz58PfKsBANwtASwAAAAAAGDTpIaqGPn3rNpP&#10;IwDzx1kOjWpFW1aMM4xg1ptiFtR6Vczasj5U2wdzdnYWzVWN4+PjaLJqRsjq8vKy0e/3m3U9ZwpZ&#10;7ezsDPf29kaHh4eD7e3t0cuXL6992wAA3B8BLAAAAAAAYB0sGgHYro7PP856iPaoCDdFI1YEs2J8&#10;YbRkRWPWnyfr3WTFSL3Tu3rCfr9fvn37tnV+ft68uLhoHh0dbUWj1eTrVp3/oYeHh9etVmv0+PHj&#10;4f7+/vDg4GD47NmzQafTGfs2AABYgh9Mx+Px/13tjyYrpeGH1SqqY+mHtxOnDAAAAAAAuCcRmEoB&#10;qnwc4HcLHodcBKJi1F60ZUVzVrRjfV+tCGqlxqyF4/hevXq1lUJWp6enzcFg0Dg5Odmq8zd8cHAw&#10;HRX49OnT63a7PXry5Mmg2+2OHj16NHQ5AQCWWwSw/vctfv1OMfskQYSyRtWxj9njeXCr97kfWgEA&#10;AAAAgI22aATgQbXyx+Guxftc0Zx1cnl5+XEwGPQuLi7eTtbxu3fvjk9OTj6cnZ1dTY7XEnrqdDrD&#10;3d3dCFVNw1YvXrz4KGQFALD6bhvAuo0U1gqX1X4EshYFt66qBQAAAAAArKa8oSqN+8tHAHaLm4AV&#10;3IsPHz6Uo9GovLq6aky2xcePH8sYGTgYDMq5X9ooJ4bD4fvxeNyfbM8nv/btZJ2dn59///79+97k&#10;3/Wh3+9/+LXnbLVa4263O9jZ2Rnu7e2NImTVbrfHz58/V1wAALCm6gxg3Ua7WiHmdKcfeiOUNR/c&#10;EtYCAAAAAID78bkRgHGsXRgByBJIgaoUtur3+58LWX2NyGVFeOtDBLMm/853kxXhrKNGo/HnybGT&#10;ra2ty52dnbPt7e3Ry5cvr10RAIDNsywBrNuIQNZOtR/BrFTJGp84mA9uxQ+55y4zAAAAAAD8RN5Q&#10;tWgEYHoclkK0V3348KERoaoIV6Umq9jW+bzRXBWjAtM22q0iaNVoNOLhVjF7r6pXzN6POp2sHyfr&#10;+8k6LmbvXZ26egAA628VA1i3tV9tY+ThONtPonGrUe2f+JYAAAAAAGBFLRoBGL6rtkYAsvTSqMAI&#10;W0W4KvbjWJ3PGeGqZrM57nQ640ajEQGradAqAldf+a+MkoAIhsX7Tv1qe1TMwlk/TNb7ybooZuEt&#10;AADWwCYEsG5jp7hpzkojD/Ow1mUx+zRD6PnBGAAAAACAe/DbartoBGD+OKyEGBVYjQyMRqsi7UfY&#10;qi4pUBVhq2iv2tnZGaWw1T3+pzeqFW1ZMc0lglnRlBXBrNeTdVbMAlt93yUAAKtFAOvrtbMXtxHM&#10;iuBWBLLSq4M0BjEIawEAAAAAkMsbqlKAql0dn38cVk6MB4xgVWq0SiMD41hdzxnBqhgPGGGryfq0&#10;f88hq68R5yTeU4rgVby/dFzcBLOiMetdMRtneOE7CwBgSX+gE8C6F/FD8061369+kC6Km5DWfHDr&#10;yikDAAAAAFg5EZhaFKD6bsHjsPJSoCoarUajUdnv98vhcFhG2KrO563aq6ajA6PVKkJWcWxNT3NM&#10;Zon3keLD/tGcdTpZ3xezcNabyRpWxwAAeEACWMtpv9q+L25GHsYnG+aDW9fVD9sAAAAAANQnb6h6&#10;Vu0fVCt/HNZOtFdVowKnDVYRropj0WxV5/NGuKrZbI47nc6nkFU0WkXwiql4nyjeN4oxhv1qe1TM&#10;wlnRmpUas0xoAQC4BwJYq2+n+iE7QlnpVUeMREzBrX52/MTpAgAAAACYivBUt9pfNAKwW9wErGDt&#10;pVGBVdiqSOMD63zOCFVFuCpCVo1GYzoqMB1zRb5ao1rxAf547yjeG0pjDF8Vsw//C2YBANwxAazN&#10;ksJa19VKwa1m9Xge3Or54RsAAAAAWDH5iL88YBXH2oURgGy4NCowglUpZBWBqwhe1SUFqqLRKtqr&#10;qvGB07CVK3Kvoi0r3g+KD+7He0PHxWyEYQpoHVWP9Z0qAICv+GFLAIvPaFcrxCchtopZIGtRcEtY&#10;CwAAAACoU4SmIjz1uRGA6XHYeDEmsApWTbcxMjAdq+s5I1gV4wEjbDVZRRoVGGErV2QlxIfz432e&#10;eL8nmrMijPVjtSKklcYZAgDwGQJY3IUIYu1U+ymslfbbxc+DW1dOGQAAAABsvPmGqhSwMgIQfkUa&#10;FZgarfr9fjkcDqdhqzqft2qvKqLNKlqtInCVwlaspXhfJ76noiUrmrHeFrNQVmyjNSuCWadOEwCA&#10;ABYPY7/axpzxNPLwrPhpiCtutERo69zpAgAAAICV8ttqu2gEYP448AtSyCqaq6LBKsJVcSzGB9b5&#10;vBGuajab406nM06jAoWsmNOoVryHEx+6j1BWtGa9m6xXxez9n3ivx/QUAGBjCGCx7CKUlZqz0qu7&#10;y2JxcOvE6QIAAACAWuQj/vKAlRGA8I0iUJWFrYpqfOD0WF2iuSoarCJsVbVYjdMxV4RvEG1Z8Z5O&#10;tGXF+zoxvvC4uAloHVWP9Z0qAGDtfhASwGKNtIub5qx85GGzejw+iZFuAglrAQAAALDp4l5ZGveX&#10;B6i+W/A48A3SqMAUtoo2q2i1irBVXc8ZjVXRXBXBqslK4wOnYStXhAcQH6yPRqxeMXu/JkYYRjAr&#10;3q+JoFaMM7xwmgCAVSWAxaaKUFY+8nCr+sF/UXCrV6jJBQAAAGB1pIaq+LDis2rfCECoWQpUpbBV&#10;v9+vPWQVIliVQlZpVGAcc0VYEfFeTPw/EkGsaMZ6O1nfF7Nxhn+erOFknTpNAMCyE8CCL7NfbWPk&#10;YaeYBbLihUC7+Hlw68rpAgAAAOCOxai/brWfB6xSQ1W3uBkHCNQkGxU4DVdFyGo4HJbRaFXn81bt&#10;VUWMDIwxgdXYwOkxWFONakVbVrzvksYYRkDrVXHTmOUD9ADAUhDAghpeCxezMFY0Z6Xa9rPqeB7c&#10;uq5eOAAAAACwmfIRf3nAyghAeGAxKjCFrCJcFcGrOFbnc0a4qtlsjjudzjiNCoygVQSuXBH4JMKO&#10;8R5MvNcSwawYX3hczAJaMdYw2rIEswCA+/8hRQALHlQKa8WLhHG1H6Gs+eCWsBYAAADA6ojQVNzf&#10;yUcAHhQ3DVVGAMISiFGB1cjACFsVaT/CVnVJgaoIW6VRgUJWcHf/ixWz4FV8QD7eU4lAVgSzYrxh&#10;jDXsVwsA4M4JYMHqaBc3zVlRrbtV3Iw7nA9unThdAAAAAHcqb6jKA1ZGAMISi5DVaDQqo70qglXR&#10;ZhWtVhG2qus5I1gV4wEjWDVZn/aj0coVgQcR76HE//Px3kkEsGKMYQSy3k3Wn4ubcYYAAF9NAAvW&#10;98VEas5KYa18/GEe3OoVqngBAACAzZXaqOYDVnEPxQhAWAEpUJXCVv1+vxwOh9PRgXU+b7RXRdgq&#10;2qwiZJUarVwRWBmNasUH3ON9kwhlxQjDCGi9Kmbvr5w6TQDAlxDAAsJ+tY2Rh51iFsh6X8xCXPGi&#10;Y1jcBLeunC4AAABgyaWGqpAHrA4WPA6sgGivqkYFThusUpNV3SGrCFelkYGxrZqspmErYG3Fnyvx&#10;Afb4UHu8J/KXYvb+SYwzjLGGEcqKxiwfbgcAbn6AEMACbmmnuGnOSjcqz6rj88EtYS0AAADgruRt&#10;VHmA6rtqawQgrIE0KrAKWxURuIpjdT5nhKoiXNXpdMaNRmM6KjAdc0WA+T8yitl7IfEeSYwwPCpm&#10;zVm9atuvFgCwYQSwgDq1i5vmrLhZEcGtqPJNN0hj3nq0b11XxwEAAIDNkxqq4h7Cs2o/jQDMHwfW&#10;RBoVGMGqFLKKwFUEr+qSAlXRZJVGBaawlSsC3IF4/yOas+J9jwhgvS5mgax47+NPxSy0deE0AcD6&#10;EsAClunFST7ycKu4adBaFNwCAAAAlteiEYDtYnGDFbCGYjxgaq+KYFUaGRjH6nrOCFbFeMAIW01W&#10;kUYFRtjKFQEeSKNa8R5HvOcRoaxozYr2rD8Ws/dDTp0mAFh9AljAqkrNWZeT1SluglupcSukUYnm&#10;sAMAAMC3y0cAxqi/brX/3YLHgQ2QAlWp0arf75fD4bCMsFWdz1u1VxXRZhWtVhG4ErICVkz8ORnv&#10;YURbVryn8ZfJOitmAa03xSywJZgFAKv0l7sAFrABdqoXMtGctVfMAlnvi582bqXg1pXTBQAAwIZZ&#10;NALwoFr548AGivaqGA8YQasIXEW4Ko5Fs1WdzxvhqmazOe50Op9CVqnRCmDNtYrZ+xjxAfNoyorG&#10;rAhm/VDMQlkXhQ+eA8DSEcAC+KkU1upVL3Ka1QucRcEtYS0AAACWVd5Qlcb95SMAu8VNwAqgSKMC&#10;q7BVUTVbTY/VJUJVEa6KsFUVsBqnY64IwM//2Ky28WHzaM56XcyCWSfVtl8tAOABCGABfL12tSKs&#10;FR+92ypmtcApuBUvetKoxHOnCwAAgG/0uRGAT6vXp0YAAr8ojQpMYatos6o7ZBWNVdFcFSGr2K/G&#10;B07DVq4IwJ2I9yNipGG8DxEfHH9VzD5Y/uNk/Tn++C9mrVkAQI0EsADu7wVQPvIwhbXiRVG7+Hlw&#10;CwAAgM2RGqpCGveXjwDMHwf4RTEmsGqvmm4jZJWO1fWcKWQV7VWTVaRRgRG2ckUAHkyjWtGKFe9N&#10;/KmYTfmItqwIaUUw69RpAoC7IYAFsJxSc9blZHWqF0cfi1mIKw9uRfuWWe8AAADLZ9EIwPBdtTUC&#10;EPhq2ajAabiq3++Xw+FwGraq83mr9qoi2qxiTGA1NnB6DICVEX9XxIfB472FeI/hqJg1Zv1XtR+h&#10;rIvCew8AcLu/YAWwAFbeTnHTnLVXvSh6X9w0bqXglrAWAADAt8sbquZHAOaPA3yzGBWYQlYRrorg&#10;VRyr8zkjXNVsNsedTmecRgVG0CoCV64IwNprVdt4vyFCWG+LWTAr3l+I5qx+tQCAOQJYAJulXdw0&#10;Z6WRh/HJlhTciuPRvnVVLQAAgE2waARguzo+/zjAnYpAVdZoVVTjA6fH6pICVRG2SqMChawA+AXx&#10;XkI0Z8WEjnjvIEYYRjgrglox2jDeX7hwmgDYZAJYAPzSC6rUnBWfrNwqZmGtTnHTuJVGJZ47XQAA&#10;wJKJwNSiANV3Cx4HqNWHDx+ivapMYatos4pWqwhb1fWcEayK8YARrJqsND5w2mjligBwV3/dVCta&#10;sSKYFWGss8n6cbL+OFnDYjbSEADWngAWAHclNWfFyMMIaUUoK24ixqfGI6yVj0oEAAD4WnlD1bNq&#10;/6Ba+eMA9yoFqlLYqt/vl8PhcDo6sM7nTe1VEbKKwFVqtHJFAHhA8XdfvB+QJm8cFbMPeMc4wzfF&#10;7P0DwSwA1usvPwEsAB5AhLFG1YusGH+Ygls7xc+DWwAAwPqL8FS32l80ArBb3ASsAB5MNipw2mCV&#10;mqzqDlnFqMA0MjC2EbhKYSsAWDGtahv3/2NsYYwy/K/q6x+rYwOnCYBVI4AFwLLLm7OiWStq8hcF&#10;t3pelAEAwFLJR/zlAas41i6MAASWWBoVGGGrCFfFfhyr8zkjXNVsNsedTmecRgVG0CoCV64IABsg&#10;3geIQHPc/497/6+KWTgr3huI0Yb9agHAUhLAAmCdtIub5qzYbhWzWuMU3IqQVhqVeOV0AQDAV4nQ&#10;1Hbx+RGA6XGApRajAquRgdFoVaT9CFvVJQWqImyVRgWmsJUrAgALNaoV4au4r/8fxawlK9qy/hh/&#10;pVdfA8CDEsACYFPFp2lSc1a8eEthra3q617x01GJAACwzuYbqlKA6rtqawQgsJJiPGAEq1KjVRoZ&#10;GMfqes4IVsV4wAhbTdanfSErALhT8Xd53OePyRhxP/+HYnYvP8YZvqn2T50mAO7tLyYBLAD4Iqk5&#10;K0YedqoXbxHOipBWatxK9cgAALAsflttF40AzB8HWFkpUBWNVqPRqOz3++VwOCwjbFXn81btVdPR&#10;gdFqFSGrOOaKAMCDa1XbuHcfIaz48HU0Z0VQK5qzojFr4DQBcJcEsADg7uXNWXvFTXBrp/h5cAsA&#10;AG4rb6jKA1ZGAAJrK9qrqlGB0warCFfFsWi2qvN5I1zVbDbHnU7nU8gqGq0ieAUArJxozEofpI71&#10;uloRzPpTMRtz2HeaAPgaAlgA8LDy5qxo1hoXPw1uxdqvXgD6RA4AwPqKwNTTan/RCMD8cYC1lUYF&#10;VmGrIo0PrPM5I1QV4aoIWTUajemowHTMFQGAjdCoVoSv4p58tGVFc1Z8iPrfi9m9+QunCYBfIoAF&#10;AKsjPp2zaORhCm5FSCuNSrxyugAAlkJqqIqf355V+0YAAhstjQpMYatos4rAVezXJQWqotEq2quq&#10;8YHTsJUrAgB8RtyDj/vyEcCK++8/FLNxht9P1l+K2X34U6cJgOlfGgJYALC2UnNW3EzuVC8Mt4rZ&#10;J3nieD4qEQCALxej/rrVfh6wSg1V3eJmHCDARooxgdFeFWGr2EbIKh2r6zkjWBXjASNsNVlFGhUY&#10;YStXBAC4Y61qGx+YjhBW3H//j+rrdAyADSKABQCECGN9LGaf2InxhxHKGhWLG7cAANZRPuIvD1gZ&#10;AQjwGWlUYGq06vf75XA4nIatan0BO2uvKqLNKlqtInCVwlYAAA8sGrPSvfRYr6sV99mjNStGGQ6c&#10;JoD1I4AFANxWHtbqVPv9YnFwCwDgoUVoKsJT+QjAg+KmoSo9DsACKWQVzVXRYBXhqjgW4wPrfN4I&#10;VzWbzXGn0xmnUYFCVgDACmtUK+6hRwAr2rKiJSvuo/97MbvH3neaAFaXABYAUKe8OatdvbCMF5Ep&#10;uBUhrjQq0ad+AIAvlTdU5QErIwABvlIEqrKwVVGND5weq0s0V0WDVYStqharcTrmigAAGyLun0dr&#10;Vtw3v5ysPxez++nfF7PGrNi/cJoAVuAPdAEsAGBJxIvMRSMPtyZrWMzCWnn7FgCwfn5bbecDVvGz&#10;gRGAAN8ojQpMYatos4pWqwhb1fWc0VgVzVURrJqsND5wGrZyRQAAflGrmH1wOT7AfFTM7pdHc9ZJ&#10;tU6dIoDlIYAFAKyq1JwVN+2jUetdMatw3qqOxxu1KbgFADycfMRfHrAyAhCgBilQlcJW/X6/9pBV&#10;iGBVClmlUYFxzBUBALhz8WHm+NkuQljRjvW2mDVnnRWz1qw4ZuIEwD0TwAIANkHenLVXzD4pNCpu&#10;GrfiBWurOg4A/Lq8jSoPUH1XbY0ABKhRNipwGq6KkNVwOCyj0arWF1az9qoiRgbGmMBqbOD0GAAA&#10;D65RrbjPHSMN/6uYNWfFB5b/vTrWd5oA6iGABQDwU3lzVjRrXRazTwul4NZ1MWvfOnGqAFhDv83+&#10;PnxW7acRgPnjANyDNCowwlYRror9OFbrC6J2e9xsNsedTmecRgVG0CoCV64IAMBKipB+fAg5wldx&#10;vzvasmKixI+T9adidi/8wmkC+MY/bAWwAAC+Wt6cFW9MD6oXsSm4lcJavULlMwAPJ5qoutV+HrBa&#10;1GAFwD2LUYHVyMBotCrSfoSt6pICVRG2SqMChawAADZS3N+Oe9dxDzvask6LWSjrx+rYqVME8GUE&#10;sAAA7k9qzsqDW1vFTeNWjER8XwhrAfDr8hGAecDquwWPA/DAImQ1Go3K1GgVbVYxOjDCVnU9ZwSr&#10;YjxgBKsm69N+NFq5IgAA/Iq4hx0/q8b97GjHelvMmrOOJ+tNIZgF8DMCWAAAyykPY8X4w6iEjlEj&#10;EdiKTx7loxIBWB+LRgAeVCt/HIAlkwJVKWzV7/fL4XBYRtiq1hcOOzujCFtFm1WErFKjlSsCAEAN&#10;GtWKDxfHNIj/KmbNWRHU+s9iFtbyAWNgIwlgAQCsvjyslcYfpuDWfOMWAPcvb6hK4/7yEYDd4iZg&#10;BcASi/aqalTgtMEqNVnVHbKKcFUaGRjbqslqGrYCAIAlED8Px33oCGXF/eloy4oPFccowxhpmAJb&#10;AOv7B6EAFgDARsmbs9rVi94U3Dqrfk0alQjA531uBODT6s9XIwABVlgaFViFrYoIXMWxOp8zQlUR&#10;rup0OuNGozEdFZiOuSIAAKyw+HBw3IOOyQ4/FLOWrAhlRTgrjTgEWHkCWAAAfE7enNWuXiRHYCvG&#10;IH6YrOti1r515lQBayQ1VIU07i8fAZg/DsAKS6MCI1iVQlYRuIrgVV1SoCqarNKowBS2ckUAANgw&#10;cf85mrMihHVWbaM563iy3kzWqVMErBIBLAAA7kpqzsqDW6klYL5xC+A+LRoBGL6rtkYAAqypGA+Y&#10;2qsiWJVGBsaxup4zglUxHjDCVpNVpFGBEbZyRQAA4Nd/pK5W3F+Odqzvi1lzVjRo/Wd1zD1mYOkI&#10;YAEA8BDy5qy9yXpXvajeql5IN6vHrpwq4BekhqoIeD6r9tMIwPxxANZYGhWYGq36/X45HA7LCFvV&#10;+gPtrL2qiDaraLWKwJWQFQAA1CZ+vo/7xvEh3zTO8G0x+1BwjDQ8rx4DeJg/pASwAABYcnlzVqd6&#10;cR32qhfXYbt6gQ2svkUjANvV8fnHAdgQKWQVzVXRYBXhqjgWzVa1/iDabo+bzea40+mM06jA1GgF&#10;AAAsjZjIEPePUzArxhf+pZi1Z8WxC6cIqJsAFgAA6yRvzpoPbqXGrTQqEbg/EZhaFKD6bsHjAGyw&#10;NCqwClsVEbiK/ThWl2iuigarCFvFfoSs0jFXBAAAVlrcL47mrLgfHPeHfyxmAa031RLMAu6MABYA&#10;AJssNWfFC/F4gy0CWzEG8cNkXRc/HZUI/NyiEYAH1cofB4BP0qjAFLaKNqu6Q1bRWBXNVRGyiv1q&#10;fOA0bOWKAADAxmlUK+4NRwgrmrIimPVusl4VswYtgFsRwAIAgC8TNdaX1X4KbqXZM/ONW7DKIjzV&#10;rfYXjQDsFjcBKwBYKMYEVu1V022ErNKxup4zhayivWqyijQqMMJWrggAAPAF4vVKfFg37vOmcYZv&#10;i1lzVow0jICW+7/A4j9ABLAAAODO5c1Z88GtXvHTUYlwH/IRf3nAKo61CyMAAfgK2ajAabiq3++X&#10;w+FwGraq9QetWXtVEW1WMSawGhs4PQYAAFCTuM8b4asYZxjBrGjOilDW99WxvlMEm00ACwAAHlbe&#10;nNWuXrinF/Tvq/3UuAXznlbfH58bAZgeB4CvFqMCU8gqwlURvIpjtf6A1G6Pm83muNPpjNOowAha&#10;ReDKFQEAAJZIfNg2PoSSglnn1fZNtS6cItgMAlgAALBaL+bD/MjDreKnwa1Lp2qlzTdUpQDVd9XW&#10;CEAA7lwEqrJGq6IaHzg9VpcUqIqwVRoVKGQFAACsiUa1IpB1VMzGGMY2xhi+mqxTpwjWiwAWAACs&#10;r9ScFcGteCOzX73oj9DWdfHTxi3q99tqu2gEYP44ANTiw4cP0V5VprBVtFlFq1WErep6zghWxXjA&#10;CFZNVhofOG20ckUAAIANFK+/4n5t3KuNMFaMMIxgVjRo/aU6NnCaYAX/5xbAAgAAip82ZzWKm7BW&#10;uKpuClx78f8zeUNVClC1q+PzjwNA7VKgKoWt+v1+ORwOp6MD63zeKlg1HR0YgavUaOWKAAAAfLG4&#10;Rxv3X9M4w2jJilDWj9WxvlMEy0sACwAAuK28OWs+uHVV7Tez/VUTgalFAarvFjwOAPcuGxU4bbBK&#10;TVZ1h6wiXJVGBsY2Wq1S2AoAAIDaxL3WeL2XglnRkhWtWRHOOi5MOYClIIAFAADUfXMgNWfNB7fe&#10;Z7/mPsJaeUPVs2rfCEAAllYaFRhhqwhXxX4cq/M5I1zVbDbHnU5nnEYFRtAqAleuCAAAwFJpVOu8&#10;mAWyfqy2byfrVSGYBfdKAAsAAFgmKYyVB7e2isWNW+FgsrrV/qIRgN3q1wDAUopRgdXIwGi0KtJ+&#10;hK3qkgJVEbZKowJT2MoVAQAAWHnRlhX3V2NkYbRlfV/cBLN+qLbAXf+PJ4AFAAAsmd3J+l21/6S4&#10;CVP9vtruTNbLav+k2kZQ67zavypuGrXyfQB4EDEeMIJVqdEqjQyMY3U9ZwSrYjxghK0m69O+kBUA&#10;AMBGiw+4xr3UNM7wtJiNMvyxWgOnCL6OABYAAHBfIjQV4and4iZA9aRa4XfVY3WJgNZ1tf+u2l4X&#10;N8GtfB8AbiUFqqLRajQalf1+vxwOh2WErep83qq9ajo6MFqtImQVx1wRAAAAbiEas+L1axpj+K7a&#10;RjjrTTFr0wJ+gQAWAADwLfIAVYSqIkCVN1Tlj6+SvDkrQlnpk18n2a85cfkBNku0V1WjAqcNVhGu&#10;imPRbFXn80a4qtlsjjudzqeQVTRaRfAKAAAAatSoVtwjjcasuCeaxhm+mqwLpwhmBLAAAIBF0ri/&#10;fARg3lD1e6fokwhn9ar9CG2lT4P1isXBLQCWXBoVWIWtijQ+sM7njFBVhKsiZNVoNKajAtMxVwQA&#10;AIAlE21Z0ZoV90IjjPV9MRtnGPs/VFvYrP8pBLAAAGBjpBGA4Q/V9j5HADKTwlgRzkojD/PGrTy4&#10;BUBN0qjAFLaKNqsIXMV+XaKxKpqrotEq9qvxgdOwlSsCAADAmmgVs/ubaZxhrDfV1z8W7n2ypgSw&#10;AABgtUVg6nfVfhoBGPIGqydO08qKgNZ1tf+u2l4Xi4NbAMyJMYHRXhVhq9hGyCodq+s5U8gq2qsm&#10;q0ijAiNs5YoAAACwwaIxK16Pp2DW2+ImnBWr7xSxygSwAABgOaUAVQSqXlb7RgDyS/IwVgS05scf&#10;5sEtgLWRRgWmRqt+v18Oh8Np2KrO563aq4pos4oxgRG4SmErAAAA4Is1qhX3LmN8YQS0Ypzh62pd&#10;OEWsAgEsAAC4P3kbVRoBGCMBFwWsoE4RzupV+xHaSp8uy8cfnjhNwLJIIatorooGqwhXxbEYH1jn&#10;80a4qtlsjjudzjiNChSyAgAAgHsRH6yK1qy4dxltWd8XN8GsCGq9c4pYqm9YASwAAPgm+QjACFc9&#10;rfZTQ1UesIJVlcJYEc5aNP4wD24BfLUIVGVhq6IaHzg9VpdorooGqwhbVS1W43TMFQEAAICl1Cpm&#10;9yPTOMNYEdA6rrZw7wSwAABgsQhNRXgqHwGYN1gZAQiL5c1Z6VNo+fjDPLgFbKA0KjCFraLNKlqt&#10;ImxV13NGY1U0V0WwarLS+MBp2MoVAQAAgLURjVlxfyEPZv2lmN2njK0PkVIbASwAADZJHqCKUFWE&#10;q/KGqvxxoH4RyrrO9ufHH+bBLWCFpEBVClv1+/3aQ1YhglUpZJVGBcYxVwQAAAA2WqNaEcSKUFYE&#10;tNI4w1fFbMwhfBMBLAAAVt3nRgD+rvh5wApYXXlzVmzTTZF8/OGJ0wT3JxsVOA1XRchqOByW0WhV&#10;5/NW7VVFjAyMMYHV2MDpMQAAAIBbiHsY0ZoV9xojjJUHs34obhr+4de/mQSwAABYUmkEYPhDtc0b&#10;qlLACmBeBLJ62f6i8Yd5cAv4BTEqMIWsIlwVwas4VudzRriq2WyOO53OOI0KjKBVBK5cEQAAAOAe&#10;tIrZ/cPvi1lr1ttqHVfH4CcEsAAAuE+LRgCG3y94HOC+5M1Z6VNt+fjDPLgFaylGBVYjAyNsVaT9&#10;CFvVJQWqImyVRgUKWQEAAABLLhqzojkrQljRlhVNWW+K2X3FvxQ+9LmxBLAAALgLKUAVgao07i9v&#10;qPq9UwSsiQhlXWf78+MP8+AWLJUIWY1GozLaqyJYFW1W0WoVYau6njOCVTEeMIJVk/VpPxqtXBEA&#10;AABgjTSqFUGsaMxKzVnx9atiNuaQNSaABQDA5ywaAbhTLA5YAfBzeXNWbNNNlnz84YnTxF1KgaoU&#10;tur3++VwOJyODqzzeaO9KsJW0WYVIavUaOWKAAAAABsu7slEa1bcG3xd3DRnxX4KaLEOF1oACwBg&#10;o0Rg6nfVfoz6e1rtp4aqPGAFwP2JQFav2s/DWnmIKw9uscGivaoaFThtsEpNVnWHrCJclUYGxrZq&#10;spqGrQAAAAC4tVYxu9+X2rLeFrNg1vFk/ej0rBYBLACA9bBoBOCTauWPA7AeUnNW3KBJIw/z8Yd5&#10;cIsVlUYFVmGrIgJXcazO54xQVYSrOp3OuNFoTEcFpmOuCAAAAMC9iMas+KBdasv6odqPD2j+yelZ&#10;TgJYAADLKw9QLRoBmD8OAJ8Toazraj+vNE8hrjy4xT1LowIjWJVCVhG4iuBVXVKgKpqs0qjAFLZy&#10;RQAAAACWVqNacY8vGrNSc1Z8/cdCe/6DEsACALhfnxsB+LvqMSMAAXhIeXNWhLLSTZt8/OGJ03Q7&#10;MR4wtVdFsCqNDIxjdT1nBKtiPGCErSarSKMCI2zligAAAACslbjHFK1ZF8VsjGFqzopxhtGe5cOX&#10;93ERBLAAAO5EhKYiPPW5EYApYAUA6yICWb1qP0Jb/Ww/hbjy4NZaS6MCU6NVv98vh8NhGWGrOp+3&#10;aq8qos0qWq0icCVkBQAAAEClVczuz/1XMQtlRUArglnHk/Wj03N3BLAAAD4vD1BFqCoFqH6/4HEA&#10;4Jel5qy44ZM+dZeHtfL9pZRCVtFcFQ1WEa6KY9FsVefzRriq2WyOO53Op5BVarQCAAAAgK8QjVnx&#10;wcEUzEojDeMDlX9yem5PAAsA2ER5gGp+BGD+OADwMCKgdV3tv6u218VNcCvfv3Pv3r07HA6Hrffv&#10;33c/fvzYuby83Ol2u/9vhK3qEqGqCFdF2KoKWI3TMd8OAAAAANyTRrWiKSuCWSmgFffo/lhsSNv9&#10;1xDAAgDWRRoBGP5QbXeKm3GARgACwHrKm7MilJVuAp1kv+Zk/h86Pz8/GAwGW71ebxq2urq6Ouj3&#10;+93RaNSa/7Xj8bjY3t7+f/b390+/5TcajVXRXBUhq9ivxgdOw1YuIwAAAABLLNqyojXropiFs/KR&#10;hj8UNX5YclW0fI8AAEssAlO/q/YXjQDMA1YAwGbaKW5C2IfZ8f/24cOH4uPHj8Xl5WWMDoztoN/v&#10;X0/s3OYJyrIsIqT1Jb82hayivWqyijQqMMJWLhUAAAAAKyo+QBgffOwUs/fm8vfnWtVjEcqKUYbR&#10;lvVqss4m68dNOUECWADAQ0gBqt1icUOVEYAAwBcZDoefAlYRtur1ep+OLdAqvvJeSKPR+N3W1tb+&#10;eDzux+p0OhHMupocu4wxgdXYwGnYCgAAAAA2SGqk/z+rlURjVjRnpbaso2o/2rL+vG4nwQhCAOCu&#10;PKlWWDQCMH8cAOBWzs/Pi7zRajAYTI/VaXd3t2g2m0W32y22traKR48eTb+Otei3OFnX1f67antd&#10;3NSv56MSAQAAAGBTNaoV4wsjmJWas+I+2v+3qv9RAlgAwC/JRwBGeOpptW8EIABw5yJQFcGqq6ur&#10;adiqGhs4bbSqy/b2dtFut6dhqxgZeHBwMP06jtcoD2PFjaX0KcGTapsHtwAAAABgE0RbVnzy8aKY&#10;hbNSc1bsR2PWUn+4UQALADZThKYiPJWPAMwbqvJxgAAAdyYFqlLYKr6OVqsIW9UlGqsiYBWhqlgR&#10;skrHVkCEs3rVftxk6lf7veLnwS0AAAAAWEetYnZf7Pti1pYVDfSvJuu4WJJ7YwJYALA+8gBVhKri&#10;HUUjAAGAe5ePCoywVa/Xm27j6zpFsCqFrHZ2dj41Wm2YdMMpwlmLxh/mwS0AAAAAWGXRmBXNWf9R&#10;zJqzIpwVzVkRzPrxPn8jAlgAsPzSuL98BGDeUPV7pwgAuG8pUJWHrdLIwDqlJqvYplGBsR+NVtxa&#10;BLSuq/131TYff5gHtwAAAABgVaRg1utiNsYwNWdFMOtPdTyhABYAPIw0AjD8odoaAQgALJ00KvDq&#10;6moaror9OFanFKjqdrufRgWmsBUPJg9jxTfA/PjDPLgFAAAAAMuoUa0IZcUHElNz1tvJ+mPxDc3x&#10;AlgAcHciMPW7aj+NAAypoSofBwgAsDRSe1WErGKbmqyi5aouEaaKUFWEq9KowBS2YuXlYa3Y9qv9&#10;fPzhidMEAAAAwJKItqxozYr7WNGW9UNx05wV+7/6wUMBLAD4dSlAFe8GpgCVEYAAwEpJowJTo1UE&#10;rOLrOF6XFKiKsFWsnZ2dTyMDoRKBrF62v2j8YR7cAgAAAID71Kq20ZZ1Vtw0Z8X+j+kXCWABsKny&#10;cX9pBGDeUGUEIACwclLIKrVX9Xq96Ta+rlO0V0WLVT4qMI5BDfLmrHfVNh9/mAe3AAAAAKAu0ZgV&#10;zVmvJ+tUAAuAdZKPAIxw1dNq3whAAGBtpEBVHraKRqtotqr1B63d3WmjVbfb/RSySsdgScX/FNfZ&#10;/vz4wzy4BQAAAABfTQALgFUQoakIT+UjAPMGKyMAAYC1k0YFXl1dTcNWseoOWUWoKsJVEbJK4wNT&#10;2ArWXN6cFdt+tZ+PPzxxmgAAAABYpOUUAPBA8gBVhKoiXJU3VOWPAwCspTQqMIJVKWSVjtUlhawi&#10;XBVjA2NUYApbwQbbqdaXiEBWr9rPw1p5iCsPbgEAAACw5gSwALhrqY0qHwEYYwHnA1YAABshHxWY&#10;AlbxdezXJQWqImwVa2dn51PYCvhmcT/t8Ba/PjVnRSAr1djl4w/z4BYAAAAAK0gAC4AvkUYAhj9U&#10;27yhKgWsAAA2UjRWRbAqtVf1er1Px+oUgaoIVuWjAmM/AljA0sjDWv/Hr/zaCGVdV/vvsuMpxJUH&#10;twAAAABYEuV4PP7fTgPARlo0AjD8fsHjAAAbLwWq8karwWAwHR9YpxSo6na7n5qthKyA4qfNWfEH&#10;URp5mI8/PPn/2bub3cjRIw2jKqA29IKLtlGrXrfvrC/dgDcSQC8oIBvQ+M1hZEVXpywpS5+UP+cA&#10;BD9SwmCQG5ekpyN8TAAAAADjmYAFcH0qoEpQVev++oSq33xEAADPS1CVsGpd131sVWsDE2CNkslV&#10;mWBVawP7RCuAZ0x33ycVv7QSMUHWsp0TbT22c0VcPdwCAAAA4A0EWACX4dgKwOnueGAFAMALKqiq&#10;2CrPmWqV2GqUml6VqCpX1gfWO4DB8jvAX97w/TU5K0FWjfnrsVY/AwAAANw8ARbA58lf2n7dzln1&#10;94/tXBOqemAFAMAb9VWBia2WZRkeWUXCqoqspmm6+/r16/4dwAXpsda3F743gdZuOz9s993d93Cr&#10;nwEAAACukgAL4P0dWwH49+3qXwcA4CclrEpgVbFVIqt6N1KCqoRVfVVgzploBXBjemH60pStPjkr&#10;UVatPLxv33PvIwUAAAAuzZenp6fffQwAL+oBVaKqxFV9QlX/OgAA7yyrAvtEq6wNzLuRKqia5/mw&#10;KrBiKwCGS5y1bOdEW4/bebn7Hm71MwAAAMCnMQELuGXPrQD89e6vgRUAAIPVJKt1Xff3XLU+cJTE&#10;VImqElfVqkCRFcBZyO8tf3nD99fkrARZVej2iVv9DAAAAPCuBFjANUo0NW3nf273PqGqAisAAD5Y&#10;BVWZXpUpVnnOVKvEVqPU9KpEVbmmaTqsDATgavRY69sL35tAa7edH7b77u54uAUAAADwIgEWcCmO&#10;rQCM3458HQCAT9RXBSa2WpZlf8/zSJlelSlWCasSWdVEKwD48X8y2vmlKVs9xkqgVSsPa+JWD7cA&#10;AACAG/Xl6enpdx8D8Il6QPXjCsD+dQAAzkgFVT22qpWBI9Ukq9xrVWDOmXIFAJ8scdaynRNtPW7n&#10;5e6v4RYAAABwRUzAAkY4tgJw2t6HFYAAABeiVgWu67oPrHLl3UiJqhJXzfN8WB9YsRUAnLH8rvWX&#10;N3x/xViJs46tP+zhFgAAAHDmvxQAeI0EU79u52MrAHtgBQDABalVgQmrKrKqd6NUZJW4qlYFVmwF&#10;ADeix1rfXvjeBFq77fyw3fv6wx5uAQAAAB9MgAVUQJW/dFVA9fft6l8HAOCC1arAmmiVwCrPeT9K&#10;BVWJrXJN03SIrQCAN+n/4/nSlK0eYyXQ+nH9YQ+3AAAAgHfw5enp6XcfA1ydHlAdWwHYvw4AwJWo&#10;yKqmVy3Lsr/neaQEVQmr+qpAkRUAXIQea+X+uJ37+sN7HxMAAAD8byZgweXoKwATT/1jO/+6fc0K&#10;QACAG1BBVY+tMtEqk62G/mP0b3/bT7Sa5/kQWdU7AOBiTdv1GgmylnY+tv6wh1sAAABwMwRY8PkS&#10;TeUXXc+tAKzACgCAG1KrAtd13cdWuWqy1SiJqhJX1drAPtEKALh5+V1yX3/47YXv75OzHrZ7X3/Y&#10;wy0AAAC4+B+agffXA6pEVT9OqLICEACAQ1BVsVWeR0dWmViVsCpX1gZmVWC9AwB4R788cz4mUdau&#10;nX9cf9jDLQAAADg7X56enn73McCr/bbdj60A7F8HAIC9viqwpljlOedRKqjK5Kpc0zQdYisAgAvX&#10;J2fl/rid+/rDex8TAAAAH8kELPi+AjD+ud2tAAQA4NUysaoCq8RVy7Ic3o2UoCphVV8VmHMCLACA&#10;KzXdff9d3ksSZC3bucdaPeLq4RYAAACcRIDFtUow9et2rhWAUROq+jpAAAB4lawK7BOtsjYw74b+&#10;w3YLquZ5Pky2qtgKAID/Kb///uUN31+TsxJk1T/y+vrDHm4BAADAn34AhUtSAVWCqgqorAAEAODd&#10;JKhKWLWu6z62qrWBmWg1SmKqRFWJq2pVoMgKAODD9Vjr20v/bLz7/zgrHtr7irh6uAUAAMCV+/L0&#10;9PS7j4FP1tf91QrAPqGqfx0AAH5aBVUVW+U5U60SW41S06sSVeVKZFXvAAC4an1yVqKsWnnY1x/e&#10;+5gAAAAulwlYjNJXACae+sd2tgIQAIAP0VcFJrZalmV4ZBUJqyqymqbpMNEKAICbNW1XvLQSMUHW&#10;sp0TbT22c0VcPdwCAADgDAiweKtEU/llQV8B2CdU9XWAAAAwVMKqBFY9tqqVgSPVJKvca1Vgzplo&#10;BQAAPyG/s//lDd9fk7MSZNXKwx5r9TMAAAADf5iDHlAlqkpAZQUgAABno1YFruu6j6tyzruRKqia&#10;5/mwKrBiKwAAOBM91vr20j+r/3vttvPDdt/dfQ+3+hkAAIA3EGBdt1r311cA1oQqKwABADgrNb0q&#10;kVXuNckqU65GSUyVqCpxVa0KrNgKAACuTN+L/dKUrT45K1FWrTy8b99z7yMFAAD4f1+enp5+9zFc&#10;lFoBGP/c7lYAAgBwEWpVYE20SmCV57wfpYKqxFa5pmk6rAwEAAB+WuKsZTsn2nrczsvd93CrnwEA&#10;AK6OCVjnIX/5+XU71wrA6BOsrAAEAOAiVGRV06uWZdnf8zxSpldlilVfFZh3AADAUPk7wy9v+P6a&#10;nJUgq1Ye9olb/QwAAHAxPxgxTgVUCapq3V+fUPWbjwgAgEtUQVWPrTLRKpOtRkpclYlW8zwfIqt6&#10;BwAAXIQea3174XvzA8ZuOz9s993d8XALAADg0wiw3q5Po6oVgFkJeCywAgCAi1arAtd13cdWuUZH&#10;VomqElclsqr1gRVbAQAAN6WPtH1pylaPsfJDS608rIlbPdwCAAB4V1+enp5+9zH8aQVg4qp/bOea&#10;UNUDKwAAuCq1KjBhVUVW9W6UiqwSV2VtYFYFVmwFAAAwWOKsZTsn2nrczsvdX8MtAACAF137BKxj&#10;KwD7BCsrAAEAuAl9VWAFVnnOeZQKqhJb5Zqm6RBbAQAAfKL8beSXN3x/xViJs46tP+zhFgAAcKM/&#10;ZFyaHlAlqkpc1SdU9a8DAMDNyMSqhFU1vWpZlsO7kRJUJazqqwJzToAFAABwBXqs9e2F702gtdvO&#10;D9u9rz/s4RYAAHAlziXAem4F4K93fw2sAADgZlVQ1Sda/fHHH/v1gUP/wb4FVfM8HyZbiawAAAD+&#10;oo/8fWnKVo+x8kPdj+sPe7gFAACcsS9PT0+/D/y/n2hq2s7/3O59QlUFVgAAQJOgKmHVuq772KrW&#10;BibAGiWTqzLBqtYG9olWAAAAfKoea+X+uJ37+sN7HxMAAHyOUyZgHVsBGL8d+ToAAPCMCqoqtspz&#10;plolthqlplclqsqV9YH1DgAAgLM13X3/D95fkiBraedj6w97uAUAAPykHmBVQJW/vNS6vz6h6jcf&#10;FwAAvE1fFZjYalmW4ZFVJKyqyGqapruvX7/u3wEAAHD18refvv7w2wvf3ydnPWz3vv6wh1sAAMAR&#10;WUH45GMAAIDTJaxKYFWxVSKrejdSgqqEVX1VYM6ZaAUAAAADJMratfOP6w97uAUAADdDgAUAAK+U&#10;VYF9olXWBubdSBVUzfN8WBVYsRUAAACcsT45K/fH7dzXH977mAAAuAYCLAAAaGqS1bqu+3uuWh84&#10;SmKqRFWJq2pVoMgKAACAG5Iga9nOPdbqEVcPtwAA4KwIsAAAuDkVVGV6VaZY5TlTrRJbjVLTqxJV&#10;5Zqm6bAyEAAAAHiTmpyVIKtGU/f1hz3cAgCA4QRYAABcpb4qMLHVsiz7e55HyvSqTLFKWJXIqiZa&#10;AQAAAJ8iUdZuOz+09xVx9XALAABOIsACAOBiVVDVY6taGThSTbLKvVYF5pwpVwAAAMDF6pOzEmXV&#10;ysO+/vDexwQAwI8EWAAAnL1aFbiu6z6wypV3I1VQNc/zYX1gxVYAAADAzUuQtWznRFuP7VwRVw+3&#10;AAC4YgIsAADOQq0KTFhVkVW9GyUxVaKqxFW1KrBiKwAAAIB3VJOzEmTVf1XWY61+BgDgwgiwAAD4&#10;MLUqsCZaJbDKc96PUkFVYqtc0zQdYisAAACAM5RAa7edH7b77u57uNXPAACcAQEWAADvqiKrml61&#10;LMv+nueRElQlrOqrAkVWAAAAwJXrk7MSZdXKw/v2Pfc+JgCAsQRYAAC8WQVVPbbKRKtMthopcVUm&#10;Ws3zfIis6h0AAAAA/1PirGU7J9p63M7L3fdwq58BAHglARYAAM+qVYHruu5jq1w12WqURFWJq2pt&#10;YJ9oBQAAAMCHqclZCbLqv7rrE7f6GQDgpgmwAABuXAVVFVvleXRklYlVCatyZW1gVgXWOwAAAAAu&#10;TgKt3XZ+2O67u+PhFgDA1RFgAQDcgL4qsKZY5TnnUSqoyuSqXNM0HWIrAAAAAG5Wj7ESaNXKw5q4&#10;1cMtAICLIMACALgSmVhVgVXiqmVZDu9GSlCVsKqvCsw5ARYAAAAA/ITEWct2TrT1uJ2Xu7+GWwAA&#10;n0aABQBwYbIqsE+0ytrAvBupgqp5nv+0PlBkBQAAAMAZqRgrcdax9Yc93AIAeDcCLACAM5SgKmHV&#10;uq772KrWBmai1SiZXJUJVgmralVgTbQCAAAAgCuTQGu3nR+2e19/2MMtAID/SYAFAPBJKqiq2CrP&#10;mWqV2GqUml6VqCpXIqt6BwAAAAAc1WOsBFo/rj/s4RYAcIMEWAAAA/VVgYmtlmUZHllFwqqKrKZp&#10;Oky0AgAAAACG6rFW7o/bua8/vPcxAcB1EWABAPykhFUJrHpsVSsDR6pJVrnXqsCcM9EKAAAAADh7&#10;CbKWdj62/rCHWwDAmRJgAQC8Uq0KXNd1H1flnHcjVVA1z/NhVWDFVgAAAADATemTsx62e19/2MMt&#10;AOADCbAAAJqaXpXIKveaZJUpV6MkpkpUlbiqVgVWbAUAAAAAcIJEWbt2/nH9YQ+3AICfJMACAG5O&#10;BVU10SrPWR2Y2GqUCqoSW+WapumwMhAAAAAA4BP1yVm5P27nvv7w3scEAM8TYAEAVykxVaKqiq2W&#10;Zdnf8zxSpldlilXCqkRWNdEKAAAAAOAKJMha2vnY+sMebgHATRBgAQAXq4KqHltlolUmW42UuCoT&#10;reZ53q8OrElWeQcAAAAAwEFNzuqxVl9/2MMtALhYAiwA4OzVqsB1XfexVa7RkVWiqsRViaxqfWDF&#10;VgAAAAAAvLv80ne3nR/a+4q4ergFAGdFgAUAnIVaFZiwqiKrejdKRVaJq2pVYMVWAAAAAACcrT45&#10;K1FWrTzs6w/vfUwAfBQBFgDwYfqqwAqs8pzzKBVUJbbKNU3TIbYCAAAAAODqJchatnOircd2roir&#10;h1sA8GYCLADgXWViVcKqml61LMvh3UgJqhJW9VWBIisAAAAAAN6oJmclyKqVh339YQ+3AGBPgAUA&#10;vFkFVX2i1R9//LFfHzhS4qpMtJrn+TDZqt4BAAAAAMAHyy/Fd9v5ob2viKuHWwBcMQEWAPD8T47/&#10;+c8+rFrXdR9b1drABFijZHJVJljV2sA+0QoAAAAAAC5Un5yVKKtWHt6377n3MQFcJgEWANy4Cqoq&#10;turrA0fp06uyNjCrAusdAAAAAADcuMRZy3ZOtPW4nZe77+FWPwPwyQRYAHAD+qrAhFXLsuyf836k&#10;hFWZXJVrmqZDbAUAAAAAALybmpyVIKtWHvaJW/0MwAACLAC4EgmrElhVbJXIqt6NlKAqYVVfFZhz&#10;JloBAAAAAABnJYHWbjs/bPfd3fdwq58BeCUBFgBc2k9G//nPnyZaZW1g3o1UQdU8z4dVgRVbAQAA&#10;AAAAV6lPzsofImrl4X37nnsfE4AACwDOUoKqhFXruu5jq1y1PnCUxFSJqhJX1apAkRUAAAAAAPAK&#10;ibOW7Zxo63E7L3fHwy2AqyLAAoBPUkFVxVZ5zlSrxFaj1PSqRFW5ElnVOwAAAAAAgA9SMVbirFrz&#10;0Sdu9XAL4OwJsABgoL4qMLHVsiz7e55HSliVKVYJq6ZpOky0AgAAAAAAuDAJtHbb+WG77+6Oh1sA&#10;n0KABQA/qYKqHlvVysCRapJV7rUqMOdMtAIAAAAAALhBPcZKoPXj+sMebgG8GwEWALxSrQpc13Uf&#10;V+WcdyNVUDXP82FVYMVWAAAAAAAAnCxx1rKdE209bue+/vDexwS8hgALAJpaFZiwKlOsapJV3o2S&#10;mCpRVeKqWhVYsRUAAAAAAABnoWKsxFnH1h/2cAu4MQIsAG5OrQqsiVYJrPKc96NUUJXYKtc0TYfY&#10;CgAAAAAAgKvSJ2c9bPe+/rCHW8AVEGABcJUqsqrpVcuy7O95HilBVcKqvipQZAUAAAAAAMAzEmXt&#10;2vnH9Yc93ALOlAALgItVQVWPrTLRKpOtRkpclYlW8zwfIqt6BwAAAAAAAIP0yVm5P27nvv7w3scE&#10;H0+ABcDZq1WB67ruY6tcoyOrRFWJqxJZ1frAiq0AAAAAAADgzCXIWtr52PrDHm4BP0GABcBZqFWB&#10;FVvlud6NUmFVrqwNzKrAegcAAAAAAAA3pE/Oetjuff1hD7eAHwiwAPgwfVVgzrnnOedRKqjK5Kpc&#10;0zQdYisAAAAAAADgzRJl7bbzQ3tfEVcPt+AmCLAAeFeZWNWnVy3Lcng3UoKqhFV9VWDOCbAAAAAA&#10;AACAT9EnZyXKqpWHff3hvY+JSyfAAuAkWRXYJ1plbWDejVRB1TzPf1ofKLICAAAAAACAi5cga9nO&#10;ibYe27kirh5uwdkQYAHwrARVCavWdd3HVrU2MBOtRsnkqkywSlhVqwJrohUAAAAAAADApiZnJciq&#10;SRF9/WEPt2AoARbAjaugqmKrPGeqVWKrUWp6VaKqXIms6h0AAAAAAADAO0uUtdvOD+19RVw93II3&#10;E2AB3IC+KjCx1bIswyOrSFhVkdU0TYeJVgAAAAAAAABnqk/OSpRVKw/v2/fc+5joBFgAVyJhVQKr&#10;iq0SWdW7kRJUJazK9KpaFZhzJloBAAAAAAAAXLHEWct2TrT1uJ2Xu+/hVj9zpQRYABemVgWu67qP&#10;q3LOu5EqqJrn+bAqsGIrAAAAAAAAAF6lJmclyKo/8vaJW/3MBRFgAZyhmmSVyCr3XLU+cJTEVImq&#10;ElfVqsCKrQAAAAAAAAD4UAm0dtv5Ybvv7r6HW/3MJxNgAXySCqpqolWeszowsdUoFVQltso1TdNh&#10;ZSAAAAAAAAAAF6lPzkqUVSsP79v33PuYxhFgAQyUmCpRVcVWy7Ls73keKdOrMsUqYVUiq5poBQAA&#10;AAAAAMBNS5y1bOdEW4/bebk7Hm7xCgIsgJ9UQVWPrTLRKpOtRkpclYlW8zzvVwfWJKu8AwAAAAAA&#10;AIB3UDFW4qz6I3ifuNXDrZslwAJ4pVoVuK7rPrbKNTqySlSVuCqRVa0PrNgKAAAAAAAAAM5I/oC+&#10;284P2313dzzcuioCLICmVgUmrKrIqt6NUpFV4qpaFVixFQAAAAAAAABcoR5jJdD6cf1hD7fOngAL&#10;uDm1KrAmWiWwynPej1JBVWKrXNM0HWIrAAAAAAAAAOBZibOW7Zxo63E79/WH95/5/6AAC7hKmViV&#10;sKqmVy3Lcng3UoKqhFV9VaDICgAAAAAAAAA+TMVYibOOrT/s4da7EGABF6uCqppolXMmWmWy1UiJ&#10;qzLRap7nw2SregcAAAAAAAAAXIw+Oethu/f1hz3cepYACzh7tSpwXdd9bJWrJluNkslVmWBVawP7&#10;RCsAAAAAAAAA4OYkytq182H9oQALOAsVVFVs1dcHjtKnV2VtYFYF1jsAAAAAAAAAgNcQYAEfpq8K&#10;TFi1LMv+Oe9HqaAqk6tyTdN0iK0AAAAAAAAAAH6WAAt4VwmrElhVbJXIqt6NlKAqYVVfFZhzAiwA&#10;AAAAAAAAgFEEWMBJsiqwT7TK2sC8G6mCqnmeD5OtKrYCAAAAAAAAAPgMAizgWQmqElat67qPrXLV&#10;+sBRElMlqkpcVasCRVYAAAAAAAAAwLkSYMGNq6CqYqs8Z6pVYqtRanpVoqpciazqHQAAAAAAAADA&#10;JRFgwQ3oqwITWy3Lsr/neaSEVZlilbBqmqbDRCsAAAAAAAAAgGshwIIrUUFVj61qZeBINckq91oV&#10;mHMmWgEAAAAAAAAAXDsBFlyYWhW4rus+rso570aqoGqe58OqwIqtAAAAAAAAAABumQALzlCtCkxY&#10;lSlWNckq70ZJTJWoKnFVrQqs2AoAAAAAAAAAgOMEWPBJalVgTbRKYJXnvB+lgqrEVrmmaTqsDAQA&#10;AAAAAAAA4O0EWDBQRVY1vWpZlv09zyNlelWmWPVVgXkHAAAAAAAAAMD7EmDBT6qgqsdWmWiVyVYj&#10;Ja7KRKt5ng+RVb0DAAAAAAAAAOBjCLDglWpV4Lqu+9gq1+jIKlFV4qpEVrU+sGIrAAAAAAAAAAA+&#10;nwALmloVWLFVnuvdKBVW5crawKwKrHcAAAAAAAAAAJw3ARY3p68KzDn3POc8SgVVmVyVa5qmQ2wF&#10;AAAAAAAAAMDlEmBxlTKxqk+vWpbl8G6kBFUJq/qqwJwTYAEAAAAAAAAAcH0EWFysCqr6RKusDcz6&#10;wJEqqJrn+U/rA0VWAAAAAAAAAAC3R4DF2UtQlbBqXdd9bFVrAxNgjZLJVZlgVWsD+0QrAAAAAAAA&#10;AAAoAizOQgVVFVvlOVOtEluNUtOrElXlyvrAegcAAAAAAAAAAK8hwOLD9FWBia2WZRkeWUXCqoqs&#10;pmm6+/r16/4dAAAAAAAAAAD8LAEW7yphVQKriq0SWdW7kRJUJazqqwJzzkQrAAAAAAAAAAAYRYDF&#10;SWpV4Lqu+7gq57wbqYKqeZ4PqwIrtgIAAAAAAAAAgM8gwOJZNckqkVXuuWp94CiJqRJVJa6qVYEV&#10;WwEAAAAAAAAAwLkRYN24CqpqolWeszowsdUoFVQltso1TdNhZSAAAAAAAAAAAFwSAdYNSEyVqKpi&#10;q2VZ9vc8j5TpVZlilbAqkVVNtAIAAAAAAAAAgGshwLoSFVT12KpWBo5Uk6xyz+rAOmfKFQAAAAAA&#10;AAAAXDsB1oWpVYHruu4Dq1x5N1KiqsRV8zwf1gdWbAUAAAAAAAAAALdMgHWGalVgwqqKrOrdKBVZ&#10;Ja6qVYEVWwEAAAAAAAAAAMcJsD5JrQqsiVYJrPKc96NUUJXYKtc0TYfYCgAAAAAAAAAAeDsB1kCZ&#10;WJWwqqZXLctyeDdSgqqEVX1VoMgKAAAAAAAAAADenwDrJ1VQVROtcs5Eq0y2GilxVSZazfN8mGxV&#10;7wAAAAAAAAAAgI8hwHqlWhW4rus+tspVk61GyeSqTLCqtYF9ohUAAAAAAAAAAPD5BFhNBVUVW/X1&#10;gaP06VVZG5hVgfUOAAAAAAAAAAA4bzcXYPVVgTXFKs85j1JBVSZX5Zqm6RBbAQAAAAAAAAAAl+sq&#10;A6xMrKrAKnHVsiyHdyMlqEpY1VcF5pwACwAAAAAAAAAAuD4XHWBlVWCfaJW1gXk3UgVV8zwfJltV&#10;bAUAAAAAAAAAANyWsw+wElQlrFrXdR9b1drATLQaJTFVoqrEVbUqUGQFAAAAAAAAAAD86CwCrAqq&#10;KrbKc6ZaJbYapaZXJarKlciq3gEAAAAAAAAAALzGhwVYfVVgYqtlWfb3PI+UsCpTrBJWTdN0mGgF&#10;AAAAAAAAAADws941wKqgqsdWtTJwpJpklXutCsw5E60AAAAAAAAAAABGOSnAqlWB67ru46qc826k&#10;CqrmeT6sCqzYCgAAAAAAAAAA4DM8G2DV9KpEVrnXJKtMuRolMVWiqsRVtSqwYisAAAAAAAAAAIBz&#10;cwiwHh4e7v7973/vVwcmthqlgqrEVrmmaTqsDAQAAAAAAAAAALgkX/vDe64RzPSqTLHqqwLzDgAA&#10;AAAAAAAA4FocAqzEUm+VuCoTreZ5PkRW9Q4AAAAAAAAAAODaHaqr56ZTJapKXJXIqtYHVmwFAAAA&#10;AAAAAABwy748/Vc9/Otf/9rfE2NVbAUAAAAAAAAAAMBxfwqwAAAAAAAAAAAAeD0BFgAAAAAAAAAA&#10;wIkEWAAAAAAAAAAAACcSYAEAAAAAAAAAAJxIgAUAAAAAAAAAAHAiARYAAAAAAAAAAMCJBFgAAAAA&#10;AAAAAAAnEmABAAAAAAAAAACcSIAFAAAAAAAAAABwIgEWAAAAAAAAAADAiQRYAAAAAAAAAAAAJxJg&#10;AQAAAAAAAAAAnEiABQAAAAAAAAAAcCIBFgAAAAAAAAAAwIkEWAAAAAAAAAAAACcSYAEAAAAAAAAA&#10;AJxIgAUAAAAAAAAAAHAiARYAAAAAAAAAAMCJBFgAAAAAAAAAAAAnEmABAAAAAAAAAACcSIAFAAAA&#10;AAAAAABwIgEWAAAAAAAAAADAiQRYAAAAAAAAAAAAJxJgAQAAAAAAAAAAnEiABQAAAAAAAAAAcCIB&#10;FgAAAAAAAAAAwIkEWAAAAAAAAAAAACcSYAEAAAAAAAAAAJxIgAUAAAAAAAAAAHAiARYAAAAAAAAA&#10;AMCJ/k+AAQBN+fkQdcXCoQAAAABJRU5ErkJgglBLAQItABQABgAIAAAAIQCxgme2CgEAABMCAAAT&#10;AAAAAAAAAAAAAAAAAAAAAABbQ29udGVudF9UeXBlc10ueG1sUEsBAi0AFAAGAAgAAAAhADj9If/W&#10;AAAAlAEAAAsAAAAAAAAAAAAAAAAAOwEAAF9yZWxzLy5yZWxzUEsBAi0AFAAGAAgAAAAhAMA/y0mT&#10;BQAApBsAAA4AAAAAAAAAAAAAAAAAOgIAAGRycy9lMm9Eb2MueG1sUEsBAi0AFAAGAAgAAAAhAKom&#10;Dr68AAAAIQEAABkAAAAAAAAAAAAAAAAA+QcAAGRycy9fcmVscy9lMm9Eb2MueG1sLnJlbHNQSwEC&#10;LQAUAAYACAAAACEA9aJqWtkAAAAGAQAADwAAAAAAAAAAAAAAAADsCAAAZHJzL2Rvd25yZXYueG1s&#10;UEsBAi0ACgAAAAAAAAAhAJsbFBFoZAAAaGQAABQAAAAAAAAAAAAAAAAA8gkAAGRycy9tZWRpYS9p&#10;bWFnZTEucG5nUEsFBgAAAAAGAAYAfAEAAIxuAAAAAA==&#10;">
                     <v:shape id="Rectangle 51" o:spid="_x0000_s1027" style="position:absolute;width:73152;height:11303;visibility:visible;mso-wrap-style:square;v-text-anchor:middle" coordsize="7312660,1129665" o:gfxdata="UEsDBBQABgAIAAAAIQDw94q7/QAAAOIBAAATAAAAW0NvbnRlbnRfVHlwZXNdLnhtbJSRzUrEMBDH&#10;74LvEOYqbaoHEWm6B6tHFV0fYEimbdg2CZlYd9/edD8u4goeZ+b/8SOpV9tpFDNFtt4puC4rEOS0&#10;N9b1Cj7WT8UdCE7oDI7ekYIdMayay4t6vQvEIrsdKxhSCvdSsh5oQi59IJcvnY8TpjzGXgbUG+xJ&#10;3lTVrdTeJXKpSEsGNHVLHX6OSTxu8/pAEmlkEA8H4dKlAEMYrcaUSeXszI+W4thQZudew4MNfJUx&#10;QP7asFzOFxx9L/lpojUkXjGmZ5wyhjSRJQ8YKGvKv1MWzIkL33VWU9lGfl98J6hz4cZ/uUjzf7Pb&#10;bHuj+ZQu9z/UfAMAAP//AwBQSwMEFAAGAAgAAAAhADHdX2HSAAAAjwEAAAsAAABfcmVscy8ucmVs&#10;c6SQwWrDMAyG74O9g9G9cdpDGaNOb4VeSwe7CltJTGPLWCZt376mMFhGbzvqF/o+8e/2tzCpmbJ4&#10;jgbWTQuKomXn42Dg63xYfYCSgtHhxJEM3Elg372/7U40YalHMvokqlKiGBhLSZ9aix0poDScKNZN&#10;zzlgqWMedEJ7wYH0pm23Ov9mQLdgqqMzkI9uA+p8T9X8hx28zSzcl8Zy0Nz33r6iasfXeKK5UjAP&#10;VAy4LM8w09zU50C/9q7/6ZURE31X/kL8TKv1x6wXNXYPAAAA//8DAFBLAwQUAAYACAAAACEAMy8F&#10;nkEAAAA5AAAAEAAAAGRycy9zaGFwZXhtbC54bWyysa/IzVEoSy0qzszPs1Uy1DNQUkjNS85PycxL&#10;t1UKDXHTtVBSKC5JzEtJzMnPS7VVqkwtVrK34+UCAAAA//8DAFBLAwQUAAYACAAAACEA2Hze/sYA&#10;AADcAAAADwAAAGRycy9kb3ducmV2LnhtbESPQWvDMAyF74P9B6PBbquzQkfJ6pYxKA07rKztobuJ&#10;WI3TxXawtTT999VhsJvEe3rv02I1+k4NlHIbg4HnSQGKQh1tGxoDh/36aQ4qMwaLXQxk4EoZVsv7&#10;uwWWNl7CFw07bpSEhFyiAcfcl1rn2pHHPIk9BdFOMXlkWVOjbcKLhPtOT4viRXtsgzQ47OndUf2z&#10;+/UGth/DvOLrlNKnO27WqZqdefNtzOPD+PYKimnkf/PfdWUFfyb48oxMoJc3AAAA//8DAFBLAQIt&#10;ABQABgAIAAAAIQDw94q7/QAAAOIBAAATAAAAAAAAAAAAAAAAAAAAAABbQ29udGVudF9UeXBlc10u&#10;eG1sUEsBAi0AFAAGAAgAAAAhADHdX2HSAAAAjwEAAAsAAAAAAAAAAAAAAAAALgEAAF9yZWxzLy5y&#10;ZWxzUEsBAi0AFAAGAAgAAAAhADMvBZ5BAAAAOQAAABAAAAAAAAAAAAAAAAAAKQIAAGRycy9zaGFw&#10;ZXhtbC54bWxQSwECLQAUAAYACAAAACEA2Hze/sYAAADcAAAADwAAAAAAAAAAAAAAAACYAgAAZHJz&#10;L2Rvd25yZXYueG1sUEsFBgAAAAAEAAQA9QAAAIsDAAAAAA==&#10;" path="m,l7312660,r,1129665l3619500,733425,,1091565,,xe" fillcolor="#5b9bd5 [3204]" stroked="f" strokeweight="1pt">
                       <v:stroke joinstyle="miter"/>
                       <v:path arrowok="t" o:connecttype="custom" o:connectlocs="0,0;7315200,0;7315200,1130373;3620757,733885;0,1092249;0,0" o:connectangles="0,0,0,0,0,0"/>
@@ -1347,25 +1347,7 @@
           <w:szCs w:val="24"/>
           <w:lang w:val="en-US"/>
         </w:rPr>
-        <w:t xml:space="preserve">The Front Panel was initially prototyped using </w:t>
-      </w:r>
-      <w:proofErr w:type="spellStart"/>
-      <w:r>
-        <w:rPr>
-          <w:sz w:val="24"/>
-          <w:szCs w:val="24"/>
-          <w:lang w:val="en-US"/>
-        </w:rPr>
-        <w:t>Inkscape</w:t>
-      </w:r>
-      <w:proofErr w:type="spellEnd"/>
-      <w:r>
-        <w:rPr>
-          <w:sz w:val="24"/>
-          <w:szCs w:val="24"/>
-          <w:lang w:val="en-US"/>
-        </w:rPr>
-        <w:t xml:space="preserve"> (a free and open-source editor to create illustrations and diagrams). The prototype was then developed on Eclipse IDE using Java Swing (an API for providing a graphical user interface (GUI) for Java programs). The LDR/STR instructions were also implemented using Java.</w:t>
+        <w:t>The Front Panel was initially prototyped using Inkscape (a free and open-source editor to create illustrations and diagrams). The prototype was then developed on Eclipse IDE using Java Swing (an API for providing a graphical user interface (GUI) for Java programs). The LDR/STR instructions were also implemented using Java.</w:t>
       </w:r>
     </w:p>
     <w:p>
@@ -2769,8 +2751,6 @@
           <w:lang w:val="en-US"/>
         </w:rPr>
       </w:pPr>
-      <w:bookmarkStart w:id="0" w:name="_GoBack"/>
-      <w:bookmarkEnd w:id="0"/>
       <w:r>
         <w:rPr>
           <w:lang w:val="en-US"/>
@@ -2887,6 +2867,262 @@
         </w:rPr>
         <w:t>Simulator Operation</w:t>
       </w:r>
+      <w:r>
+        <w:rPr>
+          <w:lang w:val="en-US"/>
+        </w:rPr>
+        <w:br/>
+        <w:t>Part I</w:t>
+      </w:r>
+      <w:bookmarkStart w:id="0" w:name="_GoBack"/>
+      <w:bookmarkEnd w:id="0"/>
+    </w:p>
+    <w:p>
+      <w:pPr>
+        <w:pStyle w:val="NoSpacing"/>
+        <w:numPr>
+          <w:ilvl w:val="0"/>
+          <w:numId w:val="5"/>
+        </w:numPr>
+        <w:rPr>
+          <w:sz w:val="24"/>
+          <w:szCs w:val="24"/>
+          <w:lang w:val="en-US"/>
+        </w:rPr>
+      </w:pPr>
+      <w:r>
+        <w:rPr>
+          <w:sz w:val="24"/>
+          <w:szCs w:val="24"/>
+          <w:lang w:val="en-US"/>
+        </w:rPr>
+        <w:t>When the simulator runs t</w:t>
+      </w:r>
+      <w:r>
+        <w:rPr>
+          <w:sz w:val="24"/>
+          <w:szCs w:val="24"/>
+          <w:lang w:val="en-US"/>
+        </w:rPr>
+        <w:t>he s</w:t>
+      </w:r>
+      <w:r>
+        <w:rPr>
+          <w:sz w:val="24"/>
+          <w:szCs w:val="24"/>
+          <w:lang w:val="en-US"/>
+        </w:rPr>
+        <w:t>imulator will load a hard co</w:t>
+      </w:r>
+      <w:r>
+        <w:rPr>
+          <w:sz w:val="24"/>
+          <w:szCs w:val="24"/>
+          <w:lang w:val="en-US"/>
+        </w:rPr>
+        <w:t>ded into the PC and one register</w:t>
+      </w:r>
+      <w:r>
+        <w:rPr>
+          <w:sz w:val="24"/>
+          <w:szCs w:val="24"/>
+          <w:lang w:val="en-US"/>
+        </w:rPr>
+        <w:t xml:space="preserve"> (memory)</w:t>
+      </w:r>
+      <w:r>
+        <w:rPr>
+          <w:sz w:val="24"/>
+          <w:szCs w:val="24"/>
+          <w:lang w:val="en-US"/>
+        </w:rPr>
+        <w:t>.</w:t>
+      </w:r>
+      <w:r>
+        <w:rPr>
+          <w:sz w:val="24"/>
+          <w:szCs w:val="24"/>
+          <w:lang w:val="en-US"/>
+        </w:rPr>
+        <w:t xml:space="preserve"> (</w:t>
+      </w:r>
+      <w:r>
+        <w:rPr>
+          <w:i/>
+          <w:sz w:val="24"/>
+          <w:szCs w:val="24"/>
+          <w:lang w:val="en-US"/>
+        </w:rPr>
+        <w:t>This was because there are many parts are still not implemented and because of the limited scope of this part</w:t>
+      </w:r>
+      <w:r>
+        <w:rPr>
+          <w:sz w:val="24"/>
+          <w:szCs w:val="24"/>
+          <w:lang w:val="en-US"/>
+        </w:rPr>
+        <w:t>).</w:t>
+      </w:r>
+    </w:p>
+    <w:p>
+      <w:pPr>
+        <w:pStyle w:val="NoSpacing"/>
+        <w:numPr>
+          <w:ilvl w:val="0"/>
+          <w:numId w:val="5"/>
+        </w:numPr>
+        <w:rPr>
+          <w:sz w:val="24"/>
+          <w:szCs w:val="24"/>
+          <w:lang w:val="en-US"/>
+        </w:rPr>
+      </w:pPr>
+      <w:r>
+        <w:rPr>
+          <w:sz w:val="24"/>
+          <w:szCs w:val="24"/>
+          <w:lang w:val="en-US"/>
+        </w:rPr>
+        <w:t xml:space="preserve">The </w:t>
+      </w:r>
+      <w:r>
+        <w:rPr>
+          <w:b/>
+          <w:sz w:val="24"/>
+          <w:szCs w:val="24"/>
+          <w:lang w:val="en-US"/>
+        </w:rPr>
+        <w:t>Load</w:t>
+      </w:r>
+      <w:r>
+        <w:rPr>
+          <w:sz w:val="24"/>
+          <w:szCs w:val="24"/>
+          <w:lang w:val="en-US"/>
+        </w:rPr>
+        <w:t xml:space="preserve"> instruction will be executed by clicking the ‘</w:t>
+      </w:r>
+      <w:r>
+        <w:rPr>
+          <w:b/>
+          <w:i/>
+          <w:sz w:val="24"/>
+          <w:szCs w:val="24"/>
+          <w:lang w:val="en-US"/>
+        </w:rPr>
+        <w:t>Single Instruction</w:t>
+      </w:r>
+      <w:r>
+        <w:rPr>
+          <w:sz w:val="24"/>
+          <w:szCs w:val="24"/>
+          <w:lang w:val="en-US"/>
+        </w:rPr>
+        <w:t>’ button.</w:t>
+      </w:r>
+    </w:p>
+    <w:p>
+      <w:pPr>
+        <w:pStyle w:val="NoSpacing"/>
+        <w:numPr>
+          <w:ilvl w:val="0"/>
+          <w:numId w:val="5"/>
+        </w:numPr>
+        <w:rPr>
+          <w:sz w:val="24"/>
+          <w:szCs w:val="24"/>
+          <w:lang w:val="en-US"/>
+        </w:rPr>
+      </w:pPr>
+      <w:r>
+        <w:rPr>
+          <w:sz w:val="24"/>
+          <w:szCs w:val="24"/>
+          <w:lang w:val="en-US"/>
+        </w:rPr>
+        <w:t xml:space="preserve">The </w:t>
+      </w:r>
+      <w:r>
+        <w:rPr>
+          <w:b/>
+          <w:sz w:val="24"/>
+          <w:szCs w:val="24"/>
+          <w:lang w:val="en-US"/>
+        </w:rPr>
+        <w:t>Store</w:t>
+      </w:r>
+      <w:r>
+        <w:rPr>
+          <w:sz w:val="24"/>
+          <w:szCs w:val="24"/>
+          <w:lang w:val="en-US"/>
+        </w:rPr>
+        <w:t xml:space="preserve"> instruction will be executed by clicking the </w:t>
+      </w:r>
+      <w:r>
+        <w:rPr>
+          <w:sz w:val="24"/>
+          <w:szCs w:val="24"/>
+          <w:lang w:val="en-US"/>
+        </w:rPr>
+        <w:t>‘</w:t>
+      </w:r>
+      <w:r>
+        <w:rPr>
+          <w:b/>
+          <w:i/>
+          <w:sz w:val="24"/>
+          <w:szCs w:val="24"/>
+          <w:lang w:val="en-US"/>
+        </w:rPr>
+        <w:t>Single Instruction</w:t>
+      </w:r>
+      <w:r>
+        <w:rPr>
+          <w:sz w:val="24"/>
+          <w:szCs w:val="24"/>
+          <w:lang w:val="en-US"/>
+        </w:rPr>
+        <w:t>’ button.</w:t>
+      </w:r>
+    </w:p>
+    <w:p>
+      <w:pPr>
+        <w:pStyle w:val="NoSpacing"/>
+        <w:rPr>
+          <w:sz w:val="24"/>
+          <w:szCs w:val="24"/>
+          <w:lang w:val="en-US"/>
+        </w:rPr>
+      </w:pPr>
+    </w:p>
+    <w:p>
+      <w:pPr>
+        <w:pStyle w:val="NoSpacing"/>
+        <w:rPr>
+          <w:sz w:val="24"/>
+          <w:szCs w:val="24"/>
+          <w:lang w:val="en-US"/>
+        </w:rPr>
+      </w:pPr>
+      <w:r>
+        <w:rPr>
+          <w:sz w:val="24"/>
+          <w:szCs w:val="24"/>
+          <w:lang w:val="en-US"/>
+        </w:rPr>
+        <w:t>Below is the series of steps that takes place while the simulation is running.</w:t>
+      </w:r>
+    </w:p>
+    <w:p>
+      <w:pPr>
+        <w:pStyle w:val="NoSpacing"/>
+        <w:rPr>
+          <w:sz w:val="24"/>
+          <w:szCs w:val="24"/>
+          <w:lang w:val="en-US"/>
+        </w:rPr>
+      </w:pPr>
     </w:p>
     <w:p>
       <w:pPr>
@@ -2985,19 +3221,17 @@
         </w:rPr>
         <w:t xml:space="preserve">These steps (for this phase) occur when the button ‘Single instruction’ </w:t>
       </w:r>
-      <w:proofErr w:type="gramStart"/>
-      <w:r>
-        <w:rPr>
-          <w:lang w:val="en-US"/>
-        </w:rPr>
-        <w:t>Is</w:t>
-      </w:r>
-      <w:proofErr w:type="gramEnd"/>
-      <w:r>
-        <w:rPr>
-          <w:lang w:val="en-US"/>
-        </w:rPr>
-        <w:t xml:space="preserve"> used to execute the instructions. They also reflect a sequence of steps that can be considered a typical case. </w:t>
+      <w:r>
+        <w:rPr>
+          <w:lang w:val="en-US"/>
+        </w:rPr>
+        <w:t>i</w:t>
+      </w:r>
+      <w:r>
+        <w:rPr>
+          <w:lang w:val="en-US"/>
+        </w:rPr>
+        <w:t xml:space="preserve">s used to execute the instructions. They also reflect a sequence of steps that can be considered a typical case. </w:t>
       </w:r>
     </w:p>
     <w:p>
@@ -3436,6 +3670,95 @@
       </w:pPr>
     </w:lvl>
   </w:abstractNum>
+  <w:abstractNum w:abstractNumId="4" w15:restartNumberingAfterBreak="0">
+    <w:nsid w:val="7E0B376E"/>
+    <w:multiLevelType w:val="hybridMultilevel"/>
+    <w:tmpl w:val="1960D1FE"/>
+    <w:lvl w:ilvl="0" w:tplc="0409000F">
+      <w:start w:val="1"/>
+      <w:numFmt w:val="decimal"/>
+      <w:lvlText w:val="%1."/>
+      <w:lvlJc w:val="left"/>
+      <w:pPr>
+        <w:ind w:left="720" w:hanging="360"/>
+      </w:pPr>
+      <w:rPr>
+        <w:rFonts w:hint="default"/>
+      </w:rPr>
+    </w:lvl>
+    <w:lvl w:ilvl="1" w:tplc="04090019" w:tentative="1">
+      <w:start w:val="1"/>
+      <w:numFmt w:val="lowerLetter"/>
+      <w:lvlText w:val="%2."/>
+      <w:lvlJc w:val="left"/>
+      <w:pPr>
+        <w:ind w:left="1440" w:hanging="360"/>
+      </w:pPr>
+    </w:lvl>
+    <w:lvl w:ilvl="2" w:tplc="0409001B" w:tentative="1">
+      <w:start w:val="1"/>
+      <w:numFmt w:val="lowerRoman"/>
+      <w:lvlText w:val="%3."/>
+      <w:lvlJc w:val="right"/>
+      <w:pPr>
+        <w:ind w:left="2160" w:hanging="180"/>
+      </w:pPr>
+    </w:lvl>
+    <w:lvl w:ilvl="3" w:tplc="0409000F" w:tentative="1">
+      <w:start w:val="1"/>
+      <w:numFmt w:val="decimal"/>
+      <w:lvlText w:val="%4."/>
+      <w:lvlJc w:val="left"/>
+      <w:pPr>
+        <w:ind w:left="2880" w:hanging="360"/>
+      </w:pPr>
+    </w:lvl>
+    <w:lvl w:ilvl="4" w:tplc="04090019" w:tentative="1">
+      <w:start w:val="1"/>
+      <w:numFmt w:val="lowerLetter"/>
+      <w:lvlText w:val="%5."/>
+      <w:lvlJc w:val="left"/>
+      <w:pPr>
+        <w:ind w:left="3600" w:hanging="360"/>
+      </w:pPr>
+    </w:lvl>
+    <w:lvl w:ilvl="5" w:tplc="0409001B" w:tentative="1">
+      <w:start w:val="1"/>
+      <w:numFmt w:val="lowerRoman"/>
+      <w:lvlText w:val="%6."/>
+      <w:lvlJc w:val="right"/>
+      <w:pPr>
+        <w:ind w:left="4320" w:hanging="180"/>
+      </w:pPr>
+    </w:lvl>
+    <w:lvl w:ilvl="6" w:tplc="0409000F" w:tentative="1">
+      <w:start w:val="1"/>
+      <w:numFmt w:val="decimal"/>
+      <w:lvlText w:val="%7."/>
+      <w:lvlJc w:val="left"/>
+      <w:pPr>
+        <w:ind w:left="5040" w:hanging="360"/>
+      </w:pPr>
+    </w:lvl>
+    <w:lvl w:ilvl="7" w:tplc="04090019" w:tentative="1">
+      <w:start w:val="1"/>
+      <w:numFmt w:val="lowerLetter"/>
+      <w:lvlText w:val="%8."/>
+      <w:lvlJc w:val="left"/>
+      <w:pPr>
+        <w:ind w:left="5760" w:hanging="360"/>
+      </w:pPr>
+    </w:lvl>
+    <w:lvl w:ilvl="8" w:tplc="0409001B" w:tentative="1">
+      <w:start w:val="1"/>
+      <w:numFmt w:val="lowerRoman"/>
+      <w:lvlText w:val="%9."/>
+      <w:lvlJc w:val="right"/>
+      <w:pPr>
+        <w:ind w:left="6480" w:hanging="180"/>
+      </w:pPr>
+    </w:lvl>
+  </w:abstractNum>
   <w:num w:numId="1">
     <w:abstractNumId w:val="0"/>
   </w:num>
@@ -3447,6 +3770,9 @@
   </w:num>
   <w:num w:numId="4">
     <w:abstractNumId w:val="2"/>
+  </w:num>
+  <w:num w:numId="5">
+    <w:abstractNumId w:val="4"/>
   </w:num>
 </w:numbering>
 </file>

</xml_diff>

<commit_message>
adding material for documentation for part 2
</commit_message>
<xml_diff>
--- a/CSCI 6461_Project_UserDocumentation.docx
+++ b/CSCI 6461_Project_UserDocumentation.docx
@@ -25,6 +25,7 @@
           <w:r>
             <w:rPr>
               <w:noProof/>
+              <w:lang w:val="en-US"/>
             </w:rPr>
             <mc:AlternateContent>
               <mc:Choice Requires="wpg">
@@ -293,6 +294,7 @@
           <w:r>
             <w:rPr>
               <w:noProof/>
+              <w:lang w:val="en-US"/>
             </w:rPr>
             <mc:AlternateContent>
               <mc:Choice Requires="wps">
@@ -367,6 +369,7 @@
                                   <w:dataBinding w:prefixMappings="xmlns:ns0='http://purl.org/dc/elements/1.1/' xmlns:ns1='http://schemas.openxmlformats.org/package/2006/metadata/core-properties' " w:xpath="/ns1:coreProperties[1]/ns0:creator[1]" w:storeItemID="{6C3C8BC8-F283-45AE-878A-BAB7291924A1}"/>
                                   <w:text/>
                                 </w:sdtPr>
+                                <w:sdtEndPr/>
                                 <w:sdtContent>
                                   <w:p>
                                     <w:pPr>
@@ -424,6 +427,7 @@
                                     <w:dataBinding w:prefixMappings="xmlns:ns0='http://schemas.microsoft.com/office/2006/coverPageProps' " w:xpath="/ns0:CoverPageProperties[1]/ns0:CompanyEmail[1]" w:storeItemID="{55AF091B-3C7A-41E3-B477-F2FDAA23CFDA}"/>
                                     <w:text/>
                                   </w:sdtPr>
+                                  <w:sdtEndPr/>
                                   <w:sdtContent>
                                     <w:r>
                                       <w:rPr>
@@ -479,6 +483,7 @@
                             <w:dataBinding w:prefixMappings="xmlns:ns0='http://purl.org/dc/elements/1.1/' xmlns:ns1='http://schemas.openxmlformats.org/package/2006/metadata/core-properties' " w:xpath="/ns1:coreProperties[1]/ns0:creator[1]" w:storeItemID="{6C3C8BC8-F283-45AE-878A-BAB7291924A1}"/>
                             <w:text/>
                           </w:sdtPr>
+                          <w:sdtEndPr/>
                           <w:sdtContent>
                             <w:p>
                               <w:pPr>
@@ -536,6 +541,7 @@
                               <w:dataBinding w:prefixMappings="xmlns:ns0='http://schemas.microsoft.com/office/2006/coverPageProps' " w:xpath="/ns0:CoverPageProperties[1]/ns0:CompanyEmail[1]" w:storeItemID="{55AF091B-3C7A-41E3-B477-F2FDAA23CFDA}"/>
                               <w:text/>
                             </w:sdtPr>
+                            <w:sdtEndPr/>
                             <w:sdtContent>
                               <w:r>
                                 <w:rPr>
@@ -559,6 +565,7 @@
           <w:r>
             <w:rPr>
               <w:noProof/>
+              <w:lang w:val="en-US"/>
             </w:rPr>
             <mc:AlternateContent>
               <mc:Choice Requires="wps">
@@ -651,6 +658,7 @@
                                   <w:dataBinding w:prefixMappings="xmlns:ns0='http://schemas.microsoft.com/office/2006/coverPageProps' " w:xpath="/ns0:CoverPageProperties[1]/ns0:Abstract[1]" w:storeItemID="{55AF091B-3C7A-41E3-B477-F2FDAA23CFDA}"/>
                                   <w:text w:multiLine="1"/>
                                 </w:sdtPr>
+                                <w:sdtEndPr/>
                                 <w:sdtContent>
                                   <w:p>
                                     <w:pPr>
@@ -730,6 +738,7 @@
                             <w:dataBinding w:prefixMappings="xmlns:ns0='http://schemas.microsoft.com/office/2006/coverPageProps' " w:xpath="/ns0:CoverPageProperties[1]/ns0:Abstract[1]" w:storeItemID="{55AF091B-3C7A-41E3-B477-F2FDAA23CFDA}"/>
                             <w:text w:multiLine="1"/>
                           </w:sdtPr>
+                          <w:sdtEndPr/>
                           <w:sdtContent>
                             <w:p>
                               <w:pPr>
@@ -763,6 +772,7 @@
           <w:r>
             <w:rPr>
               <w:noProof/>
+              <w:lang w:val="en-US"/>
             </w:rPr>
             <mc:AlternateContent>
               <mc:Choice Requires="wps">
@@ -877,6 +887,7 @@
                                   <w:dataBinding w:prefixMappings="xmlns:ns0='http://purl.org/dc/elements/1.1/' xmlns:ns1='http://schemas.openxmlformats.org/package/2006/metadata/core-properties' " w:xpath="/ns1:coreProperties[1]/ns0:subject[1]" w:storeItemID="{6C3C8BC8-F283-45AE-878A-BAB7291924A1}"/>
                                   <w:text/>
                                 </w:sdtPr>
+                                <w:sdtEndPr/>
                                 <w:sdtContent>
                                   <w:p>
                                     <w:pPr>
@@ -978,6 +989,7 @@
                             <w:dataBinding w:prefixMappings="xmlns:ns0='http://purl.org/dc/elements/1.1/' xmlns:ns1='http://schemas.openxmlformats.org/package/2006/metadata/core-properties' " w:xpath="/ns1:coreProperties[1]/ns0:subject[1]" w:storeItemID="{6C3C8BC8-F283-45AE-878A-BAB7291924A1}"/>
                             <w:text/>
                           </w:sdtPr>
+                          <w:sdtEndPr/>
                           <w:sdtContent>
                             <w:p>
                               <w:pPr>
@@ -2874,8 +2886,6 @@
         <w:br/>
         <w:t>Part I</w:t>
       </w:r>
-      <w:bookmarkStart w:id="0" w:name="_GoBack"/>
-      <w:bookmarkEnd w:id="0"/>
     </w:p>
     <w:p>
       <w:pPr>
@@ -3248,6 +3258,657 @@
         </w:rPr>
         <w:t>These steps are executed depending on the instruction being processed as in many cases the data in the MBR or IR register does not go directly to Memory but it is used for intermediate steps and thus is saves in one of the general registers (R1-R3) for example.</w:t>
       </w:r>
+    </w:p>
+    <w:p>
+      <w:pPr>
+        <w:pStyle w:val="NoSpacing"/>
+        <w:spacing w:line="360" w:lineRule="auto"/>
+        <w:rPr>
+          <w:lang w:val="en-US"/>
+        </w:rPr>
+      </w:pPr>
+    </w:p>
+    <w:p>
+      <w:pPr>
+        <w:pStyle w:val="NoSpacing"/>
+        <w:spacing w:line="360" w:lineRule="auto"/>
+        <w:rPr>
+          <w:lang w:val="en-US"/>
+        </w:rPr>
+      </w:pPr>
+    </w:p>
+    <w:p>
+      <w:pPr>
+        <w:pStyle w:val="Heading1"/>
+        <w:jc w:val="center"/>
+        <w:rPr>
+          <w:lang w:val="en-US"/>
+        </w:rPr>
+      </w:pPr>
+      <w:r>
+        <w:rPr>
+          <w:lang w:val="en-US"/>
+        </w:rPr>
+        <w:lastRenderedPageBreak/>
+        <w:t>Part 2</w:t>
+      </w:r>
+      <w:r>
+        <w:rPr>
+          <w:lang w:val="en-US"/>
+        </w:rPr>
+        <w:br/>
+      </w:r>
+    </w:p>
+    <w:p>
+      <w:pPr>
+        <w:pStyle w:val="NoSpacing"/>
+        <w:spacing w:line="360" w:lineRule="auto"/>
+        <w:rPr>
+          <w:lang w:val="en-US"/>
+        </w:rPr>
+      </w:pPr>
+      <w:r>
+        <w:rPr>
+          <w:lang w:val="en-US"/>
+        </w:rPr>
+        <w:t>On this part there has been significant additions to the interface. The main areas are the same as for Part 1 but with enhancements for the user that make easier to test individual instructions or load and execute a program.</w:t>
+      </w:r>
+    </w:p>
+    <w:p>
+      <w:pPr>
+        <w:pStyle w:val="NoSpacing"/>
+        <w:spacing w:line="360" w:lineRule="auto"/>
+        <w:rPr>
+          <w:lang w:val="en-US"/>
+        </w:rPr>
+      </w:pPr>
+    </w:p>
+    <w:p>
+      <w:pPr>
+        <w:pStyle w:val="NoSpacing"/>
+        <w:spacing w:line="360" w:lineRule="auto"/>
+        <w:rPr>
+          <w:lang w:val="en-US"/>
+        </w:rPr>
+      </w:pPr>
+      <w:r>
+        <w:rPr>
+          <w:noProof/>
+          <w:lang w:val="en-US"/>
+        </w:rPr>
+        <w:drawing>
+          <wp:inline distT="0" distB="0" distL="0" distR="0" wp14:anchorId="7FA13F9A" wp14:editId="09CD12B8">
+            <wp:extent cx="5731510" cy="3006725"/>
+            <wp:effectExtent l="0" t="0" r="2540" b="3175"/>
+            <wp:docPr id="6" name="Picture 6"/>
+            <wp:cNvGraphicFramePr>
+              <a:graphicFrameLocks xmlns:a="http://schemas.openxmlformats.org/drawingml/2006/main" noChangeAspect="1"/>
+            </wp:cNvGraphicFramePr>
+            <a:graphic xmlns:a="http://schemas.openxmlformats.org/drawingml/2006/main">
+              <a:graphicData uri="http://schemas.openxmlformats.org/drawingml/2006/picture">
+                <pic:pic xmlns:pic="http://schemas.openxmlformats.org/drawingml/2006/picture">
+                  <pic:nvPicPr>
+                    <pic:cNvPr id="1" name=""/>
+                    <pic:cNvPicPr/>
+                  </pic:nvPicPr>
+                  <pic:blipFill>
+                    <a:blip r:embed="rId12"/>
+                    <a:stretch>
+                      <a:fillRect/>
+                    </a:stretch>
+                  </pic:blipFill>
+                  <pic:spPr>
+                    <a:xfrm>
+                      <a:off x="0" y="0"/>
+                      <a:ext cx="5731510" cy="3006725"/>
+                    </a:xfrm>
+                    <a:prstGeom prst="rect">
+                      <a:avLst/>
+                    </a:prstGeom>
+                  </pic:spPr>
+                </pic:pic>
+              </a:graphicData>
+            </a:graphic>
+          </wp:inline>
+        </w:drawing>
+      </w:r>
+      <w:r>
+        <w:rPr>
+          <w:lang w:val="en-US"/>
+        </w:rPr>
+        <w:br/>
+      </w:r>
+    </w:p>
+    <w:p>
+      <w:pPr>
+        <w:pStyle w:val="NoSpacing"/>
+        <w:spacing w:line="360" w:lineRule="auto"/>
+        <w:rPr>
+          <w:lang w:val="en-US"/>
+        </w:rPr>
+      </w:pPr>
+    </w:p>
+    <w:p>
+      <w:pPr>
+        <w:pStyle w:val="NoSpacing"/>
+        <w:numPr>
+          <w:ilvl w:val="0"/>
+          <w:numId w:val="6"/>
+        </w:numPr>
+        <w:spacing w:line="360" w:lineRule="auto"/>
+        <w:rPr>
+          <w:lang w:val="en-US"/>
+        </w:rPr>
+      </w:pPr>
+      <w:r>
+        <w:rPr>
+          <w:rStyle w:val="Heading2Char"/>
+        </w:rPr>
+        <w:t>Main Memory/Cache</w:t>
+      </w:r>
+      <w:r>
+        <w:rPr>
+          <w:lang w:val="en-US"/>
+        </w:rPr>
+        <w:t xml:space="preserve"> - </w:t>
+      </w:r>
+      <w:r>
+        <w:rPr>
+          <w:lang w:val="en-US"/>
+        </w:rPr>
+        <w:t xml:space="preserve">The main memory section has been expanded in order to show every memory address location and as part of the implementation of the cache memory. </w:t>
+      </w:r>
+    </w:p>
+    <w:p>
+      <w:pPr>
+        <w:pStyle w:val="NoSpacing"/>
+        <w:numPr>
+          <w:ilvl w:val="0"/>
+          <w:numId w:val="6"/>
+        </w:numPr>
+        <w:spacing w:line="360" w:lineRule="auto"/>
+        <w:rPr>
+          <w:lang w:val="en-US"/>
+        </w:rPr>
+      </w:pPr>
+      <w:r>
+        <w:rPr>
+          <w:rStyle w:val="Heading2Char"/>
+        </w:rPr>
+        <w:t xml:space="preserve">Upload </w:t>
+      </w:r>
+      <w:r>
+        <w:rPr>
+          <w:lang w:val="en-US"/>
+        </w:rPr>
+        <w:t xml:space="preserve">– There is a new ‘Upload’ feature that makes easier to test and load individual instructions into the interface. </w:t>
+      </w:r>
+      <w:r>
+        <w:rPr>
+          <w:lang w:val="en-US"/>
+        </w:rPr>
+        <w:br/>
+      </w:r>
+      <w:r>
+        <w:rPr>
+          <w:lang w:val="en-US"/>
+        </w:rPr>
+        <w:br/>
+      </w:r>
+      <w:r>
+        <w:rPr>
+          <w:lang w:val="en-US"/>
+        </w:rPr>
+        <w:br/>
+      </w:r>
+      <w:r>
+        <w:rPr>
+          <w:b/>
+          <w:lang w:val="en-US"/>
+        </w:rPr>
+        <w:t>In order to use the ‘Upload’ feature</w:t>
+      </w:r>
+      <w:r>
+        <w:rPr>
+          <w:b/>
+          <w:lang w:val="en-US"/>
+        </w:rPr>
+        <w:t xml:space="preserve"> to test an individual instruction or to load and execute a program</w:t>
+      </w:r>
+      <w:bookmarkStart w:id="0" w:name="_GoBack"/>
+      <w:bookmarkEnd w:id="0"/>
+      <w:r>
+        <w:rPr>
+          <w:b/>
+          <w:lang w:val="en-US"/>
+        </w:rPr>
+        <w:t>:</w:t>
+      </w:r>
+    </w:p>
+    <w:p>
+      <w:pPr>
+        <w:pStyle w:val="NoSpacing"/>
+        <w:numPr>
+          <w:ilvl w:val="0"/>
+          <w:numId w:val="7"/>
+        </w:numPr>
+        <w:spacing w:line="360" w:lineRule="auto"/>
+        <w:rPr>
+          <w:lang w:val="en-US"/>
+        </w:rPr>
+      </w:pPr>
+      <w:r>
+        <w:rPr>
+          <w:lang w:val="en-US"/>
+        </w:rPr>
+        <w:t>Click on the down arrow on the right side of the field in order to show the available instructions or programs.</w:t>
+      </w:r>
+      <w:r>
+        <w:rPr>
+          <w:lang w:val="en-US"/>
+        </w:rPr>
+        <w:br/>
+      </w:r>
+      <w:r>
+        <w:rPr>
+          <w:noProof/>
+          <w:lang w:val="en-US"/>
+        </w:rPr>
+        <w:lastRenderedPageBreak/>
+        <w:drawing>
+          <wp:inline distT="0" distB="0" distL="0" distR="0">
+            <wp:extent cx="2657475" cy="2420777"/>
+            <wp:effectExtent l="0" t="0" r="0" b="0"/>
+            <wp:docPr id="7" name="Picture 7"/>
+            <wp:cNvGraphicFramePr>
+              <a:graphicFrameLocks xmlns:a="http://schemas.openxmlformats.org/drawingml/2006/main" noChangeAspect="1"/>
+            </wp:cNvGraphicFramePr>
+            <a:graphic xmlns:a="http://schemas.openxmlformats.org/drawingml/2006/main">
+              <a:graphicData uri="http://schemas.openxmlformats.org/drawingml/2006/picture">
+                <pic:pic xmlns:pic="http://schemas.openxmlformats.org/drawingml/2006/picture">
+                  <pic:nvPicPr>
+                    <pic:cNvPr id="7" name="Upload_dropDown.png"/>
+                    <pic:cNvPicPr/>
+                  </pic:nvPicPr>
+                  <pic:blipFill>
+                    <a:blip r:embed="rId13">
+                      <a:extLst>
+                        <a:ext uri="{28A0092B-C50C-407E-A947-70E740481C1C}">
+                          <a14:useLocalDpi xmlns:a14="http://schemas.microsoft.com/office/drawing/2010/main" val="0"/>
+                        </a:ext>
+                      </a:extLst>
+                    </a:blip>
+                    <a:stretch>
+                      <a:fillRect/>
+                    </a:stretch>
+                  </pic:blipFill>
+                  <pic:spPr>
+                    <a:xfrm>
+                      <a:off x="0" y="0"/>
+                      <a:ext cx="2662421" cy="2425282"/>
+                    </a:xfrm>
+                    <a:prstGeom prst="rect">
+                      <a:avLst/>
+                    </a:prstGeom>
+                  </pic:spPr>
+                </pic:pic>
+              </a:graphicData>
+            </a:graphic>
+          </wp:inline>
+        </w:drawing>
+      </w:r>
+      <w:r>
+        <w:rPr>
+          <w:lang w:val="en-US"/>
+        </w:rPr>
+        <w:br/>
+      </w:r>
+      <w:r>
+        <w:rPr>
+          <w:lang w:val="en-US"/>
+        </w:rPr>
+        <w:br/>
+      </w:r>
+    </w:p>
+    <w:p>
+      <w:pPr>
+        <w:pStyle w:val="NoSpacing"/>
+        <w:numPr>
+          <w:ilvl w:val="0"/>
+          <w:numId w:val="7"/>
+        </w:numPr>
+        <w:spacing w:line="360" w:lineRule="auto"/>
+        <w:rPr>
+          <w:lang w:val="en-US"/>
+        </w:rPr>
+      </w:pPr>
+      <w:r>
+        <w:rPr>
+          <w:lang w:val="en-US"/>
+        </w:rPr>
+        <w:t>Once selected the instruction or program will automatically load into the UI.</w:t>
+      </w:r>
+      <w:r>
+        <w:rPr>
+          <w:lang w:val="en-US"/>
+        </w:rPr>
+        <w:br/>
+      </w:r>
+      <w:r>
+        <w:rPr>
+          <w:lang w:val="en-US"/>
+        </w:rPr>
+        <w:br/>
+      </w:r>
+      <w:r>
+        <w:rPr>
+          <w:noProof/>
+          <w:lang w:val="en-US"/>
+        </w:rPr>
+        <w:drawing>
+          <wp:inline distT="0" distB="0" distL="0" distR="0" wp14:anchorId="57CCA917" wp14:editId="6CF54284">
+            <wp:extent cx="5441979" cy="2864485"/>
+            <wp:effectExtent l="0" t="0" r="6350" b="0"/>
+            <wp:docPr id="8" name="Picture 8"/>
+            <wp:cNvGraphicFramePr>
+              <a:graphicFrameLocks xmlns:a="http://schemas.openxmlformats.org/drawingml/2006/main" noChangeAspect="1"/>
+            </wp:cNvGraphicFramePr>
+            <a:graphic xmlns:a="http://schemas.openxmlformats.org/drawingml/2006/main">
+              <a:graphicData uri="http://schemas.openxmlformats.org/drawingml/2006/picture">
+                <pic:pic xmlns:pic="http://schemas.openxmlformats.org/drawingml/2006/picture">
+                  <pic:nvPicPr>
+                    <pic:cNvPr id="1" name=""/>
+                    <pic:cNvPicPr/>
+                  </pic:nvPicPr>
+                  <pic:blipFill>
+                    <a:blip r:embed="rId14"/>
+                    <a:stretch>
+                      <a:fillRect/>
+                    </a:stretch>
+                  </pic:blipFill>
+                  <pic:spPr>
+                    <a:xfrm>
+                      <a:off x="0" y="0"/>
+                      <a:ext cx="5443259" cy="2865159"/>
+                    </a:xfrm>
+                    <a:prstGeom prst="rect">
+                      <a:avLst/>
+                    </a:prstGeom>
+                  </pic:spPr>
+                </pic:pic>
+              </a:graphicData>
+            </a:graphic>
+          </wp:inline>
+        </w:drawing>
+      </w:r>
+      <w:r>
+        <w:rPr>
+          <w:lang w:val="en-US"/>
+        </w:rPr>
+        <w:br/>
+      </w:r>
+      <w:r>
+        <w:rPr>
+          <w:lang w:val="en-US"/>
+        </w:rPr>
+        <w:br/>
+      </w:r>
+      <w:r>
+        <w:rPr>
+          <w:lang w:val="en-US"/>
+        </w:rPr>
+        <w:br/>
+      </w:r>
+      <w:r>
+        <w:rPr>
+          <w:lang w:val="en-US"/>
+        </w:rPr>
+        <w:br/>
+      </w:r>
+    </w:p>
+    <w:p>
+      <w:pPr>
+        <w:pStyle w:val="NoSpacing"/>
+        <w:numPr>
+          <w:ilvl w:val="0"/>
+          <w:numId w:val="7"/>
+        </w:numPr>
+        <w:spacing w:line="360" w:lineRule="auto"/>
+        <w:rPr>
+          <w:lang w:val="en-US"/>
+        </w:rPr>
+      </w:pPr>
+      <w:r>
+        <w:rPr>
+          <w:lang w:val="en-US"/>
+        </w:rPr>
+        <w:t>In order to execute the program or instruction press the ‘Single Instruction’ button on the bottom left side of the ‘Upload’ section.</w:t>
+      </w:r>
+      <w:r>
+        <w:rPr>
+          <w:lang w:val="en-US"/>
+        </w:rPr>
+        <w:br/>
+      </w:r>
+      <w:r>
+        <w:rPr>
+          <w:noProof/>
+          <w:lang w:val="en-US"/>
+        </w:rPr>
+        <w:lastRenderedPageBreak/>
+        <w:drawing>
+          <wp:inline distT="0" distB="0" distL="0" distR="0" wp14:anchorId="19080C0C" wp14:editId="21506CE2">
+            <wp:extent cx="1504950" cy="1609725"/>
+            <wp:effectExtent l="0" t="0" r="0" b="9525"/>
+            <wp:docPr id="10" name="Picture 10"/>
+            <wp:cNvGraphicFramePr>
+              <a:graphicFrameLocks xmlns:a="http://schemas.openxmlformats.org/drawingml/2006/main" noChangeAspect="1"/>
+            </wp:cNvGraphicFramePr>
+            <a:graphic xmlns:a="http://schemas.openxmlformats.org/drawingml/2006/main">
+              <a:graphicData uri="http://schemas.openxmlformats.org/drawingml/2006/picture">
+                <pic:pic xmlns:pic="http://schemas.openxmlformats.org/drawingml/2006/picture">
+                  <pic:nvPicPr>
+                    <pic:cNvPr id="1" name=""/>
+                    <pic:cNvPicPr/>
+                  </pic:nvPicPr>
+                  <pic:blipFill>
+                    <a:blip r:embed="rId15"/>
+                    <a:stretch>
+                      <a:fillRect/>
+                    </a:stretch>
+                  </pic:blipFill>
+                  <pic:spPr>
+                    <a:xfrm>
+                      <a:off x="0" y="0"/>
+                      <a:ext cx="1504950" cy="1609725"/>
+                    </a:xfrm>
+                    <a:prstGeom prst="rect">
+                      <a:avLst/>
+                    </a:prstGeom>
+                  </pic:spPr>
+                </pic:pic>
+              </a:graphicData>
+            </a:graphic>
+          </wp:inline>
+        </w:drawing>
+      </w:r>
+      <w:r>
+        <w:rPr>
+          <w:lang w:val="en-US"/>
+        </w:rPr>
+        <w:br/>
+      </w:r>
+      <w:r>
+        <w:rPr>
+          <w:lang w:val="en-US"/>
+        </w:rPr>
+        <w:br/>
+      </w:r>
+    </w:p>
+    <w:p>
+      <w:pPr>
+        <w:pStyle w:val="NoSpacing"/>
+        <w:numPr>
+          <w:ilvl w:val="0"/>
+          <w:numId w:val="7"/>
+        </w:numPr>
+        <w:spacing w:line="360" w:lineRule="auto"/>
+        <w:rPr>
+          <w:lang w:val="en-US"/>
+        </w:rPr>
+      </w:pPr>
+      <w:r>
+        <w:rPr>
+          <w:lang w:val="en-US"/>
+        </w:rPr>
+        <w:t xml:space="preserve">The display in the UI will update the steps automatically to reflect the results of the instructions with the values that were loaded. The user have the option to enter the values manually for each of the instructions and values using the address field and memory or register/index values for each instruction. </w:t>
+      </w:r>
+      <w:r>
+        <w:rPr>
+          <w:lang w:val="en-US"/>
+        </w:rPr>
+        <w:br/>
+      </w:r>
+      <w:r>
+        <w:rPr>
+          <w:lang w:val="en-US"/>
+        </w:rPr>
+        <w:br/>
+      </w:r>
+      <w:r>
+        <w:rPr>
+          <w:noProof/>
+          <w:lang w:val="en-US"/>
+        </w:rPr>
+        <w:drawing>
+          <wp:inline distT="0" distB="0" distL="0" distR="0" wp14:anchorId="323581D5" wp14:editId="5308CA45">
+            <wp:extent cx="5486400" cy="2515866"/>
+            <wp:effectExtent l="0" t="0" r="0" b="0"/>
+            <wp:docPr id="11" name="Picture 11"/>
+            <wp:cNvGraphicFramePr>
+              <a:graphicFrameLocks xmlns:a="http://schemas.openxmlformats.org/drawingml/2006/main" noChangeAspect="1"/>
+            </wp:cNvGraphicFramePr>
+            <a:graphic xmlns:a="http://schemas.openxmlformats.org/drawingml/2006/main">
+              <a:graphicData uri="http://schemas.openxmlformats.org/drawingml/2006/picture">
+                <pic:pic xmlns:pic="http://schemas.openxmlformats.org/drawingml/2006/picture">
+                  <pic:nvPicPr>
+                    <pic:cNvPr id="1" name=""/>
+                    <pic:cNvPicPr/>
+                  </pic:nvPicPr>
+                  <pic:blipFill>
+                    <a:blip r:embed="rId16"/>
+                    <a:stretch>
+                      <a:fillRect/>
+                    </a:stretch>
+                  </pic:blipFill>
+                  <pic:spPr>
+                    <a:xfrm>
+                      <a:off x="0" y="0"/>
+                      <a:ext cx="5491338" cy="2518131"/>
+                    </a:xfrm>
+                    <a:prstGeom prst="rect">
+                      <a:avLst/>
+                    </a:prstGeom>
+                  </pic:spPr>
+                </pic:pic>
+              </a:graphicData>
+            </a:graphic>
+          </wp:inline>
+        </w:drawing>
+      </w:r>
+      <w:r>
+        <w:rPr>
+          <w:lang w:val="en-US"/>
+        </w:rPr>
+        <w:br/>
+      </w:r>
+      <w:r>
+        <w:rPr>
+          <w:lang w:val="en-US"/>
+        </w:rPr>
+        <w:br/>
+      </w:r>
+    </w:p>
+    <w:p>
+      <w:pPr>
+        <w:pStyle w:val="NoSpacing"/>
+        <w:numPr>
+          <w:ilvl w:val="0"/>
+          <w:numId w:val="7"/>
+        </w:numPr>
+        <w:spacing w:line="360" w:lineRule="auto"/>
+        <w:rPr>
+          <w:lang w:val="en-US"/>
+        </w:rPr>
+      </w:pPr>
+      <w:r>
+        <w:rPr>
+          <w:lang w:val="en-US"/>
+        </w:rPr>
+        <w:t>In the process of using the UI the user also have the option to reset the cache for the current operation by using the ‘Reset Cache’ button.</w:t>
+      </w:r>
+      <w:r>
+        <w:rPr>
+          <w:lang w:val="en-US"/>
+        </w:rPr>
+        <w:br/>
+      </w:r>
+      <w:r>
+        <w:rPr>
+          <w:lang w:val="en-US"/>
+        </w:rPr>
+        <w:br/>
+      </w:r>
+      <w:r>
+        <w:rPr>
+          <w:noProof/>
+          <w:lang w:val="en-US"/>
+        </w:rPr>
+        <w:drawing>
+          <wp:inline distT="0" distB="0" distL="0" distR="0" wp14:anchorId="01C48DD5" wp14:editId="2FBE9206">
+            <wp:extent cx="1666875" cy="1190625"/>
+            <wp:effectExtent l="0" t="0" r="9525" b="9525"/>
+            <wp:docPr id="12" name="Picture 12"/>
+            <wp:cNvGraphicFramePr>
+              <a:graphicFrameLocks xmlns:a="http://schemas.openxmlformats.org/drawingml/2006/main" noChangeAspect="1"/>
+            </wp:cNvGraphicFramePr>
+            <a:graphic xmlns:a="http://schemas.openxmlformats.org/drawingml/2006/main">
+              <a:graphicData uri="http://schemas.openxmlformats.org/drawingml/2006/picture">
+                <pic:pic xmlns:pic="http://schemas.openxmlformats.org/drawingml/2006/picture">
+                  <pic:nvPicPr>
+                    <pic:cNvPr id="1" name=""/>
+                    <pic:cNvPicPr/>
+                  </pic:nvPicPr>
+                  <pic:blipFill>
+                    <a:blip r:embed="rId17"/>
+                    <a:stretch>
+                      <a:fillRect/>
+                    </a:stretch>
+                  </pic:blipFill>
+                  <pic:spPr>
+                    <a:xfrm>
+                      <a:off x="0" y="0"/>
+                      <a:ext cx="1666875" cy="1190625"/>
+                    </a:xfrm>
+                    <a:prstGeom prst="rect">
+                      <a:avLst/>
+                    </a:prstGeom>
+                  </pic:spPr>
+                </pic:pic>
+              </a:graphicData>
+            </a:graphic>
+          </wp:inline>
+        </w:drawing>
+      </w:r>
+    </w:p>
+    <w:p>
+      <w:pPr>
+        <w:pStyle w:val="NoSpacing"/>
+        <w:spacing w:line="360" w:lineRule="auto"/>
+        <w:rPr>
+          <w:lang w:val="en-US"/>
+        </w:rPr>
+      </w:pPr>
     </w:p>
     <w:sectPr>
       <w:pgSz w:w="11906" w:h="16838"/>
@@ -3496,6 +4157,181 @@
     </w:lvl>
   </w:abstractNum>
   <w:abstractNum w:abstractNumId="2" w15:restartNumberingAfterBreak="0">
+    <w:nsid w:val="3FCF2F6A"/>
+    <w:multiLevelType w:val="hybridMultilevel"/>
+    <w:tmpl w:val="5C9AFCBE"/>
+    <w:lvl w:ilvl="0" w:tplc="0409000F">
+      <w:start w:val="1"/>
+      <w:numFmt w:val="decimal"/>
+      <w:lvlText w:val="%1."/>
+      <w:lvlJc w:val="left"/>
+      <w:pPr>
+        <w:ind w:left="720" w:hanging="360"/>
+      </w:pPr>
+    </w:lvl>
+    <w:lvl w:ilvl="1" w:tplc="04090019" w:tentative="1">
+      <w:start w:val="1"/>
+      <w:numFmt w:val="lowerLetter"/>
+      <w:lvlText w:val="%2."/>
+      <w:lvlJc w:val="left"/>
+      <w:pPr>
+        <w:ind w:left="1440" w:hanging="360"/>
+      </w:pPr>
+    </w:lvl>
+    <w:lvl w:ilvl="2" w:tplc="0409001B" w:tentative="1">
+      <w:start w:val="1"/>
+      <w:numFmt w:val="lowerRoman"/>
+      <w:lvlText w:val="%3."/>
+      <w:lvlJc w:val="right"/>
+      <w:pPr>
+        <w:ind w:left="2160" w:hanging="180"/>
+      </w:pPr>
+    </w:lvl>
+    <w:lvl w:ilvl="3" w:tplc="0409000F" w:tentative="1">
+      <w:start w:val="1"/>
+      <w:numFmt w:val="decimal"/>
+      <w:lvlText w:val="%4."/>
+      <w:lvlJc w:val="left"/>
+      <w:pPr>
+        <w:ind w:left="2880" w:hanging="360"/>
+      </w:pPr>
+    </w:lvl>
+    <w:lvl w:ilvl="4" w:tplc="04090019" w:tentative="1">
+      <w:start w:val="1"/>
+      <w:numFmt w:val="lowerLetter"/>
+      <w:lvlText w:val="%5."/>
+      <w:lvlJc w:val="left"/>
+      <w:pPr>
+        <w:ind w:left="3600" w:hanging="360"/>
+      </w:pPr>
+    </w:lvl>
+    <w:lvl w:ilvl="5" w:tplc="0409001B" w:tentative="1">
+      <w:start w:val="1"/>
+      <w:numFmt w:val="lowerRoman"/>
+      <w:lvlText w:val="%6."/>
+      <w:lvlJc w:val="right"/>
+      <w:pPr>
+        <w:ind w:left="4320" w:hanging="180"/>
+      </w:pPr>
+    </w:lvl>
+    <w:lvl w:ilvl="6" w:tplc="0409000F" w:tentative="1">
+      <w:start w:val="1"/>
+      <w:numFmt w:val="decimal"/>
+      <w:lvlText w:val="%7."/>
+      <w:lvlJc w:val="left"/>
+      <w:pPr>
+        <w:ind w:left="5040" w:hanging="360"/>
+      </w:pPr>
+    </w:lvl>
+    <w:lvl w:ilvl="7" w:tplc="04090019" w:tentative="1">
+      <w:start w:val="1"/>
+      <w:numFmt w:val="lowerLetter"/>
+      <w:lvlText w:val="%8."/>
+      <w:lvlJc w:val="left"/>
+      <w:pPr>
+        <w:ind w:left="5760" w:hanging="360"/>
+      </w:pPr>
+    </w:lvl>
+    <w:lvl w:ilvl="8" w:tplc="0409001B" w:tentative="1">
+      <w:start w:val="1"/>
+      <w:numFmt w:val="lowerRoman"/>
+      <w:lvlText w:val="%9."/>
+      <w:lvlJc w:val="right"/>
+      <w:pPr>
+        <w:ind w:left="6480" w:hanging="180"/>
+      </w:pPr>
+    </w:lvl>
+  </w:abstractNum>
+  <w:abstractNum w:abstractNumId="3" w15:restartNumberingAfterBreak="0">
+    <w:nsid w:val="5D95796B"/>
+    <w:multiLevelType w:val="hybridMultilevel"/>
+    <w:tmpl w:val="BE3CAB04"/>
+    <w:lvl w:ilvl="0" w:tplc="1646F048">
+      <w:start w:val="1"/>
+      <w:numFmt w:val="lowerLetter"/>
+      <w:lvlText w:val="%1."/>
+      <w:lvlJc w:val="left"/>
+      <w:pPr>
+        <w:ind w:left="1080" w:hanging="360"/>
+      </w:pPr>
+      <w:rPr>
+        <w:rFonts w:hint="default"/>
+      </w:rPr>
+    </w:lvl>
+    <w:lvl w:ilvl="1" w:tplc="04090019" w:tentative="1">
+      <w:start w:val="1"/>
+      <w:numFmt w:val="lowerLetter"/>
+      <w:lvlText w:val="%2."/>
+      <w:lvlJc w:val="left"/>
+      <w:pPr>
+        <w:ind w:left="1800" w:hanging="360"/>
+      </w:pPr>
+    </w:lvl>
+    <w:lvl w:ilvl="2" w:tplc="0409001B" w:tentative="1">
+      <w:start w:val="1"/>
+      <w:numFmt w:val="lowerRoman"/>
+      <w:lvlText w:val="%3."/>
+      <w:lvlJc w:val="right"/>
+      <w:pPr>
+        <w:ind w:left="2520" w:hanging="180"/>
+      </w:pPr>
+    </w:lvl>
+    <w:lvl w:ilvl="3" w:tplc="0409000F" w:tentative="1">
+      <w:start w:val="1"/>
+      <w:numFmt w:val="decimal"/>
+      <w:lvlText w:val="%4."/>
+      <w:lvlJc w:val="left"/>
+      <w:pPr>
+        <w:ind w:left="3240" w:hanging="360"/>
+      </w:pPr>
+    </w:lvl>
+    <w:lvl w:ilvl="4" w:tplc="04090019" w:tentative="1">
+      <w:start w:val="1"/>
+      <w:numFmt w:val="lowerLetter"/>
+      <w:lvlText w:val="%5."/>
+      <w:lvlJc w:val="left"/>
+      <w:pPr>
+        <w:ind w:left="3960" w:hanging="360"/>
+      </w:pPr>
+    </w:lvl>
+    <w:lvl w:ilvl="5" w:tplc="0409001B" w:tentative="1">
+      <w:start w:val="1"/>
+      <w:numFmt w:val="lowerRoman"/>
+      <w:lvlText w:val="%6."/>
+      <w:lvlJc w:val="right"/>
+      <w:pPr>
+        <w:ind w:left="4680" w:hanging="180"/>
+      </w:pPr>
+    </w:lvl>
+    <w:lvl w:ilvl="6" w:tplc="0409000F" w:tentative="1">
+      <w:start w:val="1"/>
+      <w:numFmt w:val="decimal"/>
+      <w:lvlText w:val="%7."/>
+      <w:lvlJc w:val="left"/>
+      <w:pPr>
+        <w:ind w:left="5400" w:hanging="360"/>
+      </w:pPr>
+    </w:lvl>
+    <w:lvl w:ilvl="7" w:tplc="04090019" w:tentative="1">
+      <w:start w:val="1"/>
+      <w:numFmt w:val="lowerLetter"/>
+      <w:lvlText w:val="%8."/>
+      <w:lvlJc w:val="left"/>
+      <w:pPr>
+        <w:ind w:left="6120" w:hanging="360"/>
+      </w:pPr>
+    </w:lvl>
+    <w:lvl w:ilvl="8" w:tplc="0409001B" w:tentative="1">
+      <w:start w:val="1"/>
+      <w:numFmt w:val="lowerRoman"/>
+      <w:lvlText w:val="%9."/>
+      <w:lvlJc w:val="right"/>
+      <w:pPr>
+        <w:ind w:left="6840" w:hanging="180"/>
+      </w:pPr>
+    </w:lvl>
+  </w:abstractNum>
+  <w:abstractNum w:abstractNumId="4" w15:restartNumberingAfterBreak="0">
     <w:nsid w:val="67766A4E"/>
     <w:multiLevelType w:val="hybridMultilevel"/>
     <w:tmpl w:val="FD347CCE"/>
@@ -3584,7 +4420,7 @@
       </w:pPr>
     </w:lvl>
   </w:abstractNum>
-  <w:abstractNum w:abstractNumId="3" w15:restartNumberingAfterBreak="0">
+  <w:abstractNum w:abstractNumId="5" w15:restartNumberingAfterBreak="0">
     <w:nsid w:val="6EE04BA5"/>
     <w:multiLevelType w:val="hybridMultilevel"/>
     <w:tmpl w:val="73F85CFE"/>
@@ -3670,7 +4506,7 @@
       </w:pPr>
     </w:lvl>
   </w:abstractNum>
-  <w:abstractNum w:abstractNumId="4" w15:restartNumberingAfterBreak="0">
+  <w:abstractNum w:abstractNumId="6" w15:restartNumberingAfterBreak="0">
     <w:nsid w:val="7E0B376E"/>
     <w:multiLevelType w:val="hybridMultilevel"/>
     <w:tmpl w:val="1960D1FE"/>
@@ -3766,13 +4602,19 @@
     <w:abstractNumId w:val="1"/>
   </w:num>
   <w:num w:numId="3">
-    <w:abstractNumId w:val="3"/>
+    <w:abstractNumId w:val="5"/>
   </w:num>
   <w:num w:numId="4">
+    <w:abstractNumId w:val="4"/>
+  </w:num>
+  <w:num w:numId="5">
+    <w:abstractNumId w:val="6"/>
+  </w:num>
+  <w:num w:numId="6">
     <w:abstractNumId w:val="2"/>
   </w:num>
-  <w:num w:numId="5">
-    <w:abstractNumId w:val="4"/>
+  <w:num w:numId="7">
+    <w:abstractNumId w:val="3"/>
   </w:num>
 </w:numbering>
 </file>

</xml_diff>

<commit_message>
Trap code and documentation for part 3
</commit_message>
<xml_diff>
--- a/CSCI 6461_Project_UserDocumentation.docx
+++ b/CSCI 6461_Project_UserDocumentation.docx
@@ -3475,8 +3475,6 @@
         </w:rPr>
         <w:t xml:space="preserve"> to test an individual instruction or to load and execute a program</w:t>
       </w:r>
-      <w:bookmarkStart w:id="0" w:name="_GoBack"/>
-      <w:bookmarkEnd w:id="0"/>
       <w:r>
         <w:rPr>
           <w:b/>
@@ -3910,6 +3908,148 @@
         </w:rPr>
       </w:pPr>
     </w:p>
+    <w:p>
+      <w:pPr>
+        <w:pStyle w:val="Heading1"/>
+        <w:jc w:val="center"/>
+        <w:rPr>
+          <w:lang w:val="en-US"/>
+        </w:rPr>
+      </w:pPr>
+      <w:r>
+        <w:rPr>
+          <w:lang w:val="en-US"/>
+        </w:rPr>
+        <w:lastRenderedPageBreak/>
+        <w:t>Part 3</w:t>
+      </w:r>
+    </w:p>
+    <w:p>
+      <w:pPr>
+        <w:rPr>
+          <w:lang w:val="en-US"/>
+        </w:rPr>
+      </w:pPr>
+      <w:r>
+        <w:rPr>
+          <w:lang w:val="en-US"/>
+        </w:rPr>
+        <w:t xml:space="preserve">For Part 3 of the Project the UI does not have external changes in term of usability or features as most of the changes are internal. </w:t>
+      </w:r>
+    </w:p>
+    <w:p>
+      <w:pPr>
+        <w:rPr>
+          <w:lang w:val="en-US"/>
+        </w:rPr>
+      </w:pPr>
+      <w:r>
+        <w:rPr>
+          <w:lang w:val="en-US"/>
+        </w:rPr>
+        <w:t>Features implemented are:</w:t>
+      </w:r>
+    </w:p>
+    <w:p>
+      <w:pPr>
+        <w:pStyle w:val="ListParagraph"/>
+        <w:numPr>
+          <w:ilvl w:val="0"/>
+          <w:numId w:val="8"/>
+        </w:numPr>
+        <w:rPr>
+          <w:lang w:val="en-US"/>
+        </w:rPr>
+      </w:pPr>
+      <w:r>
+        <w:rPr>
+          <w:lang w:val="en-US"/>
+        </w:rPr>
+        <w:t>Program 2 – From Prof. Lancaster’s Project Description document: “</w:t>
+      </w:r>
+      <w:r>
+        <w:rPr>
+          <w:i/>
+        </w:rPr>
+        <w:t>Program 2: A program that reads a set of a paragraph of 6 sentences from a file into memory. It prints the sentences on the console printer. It then asks the user for a word. It searches the paragraph to see if it contains the word. If so, it prints out the word, the sentence number, and the word number in the sentence.</w:t>
+      </w:r>
+      <w:r>
+        <w:rPr>
+          <w:i/>
+        </w:rPr>
+        <w:t>”</w:t>
+      </w:r>
+    </w:p>
+    <w:p>
+      <w:pPr>
+        <w:pStyle w:val="ListParagraph"/>
+        <w:numPr>
+          <w:ilvl w:val="0"/>
+          <w:numId w:val="8"/>
+        </w:numPr>
+        <w:rPr>
+          <w:lang w:val="en-US"/>
+        </w:rPr>
+      </w:pPr>
+      <w:r>
+        <w:rPr>
+          <w:lang w:val="en-US"/>
+        </w:rPr>
+        <w:t>TRAP code instruction – The TRAP code instruction is executed if there is an internal issue as a result of executing an instruction. These issues range from accessing a mem</w:t>
+      </w:r>
+      <w:r>
+        <w:rPr>
+          <w:lang w:val="en-US"/>
+        </w:rPr>
+        <w:t>ory location out of range to trying to access the wrong memory location.</w:t>
+      </w:r>
+    </w:p>
+    <w:p>
+      <w:pPr>
+        <w:pStyle w:val="ListParagraph"/>
+        <w:numPr>
+          <w:ilvl w:val="0"/>
+          <w:numId w:val="8"/>
+        </w:numPr>
+        <w:rPr>
+          <w:lang w:val="en-US"/>
+        </w:rPr>
+      </w:pPr>
+      <w:r>
+        <w:rPr>
+          <w:lang w:val="en-US"/>
+        </w:rPr>
+        <w:t xml:space="preserve">MSR instruction – The Machine Status Register is basically an indicator that records the status of the machine. The information in the MSR is used in conjunction with the TRAP code to determine how the machine will proceed should it encounter an issue. </w:t>
+      </w:r>
+    </w:p>
+    <w:p>
+      <w:pPr>
+        <w:rPr>
+          <w:lang w:val="en-US"/>
+        </w:rPr>
+      </w:pPr>
+      <w:r>
+        <w:rPr>
+          <w:lang w:val="en-US"/>
+        </w:rPr>
+        <w:t xml:space="preserve"> Program 2 is available from the ‘Upload’ section as Program 1 on Part 2. Please refer to Part 2 to review the steps. </w:t>
+      </w:r>
+    </w:p>
+    <w:p>
+      <w:pPr>
+        <w:rPr>
+          <w:lang w:val="en-US"/>
+        </w:rPr>
+      </w:pPr>
+      <w:r>
+        <w:rPr>
+          <w:lang w:val="en-US"/>
+        </w:rPr>
+        <w:t>The difference in Program 2 is that the execution of the program requires that the user enter a word for the program to search. Once the program is loaded the system will prompt the user for a word. Once the user press ‘Enter’ the program will display the results on the output screen.</w:t>
+      </w:r>
+      <w:bookmarkStart w:id="0" w:name="_GoBack"/>
+      <w:bookmarkEnd w:id="0"/>
+    </w:p>
     <w:sectPr>
       <w:pgSz w:w="11906" w:h="16838"/>
       <w:pgMar w:top="1440" w:right="1440" w:bottom="1440" w:left="1440" w:header="708" w:footer="708" w:gutter="0"/>
@@ -4044,6 +4184,95 @@
     </w:lvl>
   </w:abstractNum>
   <w:abstractNum w:abstractNumId="1" w15:restartNumberingAfterBreak="0">
+    <w:nsid w:val="253E044E"/>
+    <w:multiLevelType w:val="hybridMultilevel"/>
+    <w:tmpl w:val="C5B06642"/>
+    <w:lvl w:ilvl="0" w:tplc="0409000F">
+      <w:start w:val="1"/>
+      <w:numFmt w:val="decimal"/>
+      <w:lvlText w:val="%1."/>
+      <w:lvlJc w:val="left"/>
+      <w:pPr>
+        <w:ind w:left="720" w:hanging="360"/>
+      </w:pPr>
+      <w:rPr>
+        <w:rFonts w:hint="default"/>
+      </w:rPr>
+    </w:lvl>
+    <w:lvl w:ilvl="1" w:tplc="04090019" w:tentative="1">
+      <w:start w:val="1"/>
+      <w:numFmt w:val="lowerLetter"/>
+      <w:lvlText w:val="%2."/>
+      <w:lvlJc w:val="left"/>
+      <w:pPr>
+        <w:ind w:left="1440" w:hanging="360"/>
+      </w:pPr>
+    </w:lvl>
+    <w:lvl w:ilvl="2" w:tplc="0409001B" w:tentative="1">
+      <w:start w:val="1"/>
+      <w:numFmt w:val="lowerRoman"/>
+      <w:lvlText w:val="%3."/>
+      <w:lvlJc w:val="right"/>
+      <w:pPr>
+        <w:ind w:left="2160" w:hanging="180"/>
+      </w:pPr>
+    </w:lvl>
+    <w:lvl w:ilvl="3" w:tplc="0409000F" w:tentative="1">
+      <w:start w:val="1"/>
+      <w:numFmt w:val="decimal"/>
+      <w:lvlText w:val="%4."/>
+      <w:lvlJc w:val="left"/>
+      <w:pPr>
+        <w:ind w:left="2880" w:hanging="360"/>
+      </w:pPr>
+    </w:lvl>
+    <w:lvl w:ilvl="4" w:tplc="04090019" w:tentative="1">
+      <w:start w:val="1"/>
+      <w:numFmt w:val="lowerLetter"/>
+      <w:lvlText w:val="%5."/>
+      <w:lvlJc w:val="left"/>
+      <w:pPr>
+        <w:ind w:left="3600" w:hanging="360"/>
+      </w:pPr>
+    </w:lvl>
+    <w:lvl w:ilvl="5" w:tplc="0409001B" w:tentative="1">
+      <w:start w:val="1"/>
+      <w:numFmt w:val="lowerRoman"/>
+      <w:lvlText w:val="%6."/>
+      <w:lvlJc w:val="right"/>
+      <w:pPr>
+        <w:ind w:left="4320" w:hanging="180"/>
+      </w:pPr>
+    </w:lvl>
+    <w:lvl w:ilvl="6" w:tplc="0409000F" w:tentative="1">
+      <w:start w:val="1"/>
+      <w:numFmt w:val="decimal"/>
+      <w:lvlText w:val="%7."/>
+      <w:lvlJc w:val="left"/>
+      <w:pPr>
+        <w:ind w:left="5040" w:hanging="360"/>
+      </w:pPr>
+    </w:lvl>
+    <w:lvl w:ilvl="7" w:tplc="04090019" w:tentative="1">
+      <w:start w:val="1"/>
+      <w:numFmt w:val="lowerLetter"/>
+      <w:lvlText w:val="%8."/>
+      <w:lvlJc w:val="left"/>
+      <w:pPr>
+        <w:ind w:left="5760" w:hanging="360"/>
+      </w:pPr>
+    </w:lvl>
+    <w:lvl w:ilvl="8" w:tplc="0409001B" w:tentative="1">
+      <w:start w:val="1"/>
+      <w:numFmt w:val="lowerRoman"/>
+      <w:lvlText w:val="%9."/>
+      <w:lvlJc w:val="right"/>
+      <w:pPr>
+        <w:ind w:left="6480" w:hanging="180"/>
+      </w:pPr>
+    </w:lvl>
+  </w:abstractNum>
+  <w:abstractNum w:abstractNumId="2" w15:restartNumberingAfterBreak="0">
     <w:nsid w:val="268A48EA"/>
     <w:multiLevelType w:val="hybridMultilevel"/>
     <w:tmpl w:val="D662077C"/>
@@ -4156,7 +4385,7 @@
       </w:rPr>
     </w:lvl>
   </w:abstractNum>
-  <w:abstractNum w:abstractNumId="2" w15:restartNumberingAfterBreak="0">
+  <w:abstractNum w:abstractNumId="3" w15:restartNumberingAfterBreak="0">
     <w:nsid w:val="3FCF2F6A"/>
     <w:multiLevelType w:val="hybridMultilevel"/>
     <w:tmpl w:val="5C9AFCBE"/>
@@ -4242,7 +4471,7 @@
       </w:pPr>
     </w:lvl>
   </w:abstractNum>
-  <w:abstractNum w:abstractNumId="3" w15:restartNumberingAfterBreak="0">
+  <w:abstractNum w:abstractNumId="4" w15:restartNumberingAfterBreak="0">
     <w:nsid w:val="5D95796B"/>
     <w:multiLevelType w:val="hybridMultilevel"/>
     <w:tmpl w:val="BE3CAB04"/>
@@ -4331,7 +4560,7 @@
       </w:pPr>
     </w:lvl>
   </w:abstractNum>
-  <w:abstractNum w:abstractNumId="4" w15:restartNumberingAfterBreak="0">
+  <w:abstractNum w:abstractNumId="5" w15:restartNumberingAfterBreak="0">
     <w:nsid w:val="67766A4E"/>
     <w:multiLevelType w:val="hybridMultilevel"/>
     <w:tmpl w:val="FD347CCE"/>
@@ -4420,7 +4649,7 @@
       </w:pPr>
     </w:lvl>
   </w:abstractNum>
-  <w:abstractNum w:abstractNumId="5" w15:restartNumberingAfterBreak="0">
+  <w:abstractNum w:abstractNumId="6" w15:restartNumberingAfterBreak="0">
     <w:nsid w:val="6EE04BA5"/>
     <w:multiLevelType w:val="hybridMultilevel"/>
     <w:tmpl w:val="73F85CFE"/>
@@ -4506,7 +4735,7 @@
       </w:pPr>
     </w:lvl>
   </w:abstractNum>
-  <w:abstractNum w:abstractNumId="6" w15:restartNumberingAfterBreak="0">
+  <w:abstractNum w:abstractNumId="7" w15:restartNumberingAfterBreak="0">
     <w:nsid w:val="7E0B376E"/>
     <w:multiLevelType w:val="hybridMultilevel"/>
     <w:tmpl w:val="1960D1FE"/>
@@ -4599,22 +4828,25 @@
     <w:abstractNumId w:val="0"/>
   </w:num>
   <w:num w:numId="2">
-    <w:abstractNumId w:val="1"/>
+    <w:abstractNumId w:val="2"/>
   </w:num>
   <w:num w:numId="3">
+    <w:abstractNumId w:val="6"/>
+  </w:num>
+  <w:num w:numId="4">
     <w:abstractNumId w:val="5"/>
   </w:num>
-  <w:num w:numId="4">
+  <w:num w:numId="5">
+    <w:abstractNumId w:val="7"/>
+  </w:num>
+  <w:num w:numId="6">
+    <w:abstractNumId w:val="3"/>
+  </w:num>
+  <w:num w:numId="7">
     <w:abstractNumId w:val="4"/>
   </w:num>
-  <w:num w:numId="5">
-    <w:abstractNumId w:val="6"/>
-  </w:num>
-  <w:num w:numId="6">
-    <w:abstractNumId w:val="2"/>
-  </w:num>
-  <w:num w:numId="7">
-    <w:abstractNumId w:val="3"/>
+  <w:num w:numId="8">
+    <w:abstractNumId w:val="1"/>
   </w:num>
 </w:numbering>
 </file>

</xml_diff>

<commit_message>
Added illustration to documentation for part 3
</commit_message>
<xml_diff>
--- a/CSCI 6461_Project_UserDocumentation.docx
+++ b/CSCI 6461_Project_UserDocumentation.docx
@@ -4047,6 +4047,54 @@
         </w:rPr>
         <w:t>The difference in Program 2 is that the execution of the program requires that the user enter a word for the program to search. Once the program is loaded the system will prompt the user for a word. Once the user press ‘Enter’ the program will display the results on the output screen.</w:t>
       </w:r>
+    </w:p>
+    <w:p>
+      <w:pPr>
+        <w:rPr>
+          <w:lang w:val="en-US"/>
+        </w:rPr>
+      </w:pPr>
+      <w:r>
+        <w:rPr>
+          <w:noProof/>
+          <w:lang w:val="en-US"/>
+        </w:rPr>
+        <w:drawing>
+          <wp:inline distT="0" distB="0" distL="0" distR="0" wp14:anchorId="13254D66" wp14:editId="6E4B3A57">
+            <wp:extent cx="5638800" cy="4276725"/>
+            <wp:effectExtent l="0" t="0" r="0" b="9525"/>
+            <wp:docPr id="3" name="Picture 3"/>
+            <wp:cNvGraphicFramePr>
+              <a:graphicFrameLocks xmlns:a="http://schemas.openxmlformats.org/drawingml/2006/main" noChangeAspect="1"/>
+            </wp:cNvGraphicFramePr>
+            <a:graphic xmlns:a="http://schemas.openxmlformats.org/drawingml/2006/main">
+              <a:graphicData uri="http://schemas.openxmlformats.org/drawingml/2006/picture">
+                <pic:pic xmlns:pic="http://schemas.openxmlformats.org/drawingml/2006/picture">
+                  <pic:nvPicPr>
+                    <pic:cNvPr id="1" name=""/>
+                    <pic:cNvPicPr/>
+                  </pic:nvPicPr>
+                  <pic:blipFill>
+                    <a:blip r:embed="rId18"/>
+                    <a:stretch>
+                      <a:fillRect/>
+                    </a:stretch>
+                  </pic:blipFill>
+                  <pic:spPr>
+                    <a:xfrm>
+                      <a:off x="0" y="0"/>
+                      <a:ext cx="5638800" cy="4276725"/>
+                    </a:xfrm>
+                    <a:prstGeom prst="rect">
+                      <a:avLst/>
+                    </a:prstGeom>
+                  </pic:spPr>
+                </pic:pic>
+              </a:graphicData>
+            </a:graphic>
+          </wp:inline>
+        </w:drawing>
+      </w:r>
       <w:bookmarkStart w:id="0" w:name="_GoBack"/>
       <w:bookmarkEnd w:id="0"/>
     </w:p>

</xml_diff>

<commit_message>
User documentation for part 4
</commit_message>
<xml_diff>
--- a/CSCI 6461_Project_UserDocumentation.docx
+++ b/CSCI 6461_Project_UserDocumentation.docx
@@ -25,7 +25,7 @@
           <w:r>
             <w:rPr>
               <w:noProof/>
-              <w:lang w:val="es-ES" w:eastAsia="es-ES"/>
+              <w:lang w:val="en-US"/>
             </w:rPr>
             <mc:AlternateContent>
               <mc:Choice Requires="wpg">
@@ -294,7 +294,7 @@
           <w:r>
             <w:rPr>
               <w:noProof/>
-              <w:lang w:val="es-ES" w:eastAsia="es-ES"/>
+              <w:lang w:val="en-US"/>
             </w:rPr>
             <mc:AlternateContent>
               <mc:Choice Requires="wps">
@@ -373,7 +373,7 @@
                                 <w:sdtContent>
                                   <w:p>
                                     <w:pPr>
-                                      <w:pStyle w:val="Sinespaciado"/>
+                                      <w:pStyle w:val="NoSpacing"/>
                                       <w:jc w:val="right"/>
                                       <w:rPr>
                                         <w:color w:val="595959" w:themeColor="text1" w:themeTint="A6"/>
@@ -405,7 +405,7 @@
                               </w:sdt>
                               <w:p>
                                 <w:pPr>
-                                  <w:pStyle w:val="Sinespaciado"/>
+                                  <w:pStyle w:val="NoSpacing"/>
                                   <w:jc w:val="right"/>
                                   <w:rPr>
                                     <w:color w:val="595959" w:themeColor="text1" w:themeTint="A6"/>
@@ -565,7 +565,7 @@
           <w:r>
             <w:rPr>
               <w:noProof/>
-              <w:lang w:val="es-ES" w:eastAsia="es-ES"/>
+              <w:lang w:val="en-US"/>
             </w:rPr>
             <mc:AlternateContent>
               <mc:Choice Requires="wps">
@@ -628,7 +628,7 @@
                             <w:txbxContent>
                               <w:p>
                                 <w:pPr>
-                                  <w:pStyle w:val="Sinespaciado"/>
+                                  <w:pStyle w:val="NoSpacing"/>
                                   <w:jc w:val="right"/>
                                   <w:rPr>
                                     <w:color w:val="5B9BD5" w:themeColor="accent1"/>
@@ -662,7 +662,7 @@
                                 <w:sdtContent>
                                   <w:p>
                                     <w:pPr>
-                                      <w:pStyle w:val="Sinespaciado"/>
+                                      <w:pStyle w:val="NoSpacing"/>
                                       <w:jc w:val="right"/>
                                       <w:rPr>
                                         <w:color w:val="595959" w:themeColor="text1" w:themeTint="A6"/>
@@ -772,7 +772,7 @@
           <w:r>
             <w:rPr>
               <w:noProof/>
-              <w:lang w:val="es-ES" w:eastAsia="es-ES"/>
+              <w:lang w:val="en-US"/>
             </w:rPr>
             <mc:AlternateContent>
               <mc:Choice Requires="wps">
@@ -1048,7 +1048,7 @@
     </w:sdt>
     <w:p>
       <w:pPr>
-        <w:pStyle w:val="Ttulo1"/>
+        <w:pStyle w:val="Heading1"/>
         <w:rPr>
           <w:lang w:val="en-US"/>
         </w:rPr>
@@ -1063,7 +1063,7 @@
     </w:p>
     <w:p>
       <w:pPr>
-        <w:pStyle w:val="Sinespaciado"/>
+        <w:pStyle w:val="NoSpacing"/>
         <w:rPr>
           <w:b/>
           <w:bCs/>
@@ -1076,7 +1076,7 @@
     </w:p>
     <w:p>
       <w:pPr>
-        <w:pStyle w:val="Sinespaciado"/>
+        <w:pStyle w:val="NoSpacing"/>
         <w:spacing w:line="360" w:lineRule="auto"/>
         <w:rPr>
           <w:sz w:val="24"/>
@@ -1207,7 +1207,7 @@
     </w:p>
     <w:p>
       <w:pPr>
-        <w:pStyle w:val="Sinespaciado"/>
+        <w:pStyle w:val="NoSpacing"/>
         <w:spacing w:line="360" w:lineRule="auto"/>
         <w:rPr>
           <w:sz w:val="24"/>
@@ -1226,17 +1226,17 @@
     </w:p>
     <w:p>
       <w:pPr>
-        <w:pStyle w:val="Sinespaciado"/>
-        <w:rPr>
-          <w:sz w:val="24"/>
-          <w:szCs w:val="24"/>
-          <w:lang w:val="en-US"/>
-        </w:rPr>
-      </w:pPr>
-    </w:p>
-    <w:p>
-      <w:pPr>
-        <w:pStyle w:val="Ttulo1"/>
+        <w:pStyle w:val="NoSpacing"/>
+        <w:rPr>
+          <w:sz w:val="24"/>
+          <w:szCs w:val="24"/>
+          <w:lang w:val="en-US"/>
+        </w:rPr>
+      </w:pPr>
+    </w:p>
+    <w:p>
+      <w:pPr>
+        <w:pStyle w:val="Heading1"/>
         <w:rPr>
           <w:sz w:val="24"/>
           <w:szCs w:val="24"/>
@@ -1252,7 +1252,7 @@
     </w:p>
     <w:p>
       <w:pPr>
-        <w:pStyle w:val="Sinespaciado"/>
+        <w:pStyle w:val="NoSpacing"/>
         <w:spacing w:line="360" w:lineRule="auto"/>
         <w:rPr>
           <w:sz w:val="24"/>
@@ -1319,17 +1319,17 @@
     </w:p>
     <w:p>
       <w:pPr>
-        <w:pStyle w:val="Sinespaciado"/>
-        <w:rPr>
-          <w:sz w:val="24"/>
-          <w:szCs w:val="24"/>
-          <w:lang w:val="en-US"/>
-        </w:rPr>
-      </w:pPr>
-    </w:p>
-    <w:p>
-      <w:pPr>
-        <w:pStyle w:val="Ttulo1"/>
+        <w:pStyle w:val="NoSpacing"/>
+        <w:rPr>
+          <w:sz w:val="24"/>
+          <w:szCs w:val="24"/>
+          <w:lang w:val="en-US"/>
+        </w:rPr>
+      </w:pPr>
+    </w:p>
+    <w:p>
+      <w:pPr>
+        <w:pStyle w:val="Heading1"/>
         <w:rPr>
           <w:sz w:val="24"/>
           <w:szCs w:val="24"/>
@@ -1345,7 +1345,7 @@
     </w:p>
     <w:p>
       <w:pPr>
-        <w:pStyle w:val="Sinespaciado"/>
+        <w:pStyle w:val="NoSpacing"/>
         <w:spacing w:line="360" w:lineRule="auto"/>
         <w:rPr>
           <w:sz w:val="24"/>
@@ -1364,7 +1364,7 @@
     </w:p>
     <w:p>
       <w:pPr>
-        <w:pStyle w:val="Sinespaciado"/>
+        <w:pStyle w:val="NoSpacing"/>
         <w:rPr>
           <w:b/>
           <w:bCs/>
@@ -1376,7 +1376,7 @@
     </w:p>
     <w:p>
       <w:pPr>
-        <w:pStyle w:val="Sinespaciado"/>
+        <w:pStyle w:val="NoSpacing"/>
         <w:rPr>
           <w:b/>
           <w:bCs/>
@@ -1388,7 +1388,7 @@
     </w:p>
     <w:p>
       <w:pPr>
-        <w:pStyle w:val="Sinespaciado"/>
+        <w:pStyle w:val="NoSpacing"/>
         <w:rPr>
           <w:b/>
           <w:bCs/>
@@ -1400,7 +1400,7 @@
     </w:p>
     <w:p>
       <w:pPr>
-        <w:pStyle w:val="Sinespaciado"/>
+        <w:pStyle w:val="NoSpacing"/>
         <w:rPr>
           <w:b/>
           <w:bCs/>
@@ -1412,7 +1412,7 @@
     </w:p>
     <w:p>
       <w:pPr>
-        <w:pStyle w:val="Sinespaciado"/>
+        <w:pStyle w:val="NoSpacing"/>
         <w:rPr>
           <w:b/>
           <w:bCs/>
@@ -1424,7 +1424,7 @@
     </w:p>
     <w:p>
       <w:pPr>
-        <w:pStyle w:val="Sinespaciado"/>
+        <w:pStyle w:val="NoSpacing"/>
         <w:rPr>
           <w:b/>
           <w:bCs/>
@@ -1436,7 +1436,7 @@
     </w:p>
     <w:p>
       <w:pPr>
-        <w:pStyle w:val="Sinespaciado"/>
+        <w:pStyle w:val="NoSpacing"/>
         <w:rPr>
           <w:b/>
           <w:bCs/>
@@ -1448,7 +1448,7 @@
     </w:p>
     <w:p>
       <w:pPr>
-        <w:pStyle w:val="Sinespaciado"/>
+        <w:pStyle w:val="NoSpacing"/>
         <w:rPr>
           <w:b/>
           <w:bCs/>
@@ -1460,7 +1460,7 @@
     </w:p>
     <w:p>
       <w:pPr>
-        <w:pStyle w:val="Sinespaciado"/>
+        <w:pStyle w:val="NoSpacing"/>
         <w:rPr>
           <w:b/>
           <w:bCs/>
@@ -1472,7 +1472,7 @@
     </w:p>
     <w:p>
       <w:pPr>
-        <w:pStyle w:val="Sinespaciado"/>
+        <w:pStyle w:val="NoSpacing"/>
         <w:rPr>
           <w:b/>
           <w:bCs/>
@@ -1484,7 +1484,7 @@
     </w:p>
     <w:p>
       <w:pPr>
-        <w:pStyle w:val="Sinespaciado"/>
+        <w:pStyle w:val="NoSpacing"/>
         <w:rPr>
           <w:b/>
           <w:bCs/>
@@ -1496,7 +1496,7 @@
     </w:p>
     <w:p>
       <w:pPr>
-        <w:pStyle w:val="Sinespaciado"/>
+        <w:pStyle w:val="NoSpacing"/>
         <w:rPr>
           <w:b/>
           <w:bCs/>
@@ -1508,7 +1508,7 @@
     </w:p>
     <w:p>
       <w:pPr>
-        <w:pStyle w:val="Sinespaciado"/>
+        <w:pStyle w:val="NoSpacing"/>
         <w:rPr>
           <w:b/>
           <w:bCs/>
@@ -1520,7 +1520,7 @@
     </w:p>
     <w:p>
       <w:pPr>
-        <w:pStyle w:val="Sinespaciado"/>
+        <w:pStyle w:val="NoSpacing"/>
         <w:rPr>
           <w:b/>
           <w:bCs/>
@@ -1532,7 +1532,7 @@
     </w:p>
     <w:p>
       <w:pPr>
-        <w:pStyle w:val="Sinespaciado"/>
+        <w:pStyle w:val="NoSpacing"/>
         <w:rPr>
           <w:b/>
           <w:bCs/>
@@ -1544,7 +1544,7 @@
     </w:p>
     <w:p>
       <w:pPr>
-        <w:pStyle w:val="Ttulo1"/>
+        <w:pStyle w:val="Heading1"/>
         <w:rPr>
           <w:lang w:val="en-US"/>
         </w:rPr>
@@ -1559,7 +1559,7 @@
     </w:p>
     <w:p>
       <w:pPr>
-        <w:pStyle w:val="Sinespaciado"/>
+        <w:pStyle w:val="NoSpacing"/>
         <w:rPr>
           <w:b/>
           <w:bCs/>
@@ -1569,7 +1569,7 @@
     </w:p>
     <w:p>
       <w:pPr>
-        <w:pStyle w:val="Sinespaciado"/>
+        <w:pStyle w:val="NoSpacing"/>
         <w:rPr>
           <w:sz w:val="24"/>
           <w:szCs w:val="24"/>
@@ -1587,15 +1587,15 @@
     </w:p>
     <w:p>
       <w:pPr>
-        <w:pStyle w:val="Sinespaciado"/>
-        <w:rPr>
-          <w:lang w:val="en-US"/>
-        </w:rPr>
-      </w:pPr>
-    </w:p>
-    <w:p>
-      <w:pPr>
-        <w:pStyle w:val="Sinespaciado"/>
+        <w:pStyle w:val="NoSpacing"/>
+        <w:rPr>
+          <w:lang w:val="en-US"/>
+        </w:rPr>
+      </w:pPr>
+    </w:p>
+    <w:p>
+      <w:pPr>
+        <w:pStyle w:val="NoSpacing"/>
         <w:jc w:val="center"/>
         <w:rPr>
           <w:lang w:val="en-US"/>
@@ -1604,7 +1604,7 @@
       <w:r>
         <w:rPr>
           <w:noProof/>
-          <w:lang w:val="es-ES" w:eastAsia="es-ES"/>
+          <w:lang w:val="en-US"/>
         </w:rPr>
         <w:drawing>
           <wp:inline distT="0" distB="0" distL="0" distR="0" wp14:anchorId="184A4AFD" wp14:editId="0D525525">
@@ -1645,7 +1645,7 @@
     </w:p>
     <w:p>
       <w:pPr>
-        <w:pStyle w:val="Sinespaciado"/>
+        <w:pStyle w:val="NoSpacing"/>
         <w:jc w:val="center"/>
         <w:rPr>
           <w:lang w:val="en-US"/>
@@ -1654,7 +1654,7 @@
     </w:p>
     <w:p>
       <w:pPr>
-        <w:pStyle w:val="Ttulo1"/>
+        <w:pStyle w:val="Heading1"/>
         <w:rPr>
           <w:lang w:val="en-US"/>
         </w:rPr>
@@ -1668,7 +1668,7 @@
     </w:p>
     <w:p>
       <w:pPr>
-        <w:pStyle w:val="Sinespaciado"/>
+        <w:pStyle w:val="NoSpacing"/>
         <w:rPr>
           <w:sz w:val="24"/>
           <w:szCs w:val="24"/>
@@ -1710,7 +1710,7 @@
     </w:p>
     <w:p>
       <w:pPr>
-        <w:pStyle w:val="Sinespaciado"/>
+        <w:pStyle w:val="NoSpacing"/>
         <w:jc w:val="center"/>
         <w:rPr>
           <w:lang w:val="en-US"/>
@@ -1719,7 +1719,7 @@
       <w:r>
         <w:rPr>
           <w:noProof/>
-          <w:lang w:val="es-ES" w:eastAsia="es-ES"/>
+          <w:lang w:val="en-US"/>
         </w:rPr>
         <w:drawing>
           <wp:inline distT="0" distB="0" distL="0" distR="0" wp14:anchorId="0995E97F" wp14:editId="7AB7A72F">
@@ -1760,7 +1760,7 @@
     </w:p>
     <w:p>
       <w:pPr>
-        <w:pStyle w:val="Sinespaciado"/>
+        <w:pStyle w:val="NoSpacing"/>
         <w:jc w:val="center"/>
         <w:rPr>
           <w:lang w:val="en-US"/>
@@ -1769,7 +1769,7 @@
     </w:p>
     <w:p>
       <w:pPr>
-        <w:pStyle w:val="Sinespaciado"/>
+        <w:pStyle w:val="NoSpacing"/>
         <w:numPr>
           <w:ilvl w:val="0"/>
           <w:numId w:val="1"/>
@@ -1786,7 +1786,7 @@
       <w:proofErr w:type="spellStart"/>
       <w:r>
         <w:rPr>
-          <w:rStyle w:val="Ttulo2Car"/>
+          <w:rStyle w:val="Heading2Char"/>
           <w:b/>
         </w:rPr>
         <w:t>OPCode</w:t>
@@ -1794,7 +1794,7 @@
       <w:proofErr w:type="spellEnd"/>
       <w:r>
         <w:rPr>
-          <w:rStyle w:val="Ttulo2Car"/>
+          <w:rStyle w:val="Heading2Char"/>
           <w:b/>
         </w:rPr>
         <w:t xml:space="preserve"> Area</w:t>
@@ -1838,7 +1838,7 @@
     </w:p>
     <w:p>
       <w:pPr>
-        <w:pStyle w:val="Sinespaciado"/>
+        <w:pStyle w:val="NoSpacing"/>
         <w:numPr>
           <w:ilvl w:val="0"/>
           <w:numId w:val="1"/>
@@ -1852,7 +1852,7 @@
       </w:pPr>
       <w:r>
         <w:rPr>
-          <w:rStyle w:val="Ttulo2Car"/>
+          <w:rStyle w:val="Heading2Char"/>
           <w:b/>
         </w:rPr>
         <w:t>Engineering Console</w:t>
@@ -1878,7 +1878,7 @@
     </w:p>
     <w:p>
       <w:pPr>
-        <w:pStyle w:val="Sinespaciado"/>
+        <w:pStyle w:val="NoSpacing"/>
         <w:numPr>
           <w:ilvl w:val="0"/>
           <w:numId w:val="1"/>
@@ -1892,7 +1892,7 @@
       </w:pPr>
       <w:r>
         <w:rPr>
-          <w:rStyle w:val="Ttulo2Car"/>
+          <w:rStyle w:val="Heading2Char"/>
           <w:b/>
         </w:rPr>
         <w:t>Output Area</w:t>
@@ -1918,7 +1918,7 @@
     </w:p>
     <w:p>
       <w:pPr>
-        <w:pStyle w:val="Sinespaciado"/>
+        <w:pStyle w:val="NoSpacing"/>
         <w:numPr>
           <w:ilvl w:val="0"/>
           <w:numId w:val="1"/>
@@ -1934,7 +1934,7 @@
       </w:pPr>
       <w:r>
         <w:rPr>
-          <w:rStyle w:val="Ttulo2Car"/>
+          <w:rStyle w:val="Heading2Char"/>
           <w:b/>
         </w:rPr>
         <w:lastRenderedPageBreak/>
@@ -1960,7 +1960,7 @@
     </w:p>
     <w:p>
       <w:pPr>
-        <w:pStyle w:val="Sinespaciado"/>
+        <w:pStyle w:val="NoSpacing"/>
         <w:numPr>
           <w:ilvl w:val="0"/>
           <w:numId w:val="1"/>
@@ -1976,7 +1976,7 @@
       </w:pPr>
       <w:r>
         <w:rPr>
-          <w:rStyle w:val="Ttulo2Car"/>
+          <w:rStyle w:val="Heading2Char"/>
           <w:b/>
         </w:rPr>
         <w:t>MSR</w:t>
@@ -2010,7 +2010,7 @@
     </w:p>
     <w:p>
       <w:pPr>
-        <w:pStyle w:val="Sinespaciado"/>
+        <w:pStyle w:val="NoSpacing"/>
         <w:numPr>
           <w:ilvl w:val="0"/>
           <w:numId w:val="1"/>
@@ -2024,7 +2024,7 @@
       </w:pPr>
       <w:r>
         <w:rPr>
-          <w:rStyle w:val="Ttulo2Car"/>
+          <w:rStyle w:val="Heading2Char"/>
           <w:b/>
         </w:rPr>
         <w:t>Load Switch</w:t>
@@ -2058,7 +2058,7 @@
     </w:p>
     <w:p>
       <w:pPr>
-        <w:pStyle w:val="Sinespaciado"/>
+        <w:pStyle w:val="NoSpacing"/>
         <w:numPr>
           <w:ilvl w:val="0"/>
           <w:numId w:val="1"/>
@@ -2072,7 +2072,7 @@
       </w:pPr>
       <w:r>
         <w:rPr>
-          <w:rStyle w:val="Ttulo2Car"/>
+          <w:rStyle w:val="Heading2Char"/>
           <w:b/>
         </w:rPr>
         <w:t>Execute Switch</w:t>
@@ -2152,7 +2152,7 @@
     </w:p>
     <w:p>
       <w:pPr>
-        <w:pStyle w:val="Sinespaciado"/>
+        <w:pStyle w:val="NoSpacing"/>
         <w:numPr>
           <w:ilvl w:val="0"/>
           <w:numId w:val="1"/>
@@ -2166,7 +2166,7 @@
       </w:pPr>
       <w:r>
         <w:rPr>
-          <w:rStyle w:val="Ttulo2Car"/>
+          <w:rStyle w:val="Heading2Char"/>
           <w:b/>
         </w:rPr>
         <w:t>Save Switch</w:t>
@@ -2216,7 +2216,7 @@
     </w:p>
     <w:p>
       <w:pPr>
-        <w:pStyle w:val="Sinespaciado"/>
+        <w:pStyle w:val="NoSpacing"/>
         <w:numPr>
           <w:ilvl w:val="0"/>
           <w:numId w:val="1"/>
@@ -2231,14 +2231,14 @@
       </w:pPr>
       <w:r>
         <w:rPr>
-          <w:rStyle w:val="Ttulo2Car"/>
+          <w:rStyle w:val="Heading2Char"/>
           <w:b/>
         </w:rPr>
         <w:t>Stop Switch</w:t>
       </w:r>
       <w:r>
         <w:rPr>
-          <w:rStyle w:val="Ttulo2Car"/>
+          <w:rStyle w:val="Heading2Char"/>
         </w:rPr>
         <w:t>:</w:t>
       </w:r>
@@ -2263,7 +2263,7 @@
     </w:p>
     <w:p>
       <w:pPr>
-        <w:pStyle w:val="Sinespaciado"/>
+        <w:pStyle w:val="NoSpacing"/>
         <w:rPr>
           <w:b/>
           <w:bCs/>
@@ -2273,7 +2273,7 @@
     </w:p>
     <w:p>
       <w:pPr>
-        <w:pStyle w:val="Sinespaciado"/>
+        <w:pStyle w:val="NoSpacing"/>
         <w:rPr>
           <w:b/>
           <w:bCs/>
@@ -2283,7 +2283,7 @@
     </w:p>
     <w:p>
       <w:pPr>
-        <w:pStyle w:val="Sinespaciado"/>
+        <w:pStyle w:val="NoSpacing"/>
         <w:rPr>
           <w:b/>
           <w:bCs/>
@@ -2293,7 +2293,7 @@
     </w:p>
     <w:p>
       <w:pPr>
-        <w:pStyle w:val="Sinespaciado"/>
+        <w:pStyle w:val="NoSpacing"/>
         <w:rPr>
           <w:b/>
           <w:bCs/>
@@ -2303,7 +2303,7 @@
     </w:p>
     <w:p>
       <w:pPr>
-        <w:pStyle w:val="Ttulo1"/>
+        <w:pStyle w:val="Heading1"/>
         <w:rPr>
           <w:lang w:val="en-US"/>
         </w:rPr>
@@ -2323,7 +2323,7 @@
     </w:p>
     <w:p>
       <w:pPr>
-        <w:pStyle w:val="Sinespaciado"/>
+        <w:pStyle w:val="NoSpacing"/>
         <w:rPr>
           <w:lang w:val="en-US"/>
         </w:rPr>
@@ -2339,15 +2339,15 @@
     </w:p>
     <w:p>
       <w:pPr>
-        <w:pStyle w:val="Sinespaciado"/>
-        <w:rPr>
-          <w:lang w:val="en-US"/>
-        </w:rPr>
-      </w:pPr>
-    </w:p>
-    <w:p>
-      <w:pPr>
-        <w:pStyle w:val="Sinespaciado"/>
+        <w:pStyle w:val="NoSpacing"/>
+        <w:rPr>
+          <w:lang w:val="en-US"/>
+        </w:rPr>
+      </w:pPr>
+    </w:p>
+    <w:p>
+      <w:pPr>
+        <w:pStyle w:val="NoSpacing"/>
         <w:jc w:val="center"/>
         <w:rPr>
           <w:b/>
@@ -2358,7 +2358,7 @@
       <w:r>
         <w:rPr>
           <w:noProof/>
-          <w:lang w:val="es-ES" w:eastAsia="es-ES"/>
+          <w:lang w:val="en-US"/>
         </w:rPr>
         <w:drawing>
           <wp:inline distT="0" distB="0" distL="0" distR="0" wp14:anchorId="53E565A0" wp14:editId="7B69AADF">
@@ -2399,7 +2399,7 @@
     </w:p>
     <w:p>
       <w:pPr>
-        <w:pStyle w:val="Sinespaciado"/>
+        <w:pStyle w:val="NoSpacing"/>
         <w:rPr>
           <w:b/>
           <w:bCs/>
@@ -2409,7 +2409,7 @@
     </w:p>
     <w:p>
       <w:pPr>
-        <w:pStyle w:val="Sinespaciado"/>
+        <w:pStyle w:val="NoSpacing"/>
         <w:numPr>
           <w:ilvl w:val="0"/>
           <w:numId w:val="2"/>
@@ -2425,7 +2425,7 @@
       </w:pPr>
       <w:r>
         <w:rPr>
-          <w:rStyle w:val="Ttulo2Car"/>
+          <w:rStyle w:val="Heading2Char"/>
         </w:rPr>
         <w:t>PC</w:t>
       </w:r>
@@ -2458,7 +2458,7 @@
     </w:p>
     <w:p>
       <w:pPr>
-        <w:pStyle w:val="Sinespaciado"/>
+        <w:pStyle w:val="NoSpacing"/>
         <w:numPr>
           <w:ilvl w:val="0"/>
           <w:numId w:val="2"/>
@@ -2474,7 +2474,7 @@
       </w:pPr>
       <w:r>
         <w:rPr>
-          <w:rStyle w:val="Ttulo2Car"/>
+          <w:rStyle w:val="Heading2Char"/>
         </w:rPr>
         <w:t>MAR</w:t>
       </w:r>
@@ -2507,7 +2507,7 @@
     </w:p>
     <w:p>
       <w:pPr>
-        <w:pStyle w:val="Sinespaciado"/>
+        <w:pStyle w:val="NoSpacing"/>
         <w:numPr>
           <w:ilvl w:val="0"/>
           <w:numId w:val="2"/>
@@ -2523,7 +2523,7 @@
       </w:pPr>
       <w:r>
         <w:rPr>
-          <w:rStyle w:val="Ttulo2Car"/>
+          <w:rStyle w:val="Heading2Char"/>
         </w:rPr>
         <w:t>MBR</w:t>
       </w:r>
@@ -2556,7 +2556,7 @@
     </w:p>
     <w:p>
       <w:pPr>
-        <w:pStyle w:val="Sinespaciado"/>
+        <w:pStyle w:val="NoSpacing"/>
         <w:numPr>
           <w:ilvl w:val="0"/>
           <w:numId w:val="2"/>
@@ -2572,7 +2572,7 @@
       </w:pPr>
       <w:r>
         <w:rPr>
-          <w:rStyle w:val="Ttulo2Car"/>
+          <w:rStyle w:val="Heading2Char"/>
         </w:rPr>
         <w:t>IR</w:t>
       </w:r>
@@ -2605,7 +2605,7 @@
     </w:p>
     <w:p>
       <w:pPr>
-        <w:pStyle w:val="Sinespaciado"/>
+        <w:pStyle w:val="NoSpacing"/>
         <w:numPr>
           <w:ilvl w:val="0"/>
           <w:numId w:val="2"/>
@@ -2621,7 +2621,7 @@
       </w:pPr>
       <w:r>
         <w:rPr>
-          <w:rStyle w:val="Ttulo2Car"/>
+          <w:rStyle w:val="Heading2Char"/>
         </w:rPr>
         <w:t>IAR</w:t>
       </w:r>
@@ -2657,7 +2657,7 @@
     </w:p>
     <w:p>
       <w:pPr>
-        <w:pStyle w:val="Sinespaciado"/>
+        <w:pStyle w:val="NoSpacing"/>
         <w:numPr>
           <w:ilvl w:val="0"/>
           <w:numId w:val="2"/>
@@ -2673,13 +2673,13 @@
       </w:pPr>
       <w:r>
         <w:rPr>
-          <w:rStyle w:val="Ttulo2Car"/>
+          <w:rStyle w:val="Heading2Char"/>
         </w:rPr>
         <w:t>Registers</w:t>
       </w:r>
       <w:r>
         <w:rPr>
-          <w:rStyle w:val="Ttulo2Car"/>
+          <w:rStyle w:val="Heading2Char"/>
         </w:rPr>
         <w:t xml:space="preserve"> R0-R2</w:t>
       </w:r>
@@ -2704,7 +2704,7 @@
     </w:p>
     <w:p>
       <w:pPr>
-        <w:pStyle w:val="Sinespaciado"/>
+        <w:pStyle w:val="NoSpacing"/>
         <w:numPr>
           <w:ilvl w:val="0"/>
           <w:numId w:val="2"/>
@@ -2720,19 +2720,19 @@
       </w:pPr>
       <w:r>
         <w:rPr>
-          <w:rStyle w:val="Ttulo2Car"/>
+          <w:rStyle w:val="Heading2Char"/>
         </w:rPr>
         <w:t>I</w:t>
       </w:r>
       <w:r>
         <w:rPr>
-          <w:rStyle w:val="Ttulo2Car"/>
+          <w:rStyle w:val="Heading2Char"/>
         </w:rPr>
         <w:t>ndex Registers</w:t>
       </w:r>
       <w:r>
         <w:rPr>
-          <w:rStyle w:val="Ttulo2Car"/>
+          <w:rStyle w:val="Heading2Char"/>
         </w:rPr>
         <w:t xml:space="preserve"> X1-X3</w:t>
       </w:r>
@@ -2758,7 +2758,7 @@
     </w:p>
     <w:p>
       <w:pPr>
-        <w:pStyle w:val="Ttulo1"/>
+        <w:pStyle w:val="Heading1"/>
         <w:rPr>
           <w:lang w:val="en-US"/>
         </w:rPr>
@@ -2773,7 +2773,7 @@
     </w:p>
     <w:p>
       <w:pPr>
-        <w:pStyle w:val="Sinespaciado"/>
+        <w:pStyle w:val="NoSpacing"/>
         <w:rPr>
           <w:sz w:val="24"/>
           <w:szCs w:val="24"/>
@@ -2799,17 +2799,17 @@
     </w:p>
     <w:p>
       <w:pPr>
-        <w:pStyle w:val="Sinespaciado"/>
-        <w:rPr>
-          <w:sz w:val="24"/>
-          <w:szCs w:val="24"/>
-          <w:lang w:val="en-US"/>
-        </w:rPr>
-      </w:pPr>
-    </w:p>
-    <w:p>
-      <w:pPr>
-        <w:pStyle w:val="Sinespaciado"/>
+        <w:pStyle w:val="NoSpacing"/>
+        <w:rPr>
+          <w:sz w:val="24"/>
+          <w:szCs w:val="24"/>
+          <w:lang w:val="en-US"/>
+        </w:rPr>
+      </w:pPr>
+    </w:p>
+    <w:p>
+      <w:pPr>
+        <w:pStyle w:val="NoSpacing"/>
         <w:jc w:val="center"/>
         <w:rPr>
           <w:lang w:val="en-US"/>
@@ -2818,7 +2818,7 @@
       <w:r>
         <w:rPr>
           <w:noProof/>
-          <w:lang w:val="es-ES" w:eastAsia="es-ES"/>
+          <w:lang w:val="en-US"/>
         </w:rPr>
         <w:drawing>
           <wp:inline distT="0" distB="0" distL="0" distR="0" wp14:anchorId="720EC3CF" wp14:editId="732F8F8B">
@@ -2859,7 +2859,7 @@
     </w:p>
     <w:p>
       <w:pPr>
-        <w:pStyle w:val="Sinespaciado"/>
+        <w:pStyle w:val="NoSpacing"/>
         <w:jc w:val="center"/>
         <w:rPr>
           <w:lang w:val="en-US"/>
@@ -2868,7 +2868,7 @@
     </w:p>
     <w:p>
       <w:pPr>
-        <w:pStyle w:val="Ttulo2"/>
+        <w:pStyle w:val="Heading2"/>
         <w:rPr>
           <w:lang w:val="en-US"/>
         </w:rPr>
@@ -2889,7 +2889,7 @@
     </w:p>
     <w:p>
       <w:pPr>
-        <w:pStyle w:val="Sinespaciado"/>
+        <w:pStyle w:val="NoSpacing"/>
         <w:numPr>
           <w:ilvl w:val="0"/>
           <w:numId w:val="5"/>
@@ -2976,7 +2976,7 @@
     </w:p>
     <w:p>
       <w:pPr>
-        <w:pStyle w:val="Sinespaciado"/>
+        <w:pStyle w:val="NoSpacing"/>
         <w:numPr>
           <w:ilvl w:val="0"/>
           <w:numId w:val="5"/>
@@ -3033,7 +3033,7 @@
     </w:p>
     <w:p>
       <w:pPr>
-        <w:pStyle w:val="Sinespaciado"/>
+        <w:pStyle w:val="NoSpacing"/>
         <w:numPr>
           <w:ilvl w:val="0"/>
           <w:numId w:val="5"/>
@@ -3098,17 +3098,17 @@
     </w:p>
     <w:p>
       <w:pPr>
-        <w:pStyle w:val="Sinespaciado"/>
-        <w:rPr>
-          <w:sz w:val="24"/>
-          <w:szCs w:val="24"/>
-          <w:lang w:val="en-US"/>
-        </w:rPr>
-      </w:pPr>
-    </w:p>
-    <w:p>
-      <w:pPr>
-        <w:pStyle w:val="Sinespaciado"/>
+        <w:pStyle w:val="NoSpacing"/>
+        <w:rPr>
+          <w:sz w:val="24"/>
+          <w:szCs w:val="24"/>
+          <w:lang w:val="en-US"/>
+        </w:rPr>
+      </w:pPr>
+    </w:p>
+    <w:p>
+      <w:pPr>
+        <w:pStyle w:val="NoSpacing"/>
         <w:rPr>
           <w:sz w:val="24"/>
           <w:szCs w:val="24"/>
@@ -3126,17 +3126,17 @@
     </w:p>
     <w:p>
       <w:pPr>
-        <w:pStyle w:val="Sinespaciado"/>
-        <w:rPr>
-          <w:sz w:val="24"/>
-          <w:szCs w:val="24"/>
-          <w:lang w:val="en-US"/>
-        </w:rPr>
-      </w:pPr>
-    </w:p>
-    <w:p>
-      <w:pPr>
-        <w:pStyle w:val="Sinespaciado"/>
+        <w:pStyle w:val="NoSpacing"/>
+        <w:rPr>
+          <w:sz w:val="24"/>
+          <w:szCs w:val="24"/>
+          <w:lang w:val="en-US"/>
+        </w:rPr>
+      </w:pPr>
+    </w:p>
+    <w:p>
+      <w:pPr>
+        <w:pStyle w:val="NoSpacing"/>
         <w:rPr>
           <w:sz w:val="24"/>
           <w:szCs w:val="24"/>
@@ -3162,7 +3162,7 @@
     </w:p>
     <w:p>
       <w:pPr>
-        <w:pStyle w:val="Sinespaciado"/>
+        <w:pStyle w:val="NoSpacing"/>
         <w:numPr>
           <w:ilvl w:val="0"/>
           <w:numId w:val="4"/>
@@ -3181,7 +3181,7 @@
     </w:p>
     <w:p>
       <w:pPr>
-        <w:pStyle w:val="Sinespaciado"/>
+        <w:pStyle w:val="NoSpacing"/>
         <w:numPr>
           <w:ilvl w:val="0"/>
           <w:numId w:val="4"/>
@@ -3200,7 +3200,7 @@
     </w:p>
     <w:p>
       <w:pPr>
-        <w:pStyle w:val="Sinespaciado"/>
+        <w:pStyle w:val="NoSpacing"/>
         <w:numPr>
           <w:ilvl w:val="0"/>
           <w:numId w:val="4"/>
@@ -3219,7 +3219,7 @@
     </w:p>
     <w:p>
       <w:pPr>
-        <w:pStyle w:val="Sinespaciado"/>
+        <w:pStyle w:val="NoSpacing"/>
         <w:spacing w:line="360" w:lineRule="auto"/>
         <w:rPr>
           <w:lang w:val="en-US"/>
@@ -3246,7 +3246,7 @@
     </w:p>
     <w:p>
       <w:pPr>
-        <w:pStyle w:val="Sinespaciado"/>
+        <w:pStyle w:val="NoSpacing"/>
         <w:spacing w:line="360" w:lineRule="auto"/>
         <w:rPr>
           <w:lang w:val="en-US"/>
@@ -3261,7 +3261,7 @@
     </w:p>
     <w:p>
       <w:pPr>
-        <w:pStyle w:val="Sinespaciado"/>
+        <w:pStyle w:val="NoSpacing"/>
         <w:spacing w:line="360" w:lineRule="auto"/>
         <w:rPr>
           <w:lang w:val="en-US"/>
@@ -3270,7 +3270,7 @@
     </w:p>
     <w:p>
       <w:pPr>
-        <w:pStyle w:val="Sinespaciado"/>
+        <w:pStyle w:val="NoSpacing"/>
         <w:spacing w:line="360" w:lineRule="auto"/>
         <w:rPr>
           <w:lang w:val="en-US"/>
@@ -3279,7 +3279,7 @@
     </w:p>
     <w:p>
       <w:pPr>
-        <w:pStyle w:val="Ttulo1"/>
+        <w:pStyle w:val="Heading1"/>
         <w:jc w:val="center"/>
         <w:rPr>
           <w:lang w:val="en-US"/>
@@ -3301,7 +3301,7 @@
     </w:p>
     <w:p>
       <w:pPr>
-        <w:pStyle w:val="Sinespaciado"/>
+        <w:pStyle w:val="NoSpacing"/>
         <w:spacing w:line="360" w:lineRule="auto"/>
         <w:rPr>
           <w:lang w:val="en-US"/>
@@ -3316,7 +3316,7 @@
     </w:p>
     <w:p>
       <w:pPr>
-        <w:pStyle w:val="Sinespaciado"/>
+        <w:pStyle w:val="NoSpacing"/>
         <w:spacing w:line="360" w:lineRule="auto"/>
         <w:rPr>
           <w:lang w:val="en-US"/>
@@ -3325,7 +3325,7 @@
     </w:p>
     <w:p>
       <w:pPr>
-        <w:pStyle w:val="Sinespaciado"/>
+        <w:pStyle w:val="NoSpacing"/>
         <w:spacing w:line="360" w:lineRule="auto"/>
         <w:rPr>
           <w:lang w:val="en-US"/>
@@ -3334,7 +3334,7 @@
       <w:r>
         <w:rPr>
           <w:noProof/>
-          <w:lang w:val="es-ES" w:eastAsia="es-ES"/>
+          <w:lang w:val="en-US"/>
         </w:rPr>
         <w:drawing>
           <wp:inline distT="0" distB="0" distL="0" distR="0" wp14:anchorId="7FA13F9A" wp14:editId="09CD12B8">
@@ -3381,7 +3381,7 @@
     </w:p>
     <w:p>
       <w:pPr>
-        <w:pStyle w:val="Sinespaciado"/>
+        <w:pStyle w:val="NoSpacing"/>
         <w:spacing w:line="360" w:lineRule="auto"/>
         <w:rPr>
           <w:lang w:val="en-US"/>
@@ -3390,7 +3390,7 @@
     </w:p>
     <w:p>
       <w:pPr>
-        <w:pStyle w:val="Sinespaciado"/>
+        <w:pStyle w:val="NoSpacing"/>
         <w:numPr>
           <w:ilvl w:val="0"/>
           <w:numId w:val="6"/>
@@ -3402,7 +3402,7 @@
       </w:pPr>
       <w:r>
         <w:rPr>
-          <w:rStyle w:val="Ttulo2Car"/>
+          <w:rStyle w:val="Heading2Char"/>
         </w:rPr>
         <w:t>Main Memory/Cache</w:t>
       </w:r>
@@ -3421,7 +3421,7 @@
     </w:p>
     <w:p>
       <w:pPr>
-        <w:pStyle w:val="Sinespaciado"/>
+        <w:pStyle w:val="NoSpacing"/>
         <w:numPr>
           <w:ilvl w:val="0"/>
           <w:numId w:val="6"/>
@@ -3433,7 +3433,7 @@
       </w:pPr>
       <w:r>
         <w:rPr>
-          <w:rStyle w:val="Ttulo2Car"/>
+          <w:rStyle w:val="Heading2Char"/>
         </w:rPr>
         <w:t xml:space="preserve">Upload </w:t>
       </w:r>
@@ -3485,7 +3485,7 @@
     </w:p>
     <w:p>
       <w:pPr>
-        <w:pStyle w:val="Sinespaciado"/>
+        <w:pStyle w:val="NoSpacing"/>
         <w:numPr>
           <w:ilvl w:val="0"/>
           <w:numId w:val="7"/>
@@ -3510,7 +3510,7 @@
       <w:r>
         <w:rPr>
           <w:noProof/>
-          <w:lang w:val="es-ES" w:eastAsia="es-ES"/>
+          <w:lang w:val="en-US"/>
         </w:rPr>
         <w:lastRenderedPageBreak/>
         <w:drawing>
@@ -3570,7 +3570,7 @@
     </w:p>
     <w:p>
       <w:pPr>
-        <w:pStyle w:val="Sinespaciado"/>
+        <w:pStyle w:val="NoSpacing"/>
         <w:numPr>
           <w:ilvl w:val="0"/>
           <w:numId w:val="7"/>
@@ -3601,7 +3601,7 @@
       <w:r>
         <w:rPr>
           <w:noProof/>
-          <w:lang w:val="es-ES" w:eastAsia="es-ES"/>
+          <w:lang w:val="en-US"/>
         </w:rPr>
         <w:drawing>
           <wp:inline distT="0" distB="0" distL="0" distR="0" wp14:anchorId="57CCA917" wp14:editId="6CF54284">
@@ -3666,7 +3666,7 @@
     </w:p>
     <w:p>
       <w:pPr>
-        <w:pStyle w:val="Sinespaciado"/>
+        <w:pStyle w:val="NoSpacing"/>
         <w:numPr>
           <w:ilvl w:val="0"/>
           <w:numId w:val="7"/>
@@ -3691,7 +3691,7 @@
       <w:r>
         <w:rPr>
           <w:noProof/>
-          <w:lang w:val="es-ES" w:eastAsia="es-ES"/>
+          <w:lang w:val="en-US"/>
         </w:rPr>
         <w:lastRenderedPageBreak/>
         <w:drawing>
@@ -3745,7 +3745,7 @@
     </w:p>
     <w:p>
       <w:pPr>
-        <w:pStyle w:val="Sinespaciado"/>
+        <w:pStyle w:val="NoSpacing"/>
         <w:numPr>
           <w:ilvl w:val="0"/>
           <w:numId w:val="7"/>
@@ -3776,7 +3776,7 @@
       <w:r>
         <w:rPr>
           <w:noProof/>
-          <w:lang w:val="es-ES" w:eastAsia="es-ES"/>
+          <w:lang w:val="en-US"/>
         </w:rPr>
         <w:drawing>
           <wp:inline distT="0" distB="0" distL="0" distR="0" wp14:anchorId="323581D5" wp14:editId="5308CA45">
@@ -3829,7 +3829,7 @@
     </w:p>
     <w:p>
       <w:pPr>
-        <w:pStyle w:val="Sinespaciado"/>
+        <w:pStyle w:val="NoSpacing"/>
         <w:numPr>
           <w:ilvl w:val="0"/>
           <w:numId w:val="7"/>
@@ -3860,7 +3860,7 @@
       <w:r>
         <w:rPr>
           <w:noProof/>
-          <w:lang w:val="es-ES" w:eastAsia="es-ES"/>
+          <w:lang w:val="en-US"/>
         </w:rPr>
         <w:drawing>
           <wp:inline distT="0" distB="0" distL="0" distR="0" wp14:anchorId="01C48DD5" wp14:editId="2FBE9206">
@@ -3901,7 +3901,7 @@
     </w:p>
     <w:p>
       <w:pPr>
-        <w:pStyle w:val="Sinespaciado"/>
+        <w:pStyle w:val="NoSpacing"/>
         <w:spacing w:line="360" w:lineRule="auto"/>
         <w:rPr>
           <w:lang w:val="en-US"/>
@@ -3910,7 +3910,7 @@
     </w:p>
     <w:p>
       <w:pPr>
-        <w:pStyle w:val="Ttulo1"/>
+        <w:pStyle w:val="Heading1"/>
         <w:jc w:val="center"/>
         <w:rPr>
           <w:lang w:val="en-US"/>
@@ -3952,7 +3952,7 @@
     </w:p>
     <w:p>
       <w:pPr>
-        <w:pStyle w:val="Prrafodelista"/>
+        <w:pStyle w:val="ListParagraph"/>
         <w:numPr>
           <w:ilvl w:val="0"/>
           <w:numId w:val="8"/>
@@ -3982,7 +3982,7 @@
     </w:p>
     <w:p>
       <w:pPr>
-        <w:pStyle w:val="Prrafodelista"/>
+        <w:pStyle w:val="ListParagraph"/>
         <w:numPr>
           <w:ilvl w:val="0"/>
           <w:numId w:val="8"/>
@@ -4006,7 +4006,7 @@
     </w:p>
     <w:p>
       <w:pPr>
-        <w:pStyle w:val="Prrafodelista"/>
+        <w:pStyle w:val="ListParagraph"/>
         <w:numPr>
           <w:ilvl w:val="0"/>
           <w:numId w:val="8"/>
@@ -4094,15 +4094,7 @@
         <w:rPr>
           <w:lang w:val="en-US"/>
         </w:rPr>
-        <w:t>In the following way: Not found: &lt;w</w:t>
-      </w:r>
-      <w:bookmarkStart w:id="0" w:name="_GoBack"/>
-      <w:bookmarkEnd w:id="0"/>
-      <w:r>
-        <w:rPr>
-          <w:lang w:val="en-US"/>
-        </w:rPr>
-        <w:t>ord&gt; or Found: &lt;word&gt; S# : &lt;sentence number&gt; W# : &lt;word number in the sequence&gt;.</w:t>
+        <w:t>In the following way: Not found: &lt;word&gt; or Found: &lt;word&gt; S# : &lt;sentence number&gt; W# : &lt;word number in the sequence&gt;.</w:t>
       </w:r>
     </w:p>
     <w:p>
@@ -4115,7 +4107,7 @@
       <w:r>
         <w:rPr>
           <w:noProof/>
-          <w:lang w:val="es-ES" w:eastAsia="es-ES"/>
+          <w:lang w:val="en-US"/>
         </w:rPr>
         <w:drawing>
           <wp:inline distT="0" distB="0" distL="0" distR="0" wp14:anchorId="13254D66" wp14:editId="6E4B3A57">
@@ -4153,6 +4145,179 @@
           </wp:inline>
         </w:drawing>
       </w:r>
+    </w:p>
+    <w:p>
+      <w:pPr>
+        <w:pStyle w:val="Heading1"/>
+        <w:jc w:val="center"/>
+        <w:rPr>
+          <w:lang w:val="en-US"/>
+        </w:rPr>
+      </w:pPr>
+      <w:r>
+        <w:rPr>
+          <w:lang w:val="en-US"/>
+        </w:rPr>
+        <w:lastRenderedPageBreak/>
+        <w:t>Part 4</w:t>
+      </w:r>
+    </w:p>
+    <w:p>
+      <w:pPr>
+        <w:rPr>
+          <w:lang w:val="en-US"/>
+        </w:rPr>
+      </w:pPr>
+      <w:r>
+        <w:rPr>
+          <w:lang w:val="en-US"/>
+        </w:rPr>
+        <w:t xml:space="preserve">Part 4 implements the </w:t>
+      </w:r>
+      <w:r>
+        <w:rPr>
+          <w:lang w:val="en-US"/>
+        </w:rPr>
+        <w:t>Float</w:t>
+      </w:r>
+      <w:r>
+        <w:rPr>
+          <w:lang w:val="en-US"/>
+        </w:rPr>
+        <w:t xml:space="preserve">ing Point and Vector operations. Those operations are </w:t>
+      </w:r>
+      <w:r>
+        <w:rPr>
+          <w:lang w:val="en-US"/>
+        </w:rPr>
+        <w:t>accessible</w:t>
+      </w:r>
+      <w:r>
+        <w:rPr>
+          <w:lang w:val="en-US"/>
+        </w:rPr>
+        <w:t xml:space="preserve"> in the UI just like the instructions from parts 2 and 3. The only significant changes to the UI are the two registers for floating point operations</w:t>
+      </w:r>
+      <w:r>
+        <w:rPr>
+          <w:lang w:val="en-US"/>
+        </w:rPr>
+        <w:t xml:space="preserve"> FR0 and FR1 as illustrated below:</w:t>
+      </w:r>
+    </w:p>
+    <w:p>
+      <w:pPr>
+        <w:rPr>
+          <w:lang w:val="en-US"/>
+        </w:rPr>
+      </w:pPr>
+      <w:r>
+        <w:rPr>
+          <w:noProof/>
+          <w:lang w:val="en-US"/>
+        </w:rPr>
+        <w:drawing>
+          <wp:inline distT="0" distB="0" distL="0" distR="0" wp14:anchorId="44210838" wp14:editId="5D3232A1">
+            <wp:extent cx="5731510" cy="5076190"/>
+            <wp:effectExtent l="0" t="0" r="2540" b="0"/>
+            <wp:docPr id="9" name="Picture 9"/>
+            <wp:cNvGraphicFramePr>
+              <a:graphicFrameLocks xmlns:a="http://schemas.openxmlformats.org/drawingml/2006/main" noChangeAspect="1"/>
+            </wp:cNvGraphicFramePr>
+            <a:graphic xmlns:a="http://schemas.openxmlformats.org/drawingml/2006/main">
+              <a:graphicData uri="http://schemas.openxmlformats.org/drawingml/2006/picture">
+                <pic:pic xmlns:pic="http://schemas.openxmlformats.org/drawingml/2006/picture">
+                  <pic:nvPicPr>
+                    <pic:cNvPr id="1" name=""/>
+                    <pic:cNvPicPr/>
+                  </pic:nvPicPr>
+                  <pic:blipFill>
+                    <a:blip r:embed="rId19"/>
+                    <a:stretch>
+                      <a:fillRect/>
+                    </a:stretch>
+                  </pic:blipFill>
+                  <pic:spPr>
+                    <a:xfrm>
+                      <a:off x="0" y="0"/>
+                      <a:ext cx="5731510" cy="5076190"/>
+                    </a:xfrm>
+                    <a:prstGeom prst="rect">
+                      <a:avLst/>
+                    </a:prstGeom>
+                  </pic:spPr>
+                </pic:pic>
+              </a:graphicData>
+            </a:graphic>
+          </wp:inline>
+        </w:drawing>
+      </w:r>
+    </w:p>
+    <w:p>
+      <w:pPr>
+        <w:rPr>
+          <w:lang w:val="en-US"/>
+        </w:rPr>
+      </w:pPr>
+      <w:r>
+        <w:rPr>
+          <w:lang w:val="en-US"/>
+        </w:rPr>
+        <w:t>The contents of those registers are visible while the instruction is being executed</w:t>
+      </w:r>
+      <w:r>
+        <w:rPr>
+          <w:lang w:val="en-US"/>
+        </w:rPr>
+        <w:t xml:space="preserve"> and are updated as the ‘Single Instruction’ button is used to go through the instruction as with parts 2 and 3.</w:t>
+      </w:r>
+    </w:p>
+    <w:p>
+      <w:r>
+        <w:t>The instructions implemented are:</w:t>
+      </w:r>
+    </w:p>
+    <w:p>
+      <w:r>
+        <w:t>FADD – Floating Point Addition</w:t>
+      </w:r>
+    </w:p>
+    <w:p>
+      <w:r>
+        <w:t>FSUB – Floating Point Subtraction</w:t>
+      </w:r>
+    </w:p>
+    <w:p>
+      <w:r>
+        <w:t>VADD – Vector Addition</w:t>
+      </w:r>
+    </w:p>
+    <w:p>
+      <w:r>
+        <w:t>VSUB – Vector Subtraction</w:t>
+      </w:r>
+    </w:p>
+    <w:p>
+      <w:r>
+        <w:t>CNVRT – Convert to Fixed Floating Point</w:t>
+      </w:r>
+    </w:p>
+    <w:p>
+      <w:r>
+        <w:t>LDFR – Load FP Register</w:t>
+      </w:r>
+    </w:p>
+    <w:p>
+      <w:pPr>
+        <w:rPr>
+          <w:lang w:val="en-US"/>
+        </w:rPr>
+      </w:pPr>
+      <w:r>
+        <w:t>STFR – Store FP Register</w:t>
+      </w:r>
+      <w:bookmarkStart w:id="0" w:name="_GoBack"/>
+      <w:bookmarkEnd w:id="0"/>
     </w:p>
     <w:sectPr>
       <w:pgSz w:w="11906" w:h="16838"/>
@@ -5349,11 +5514,11 @@
     <w:name w:val="Normal"/>
     <w:qFormat/>
   </w:style>
-  <w:style w:type="paragraph" w:styleId="Ttulo1">
+  <w:style w:type="paragraph" w:styleId="Heading1">
     <w:name w:val="heading 1"/>
     <w:basedOn w:val="Normal"/>
     <w:next w:val="Normal"/>
-    <w:link w:val="Ttulo1Car"/>
+    <w:link w:val="Heading1Char"/>
     <w:uiPriority w:val="9"/>
     <w:qFormat/>
     <w:rsid w:val="00E609F1"/>
@@ -5370,11 +5535,11 @@
       <w:szCs w:val="32"/>
     </w:rPr>
   </w:style>
-  <w:style w:type="paragraph" w:styleId="Ttulo2">
+  <w:style w:type="paragraph" w:styleId="Heading2">
     <w:name w:val="heading 2"/>
     <w:basedOn w:val="Normal"/>
     <w:next w:val="Normal"/>
-    <w:link w:val="Ttulo2Car"/>
+    <w:link w:val="Heading2Char"/>
     <w:uiPriority w:val="9"/>
     <w:unhideWhenUsed/>
     <w:qFormat/>
@@ -5392,13 +5557,13 @@
       <w:szCs w:val="26"/>
     </w:rPr>
   </w:style>
-  <w:style w:type="character" w:default="1" w:styleId="Fuentedeprrafopredeter">
+  <w:style w:type="character" w:default="1" w:styleId="DefaultParagraphFont">
     <w:name w:val="Default Paragraph Font"/>
     <w:uiPriority w:val="1"/>
     <w:semiHidden/>
     <w:unhideWhenUsed/>
   </w:style>
-  <w:style w:type="table" w:default="1" w:styleId="Tablanormal">
+  <w:style w:type="table" w:default="1" w:styleId="TableNormal">
     <w:name w:val="Normal Table"/>
     <w:uiPriority w:val="99"/>
     <w:semiHidden/>
@@ -5413,15 +5578,15 @@
       </w:tblCellMar>
     </w:tblPr>
   </w:style>
-  <w:style w:type="numbering" w:default="1" w:styleId="Sinlista">
+  <w:style w:type="numbering" w:default="1" w:styleId="NoList">
     <w:name w:val="No List"/>
     <w:uiPriority w:val="99"/>
     <w:semiHidden/>
     <w:unhideWhenUsed/>
   </w:style>
-  <w:style w:type="paragraph" w:styleId="Sinespaciado">
+  <w:style w:type="paragraph" w:styleId="NoSpacing">
     <w:name w:val="No Spacing"/>
-    <w:link w:val="SinespaciadoCar"/>
+    <w:link w:val="NoSpacingChar"/>
     <w:uiPriority w:val="1"/>
     <w:qFormat/>
     <w:rsid w:val="00634070"/>
@@ -5429,7 +5594,7 @@
       <w:spacing w:after="0" w:line="240" w:lineRule="auto"/>
     </w:pPr>
   </w:style>
-  <w:style w:type="paragraph" w:styleId="Prrafodelista">
+  <w:style w:type="paragraph" w:styleId="ListParagraph">
     <w:name w:val="List Paragraph"/>
     <w:basedOn w:val="Normal"/>
     <w:uiPriority w:val="34"/>
@@ -5440,17 +5605,17 @@
       <w:contextualSpacing/>
     </w:pPr>
   </w:style>
-  <w:style w:type="character" w:customStyle="1" w:styleId="SinespaciadoCar">
-    <w:name w:val="Sin espaciado Car"/>
-    <w:basedOn w:val="Fuentedeprrafopredeter"/>
-    <w:link w:val="Sinespaciado"/>
+  <w:style w:type="character" w:customStyle="1" w:styleId="NoSpacingChar">
+    <w:name w:val="No Spacing Char"/>
+    <w:basedOn w:val="DefaultParagraphFont"/>
+    <w:link w:val="NoSpacing"/>
     <w:uiPriority w:val="1"/>
     <w:rsid w:val="00E609F1"/>
   </w:style>
-  <w:style w:type="character" w:customStyle="1" w:styleId="Ttulo1Car">
-    <w:name w:val="Título 1 Car"/>
-    <w:basedOn w:val="Fuentedeprrafopredeter"/>
-    <w:link w:val="Ttulo1"/>
+  <w:style w:type="character" w:customStyle="1" w:styleId="Heading1Char">
+    <w:name w:val="Heading 1 Char"/>
+    <w:basedOn w:val="DefaultParagraphFont"/>
+    <w:link w:val="Heading1"/>
     <w:uiPriority w:val="9"/>
     <w:rsid w:val="00E609F1"/>
     <w:rPr>
@@ -5460,10 +5625,10 @@
       <w:szCs w:val="32"/>
     </w:rPr>
   </w:style>
-  <w:style w:type="character" w:customStyle="1" w:styleId="Ttulo2Car">
-    <w:name w:val="Título 2 Car"/>
-    <w:basedOn w:val="Fuentedeprrafopredeter"/>
-    <w:link w:val="Ttulo2"/>
+  <w:style w:type="character" w:customStyle="1" w:styleId="Heading2Char">
+    <w:name w:val="Heading 2 Char"/>
+    <w:basedOn w:val="DefaultParagraphFont"/>
+    <w:link w:val="Heading2"/>
     <w:uiPriority w:val="9"/>
     <w:rsid w:val="009C618F"/>
     <w:rPr>

</xml_diff>